<commit_message>
fixed a few minor issues (in alignment with EN version)
</commit_message>
<xml_diff>
--- a/raw/mock_exam/Mock-Exam-Fragen-DE.docx
+++ b/raw/mock_exam/Mock-Exam-Fragen-DE.docx
@@ -35,7 +35,6 @@
           <w:lang w:val="en-US"/>
         </w:rPr>
       </w:pPr>
-      <w:proofErr w:type="spellStart"/>
       <w:r>
         <w:rPr>
           <w:rFonts w:ascii="Roboto" w:hAnsi="Roboto"/>
@@ -47,7 +46,6 @@
         </w:rPr>
         <w:t>Beispielprüfung</w:t>
       </w:r>
-      <w:proofErr w:type="spellEnd"/>
     </w:p>
     <w:p>
       <w:pPr>
@@ -235,7 +233,6 @@
         </w:rPr>
         <w:t xml:space="preserve">basierend auf Lehrplan - Version 2019.2-DE; 16. </w:t>
       </w:r>
-      <w:proofErr w:type="spellStart"/>
       <w:r>
         <w:rPr>
           <w:rFonts w:ascii="Roboto" w:hAnsi="Roboto" w:cs="Arial"/>
@@ -246,20 +243,7 @@
           <w:szCs w:val="16"/>
           <w:lang w:val="en-US"/>
         </w:rPr>
-        <w:t>Juni</w:t>
-      </w:r>
-      <w:proofErr w:type="spellEnd"/>
-      <w:r>
-        <w:rPr>
-          <w:rFonts w:ascii="Roboto" w:hAnsi="Roboto" w:cs="Arial"/>
-          <w:b/>
-          <w:bCs/>
-          <w:color w:val="333333"/>
-          <w:sz w:val="16"/>
-          <w:szCs w:val="16"/>
-          <w:lang w:val="en-US"/>
-        </w:rPr>
-        <w:t xml:space="preserve"> 2020</w:t>
+        <w:t>Juni 2020</w:t>
       </w:r>
     </w:p>
     <w:p>
@@ -454,31 +438,7 @@
           <w:szCs w:val="28"/>
         </w:rPr>
         <w:lastRenderedPageBreak/>
-        <w:t xml:space="preserve">Erläuterungen zur Beispielprüfung Certified Professional </w:t>
-      </w:r>
-      <w:proofErr w:type="spellStart"/>
-      <w:r>
-        <w:rPr>
-          <w:rFonts w:ascii="Roboto" w:hAnsi="Roboto"/>
-          <w:b/>
-          <w:bCs/>
-          <w:color w:val="000000" w:themeColor="text1"/>
-          <w:sz w:val="28"/>
-          <w:szCs w:val="28"/>
-        </w:rPr>
-        <w:t>for</w:t>
-      </w:r>
-      <w:proofErr w:type="spellEnd"/>
-      <w:r>
-        <w:rPr>
-          <w:rFonts w:ascii="Roboto" w:hAnsi="Roboto"/>
-          <w:b/>
-          <w:bCs/>
-          <w:color w:val="000000" w:themeColor="text1"/>
-          <w:sz w:val="28"/>
-          <w:szCs w:val="28"/>
-        </w:rPr>
-        <w:t xml:space="preserve"> Software Architecture - Foundation Level</w:t>
+        <w:t>Erläuterungen zur Beispielprüfung Certified Professional for Software Architecture - Foundation Level</w:t>
       </w:r>
       <w:r>
         <w:rPr>
@@ -541,25 +501,7 @@
           <w:color w:val="000000" w:themeColor="text1"/>
           <w:szCs w:val="22"/>
         </w:rPr>
-        <w:t xml:space="preserve">Die vorliegende Prüfung ist eine Beispielprüfung, welche in Form und Umfang an die Zertifizierungsprüfung des Certified Professional </w:t>
-      </w:r>
-      <w:proofErr w:type="spellStart"/>
-      <w:r>
-        <w:rPr>
-          <w:rFonts w:ascii="Roboto" w:hAnsi="Roboto"/>
-          <w:color w:val="000000" w:themeColor="text1"/>
-          <w:szCs w:val="22"/>
-        </w:rPr>
-        <w:t>for</w:t>
-      </w:r>
-      <w:proofErr w:type="spellEnd"/>
-      <w:r>
-        <w:rPr>
-          <w:rFonts w:ascii="Roboto" w:hAnsi="Roboto"/>
-          <w:color w:val="000000" w:themeColor="text1"/>
-          <w:szCs w:val="22"/>
-        </w:rPr>
-        <w:t xml:space="preserve"> Software Architecture - Foundation Level </w:t>
+        <w:t xml:space="preserve">Die vorliegende Prüfung ist eine Beispielprüfung, welche in Form und Umfang an die Zertifizierungsprüfung des Certified Professional for Software Architecture - Foundation Level </w:t>
       </w:r>
       <w:r>
         <w:rPr>
@@ -2161,27 +2103,13 @@
                     <w:rPr>
                       <w:rFonts w:ascii="Roboto" w:hAnsi="Roboto"/>
                     </w:rPr>
-                    <w:t>-</w:t>
-                  </w:r>
-                  <w:proofErr w:type="spellStart"/>
-                  <w:r>
-                    <w:rPr>
-                      <w:rFonts w:ascii="Roboto" w:hAnsi="Roboto"/>
-                    </w:rPr>
-                    <w:t>S</w:t>
+                    <w:t>-S</w:t>
                   </w:r>
                   <w:r>
                     <w:rPr>
                       <w:rFonts w:ascii="Roboto" w:hAnsi="Roboto"/>
                     </w:rPr>
-                    <w:t>izing</w:t>
-                  </w:r>
-                  <w:proofErr w:type="spellEnd"/>
-                  <w:r>
-                    <w:rPr>
-                      <w:rFonts w:ascii="Roboto" w:hAnsi="Roboto"/>
-                    </w:rPr>
-                    <w:t>.</w:t>
+                    <w:t>izing.</w:t>
                   </w:r>
                 </w:p>
                 <w:p>
@@ -2373,7 +2301,6 @@
           <w:sz w:val="28"/>
           <w:szCs w:val="28"/>
         </w:rPr>
-        <w:lastRenderedPageBreak/>
         <w:t>Frage 3</w:t>
       </w:r>
       <w:r>
@@ -2712,25 +2639,19 @@
                     <w:rPr>
                       <w:rFonts w:ascii="Roboto" w:hAnsi="Roboto"/>
                     </w:rPr>
-                    <w:t xml:space="preserve">ie Definition von geeigneten Konzepten wird die </w:t>
+                    <w:t xml:space="preserve">ie Definition von geeigneten Konzepten wird </w:t>
                   </w:r>
                   <w:r>
                     <w:rPr>
                       <w:rFonts w:ascii="Roboto" w:hAnsi="Roboto"/>
                     </w:rPr>
-                    <w:t>konzeptionelle</w:t>
+                    <w:t>Mustertreue</w:t>
                   </w:r>
                   <w:r>
                     <w:rPr>
                       <w:rFonts w:ascii="Roboto" w:hAnsi="Roboto"/>
                     </w:rPr>
-                    <w:t xml:space="preserve"> </w:t>
-                  </w:r>
-                  <w:r>
-                    <w:rPr>
-                      <w:rFonts w:ascii="Roboto" w:hAnsi="Roboto"/>
-                    </w:rPr>
-                    <w:t xml:space="preserve">Integrität der </w:t>
+                    <w:t xml:space="preserve"> der </w:t>
                   </w:r>
                 </w:p>
                 <w:p>
@@ -3312,23 +3233,7 @@
           <w:rFonts w:ascii="Roboto" w:hAnsi="Roboto"/>
           <w:szCs w:val="22"/>
         </w:rPr>
-        <w:t xml:space="preserve">Geeignet    </w:t>
-      </w:r>
-      <w:proofErr w:type="spellStart"/>
-      <w:r>
-        <w:rPr>
-          <w:rFonts w:ascii="Roboto" w:hAnsi="Roboto"/>
-          <w:szCs w:val="22"/>
-        </w:rPr>
-        <w:t>Nicht</w:t>
-      </w:r>
-      <w:proofErr w:type="spellEnd"/>
-      <w:r>
-        <w:rPr>
-          <w:rFonts w:ascii="Roboto" w:hAnsi="Roboto"/>
-          <w:szCs w:val="22"/>
-        </w:rPr>
-        <w:t xml:space="preserve"> geeignet</w:t>
+        <w:t>Geeignet    Nicht geeignet</w:t>
       </w:r>
     </w:p>
     <w:tbl>
@@ -3437,11 +3342,49 @@
                 <w:rFonts w:ascii="Roboto" w:hAnsi="Roboto"/>
               </w:rPr>
             </w:pPr>
-            <w:r>
-              <w:rPr>
-                <w:rFonts w:ascii="Roboto" w:hAnsi="Roboto"/>
-              </w:rPr>
-              <w:t>Der leitende Architekt erstellt die Dokumentation.</w:t>
+            <w:proofErr w:type="gramStart"/>
+            <w:r>
+              <w:rPr>
+                <w:rFonts w:ascii="Roboto" w:hAnsi="Roboto"/>
+              </w:rPr>
+              <w:t>Die</w:t>
+            </w:r>
+            <w:r>
+              <w:rPr>
+                <w:rFonts w:ascii="Roboto" w:hAnsi="Roboto"/>
+              </w:rPr>
+              <w:t xml:space="preserve"> leitende Architekt</w:t>
+            </w:r>
+            <w:proofErr w:type="gramEnd"/>
+            <w:r>
+              <w:rPr>
+                <w:rFonts w:ascii="Roboto" w:hAnsi="Roboto"/>
+              </w:rPr>
+              <w:t xml:space="preserve"> </w:t>
+            </w:r>
+            <w:r>
+              <w:rPr>
+                <w:rFonts w:ascii="Roboto" w:hAnsi="Roboto"/>
+              </w:rPr>
+              <w:t>koordiniert</w:t>
+            </w:r>
+            <w:r>
+              <w:rPr>
+                <w:rFonts w:ascii="Roboto" w:hAnsi="Roboto"/>
+              </w:rPr>
+              <w:t xml:space="preserve"> die </w:t>
+            </w:r>
+            <w:r>
+              <w:rPr>
+                <w:rFonts w:ascii="Roboto" w:hAnsi="Roboto"/>
+              </w:rPr>
+              <w:t xml:space="preserve">Erstellung der </w:t>
+            </w:r>
+            <w:r>
+              <w:rPr>
+                <w:rFonts w:ascii="Roboto" w:hAnsi="Roboto"/>
+              </w:rPr>
+              <w:t>Dokumentation.</w:t>
             </w:r>
           </w:p>
         </w:tc>
@@ -3717,7 +3660,6 @@
           <w:sz w:val="28"/>
           <w:szCs w:val="28"/>
         </w:rPr>
-        <w:lastRenderedPageBreak/>
         <w:t>Frage 5</w:t>
       </w:r>
       <w:r>
@@ -3814,6 +3756,7 @@
           <w:rFonts w:ascii="Roboto" w:hAnsi="Roboto"/>
           <w:szCs w:val="22"/>
         </w:rPr>
+        <w:lastRenderedPageBreak/>
         <w:t xml:space="preserve">Welche </w:t>
       </w:r>
       <w:r>
@@ -4077,21 +4020,7 @@
                     <w:rPr>
                       <w:rFonts w:ascii="Roboto" w:hAnsi="Roboto"/>
                     </w:rPr>
-                    <w:t xml:space="preserve">Darstellung von </w:t>
-                  </w:r>
-                  <w:proofErr w:type="spellStart"/>
-                  <w:r>
-                    <w:rPr>
-                      <w:rFonts w:ascii="Roboto" w:hAnsi="Roboto"/>
-                    </w:rPr>
-                    <w:t>Screenflows</w:t>
-                  </w:r>
-                  <w:proofErr w:type="spellEnd"/>
-                  <w:r>
-                    <w:rPr>
-                      <w:rFonts w:ascii="Roboto" w:hAnsi="Roboto"/>
-                    </w:rPr>
-                    <w:t xml:space="preserve"> (Abfolge von Benutzerinteraktionen).</w:t>
+                    <w:t>Darstellung von Screenflows (Abfolge von Benutzerinteraktionen).</w:t>
                   </w:r>
                 </w:p>
               </w:tc>
@@ -4679,7 +4608,19 @@
                     <w:rPr>
                       <w:rFonts w:ascii="Roboto" w:hAnsi="Roboto"/>
                     </w:rPr>
-                    <w:t>Im Allgemeinen ist umfassendes Testen nicht möglich.</w:t>
+                    <w:t xml:space="preserve">Im Allgemeinen ist </w:t>
+                  </w:r>
+                  <w:r>
+                    <w:rPr>
+                      <w:rFonts w:ascii="Roboto" w:hAnsi="Roboto"/>
+                    </w:rPr>
+                    <w:t>vollständiges</w:t>
+                  </w:r>
+                  <w:r>
+                    <w:rPr>
+                      <w:rFonts w:ascii="Roboto" w:hAnsi="Roboto"/>
+                    </w:rPr>
+                    <w:t xml:space="preserve"> Testen nicht möglich.</w:t>
                   </w:r>
                   <w:r>
                     <w:rPr>
@@ -5056,7 +4997,6 @@
           <w:sz w:val="28"/>
           <w:szCs w:val="28"/>
         </w:rPr>
-        <w:lastRenderedPageBreak/>
         <w:t>Frage 7</w:t>
       </w:r>
       <w:r>
@@ -5150,6 +5090,7 @@
           <w:rFonts w:ascii="Roboto" w:hAnsi="Roboto"/>
           <w:szCs w:val="22"/>
         </w:rPr>
+        <w:lastRenderedPageBreak/>
         <w:t xml:space="preserve">Welche der folgenden Aussagen zum </w:t>
       </w:r>
       <w:r>
@@ -5171,23 +5112,7 @@
           <w:rFonts w:ascii="Roboto" w:hAnsi="Roboto"/>
           <w:szCs w:val="22"/>
         </w:rPr>
-        <w:t xml:space="preserve">prinzip „Information </w:t>
-      </w:r>
-      <w:proofErr w:type="spellStart"/>
-      <w:r>
-        <w:rPr>
-          <w:rFonts w:ascii="Roboto" w:hAnsi="Roboto"/>
-          <w:szCs w:val="22"/>
-        </w:rPr>
-        <w:t>Hiding</w:t>
-      </w:r>
-      <w:proofErr w:type="spellEnd"/>
-      <w:r>
-        <w:rPr>
-          <w:rFonts w:ascii="Roboto" w:hAnsi="Roboto"/>
-          <w:szCs w:val="22"/>
-        </w:rPr>
-        <w:t>“ sind richtig und welche falsch?</w:t>
+        <w:t>prinzip „Information Hiding“ sind richtig und welche falsch?</w:t>
       </w:r>
     </w:p>
     <w:p>
@@ -5348,21 +5273,7 @@
               <w:rPr>
                 <w:rFonts w:ascii="Roboto" w:hAnsi="Roboto"/>
               </w:rPr>
-              <w:t xml:space="preserve"> „Information </w:t>
-            </w:r>
-            <w:proofErr w:type="spellStart"/>
-            <w:r>
-              <w:rPr>
-                <w:rFonts w:ascii="Roboto" w:hAnsi="Roboto"/>
-              </w:rPr>
-              <w:t>Hiding</w:t>
-            </w:r>
-            <w:proofErr w:type="spellEnd"/>
-            <w:r>
-              <w:rPr>
-                <w:rFonts w:ascii="Roboto" w:hAnsi="Roboto"/>
-              </w:rPr>
-              <w:t xml:space="preserve">“ wird die Flexibilität für </w:t>
+              <w:t xml:space="preserve"> „Information Hiding“ wird die Flexibilität für </w:t>
             </w:r>
             <w:r>
               <w:rPr>
@@ -5475,21 +5386,7 @@
               <w:rPr>
                 <w:rFonts w:ascii="Roboto" w:hAnsi="Roboto"/>
               </w:rPr>
-              <w:t xml:space="preserve">Beim Information </w:t>
-            </w:r>
-            <w:proofErr w:type="spellStart"/>
-            <w:r>
-              <w:rPr>
-                <w:rFonts w:ascii="Roboto" w:hAnsi="Roboto"/>
-              </w:rPr>
-              <w:t>Hiding</w:t>
-            </w:r>
-            <w:proofErr w:type="spellEnd"/>
-            <w:r>
-              <w:rPr>
-                <w:rFonts w:ascii="Roboto" w:hAnsi="Roboto"/>
-              </w:rPr>
-              <w:t xml:space="preserve"> werden absichtlich Informationen vor Aufrufern oder </w:t>
+              <w:t xml:space="preserve">Beim Information Hiding werden absichtlich Informationen vor Aufrufern oder </w:t>
             </w:r>
             <w:r>
               <w:rPr>
@@ -5598,21 +5495,7 @@
               <w:rPr>
                 <w:rFonts w:ascii="Roboto" w:hAnsi="Roboto"/>
               </w:rPr>
-              <w:t xml:space="preserve">Information </w:t>
-            </w:r>
-            <w:proofErr w:type="spellStart"/>
-            <w:r>
-              <w:rPr>
-                <w:rFonts w:ascii="Roboto" w:hAnsi="Roboto"/>
-              </w:rPr>
-              <w:t>Hiding</w:t>
-            </w:r>
-            <w:proofErr w:type="spellEnd"/>
-            <w:r>
-              <w:rPr>
-                <w:rFonts w:ascii="Roboto" w:hAnsi="Roboto"/>
-              </w:rPr>
-              <w:t xml:space="preserve"> erschwert die Unterscheidung zwischen Schnittstelle und Implementierung.</w:t>
+              <w:t>Information Hiding erschwert die Unterscheidung zwischen Schnittstelle und Implementierung.</w:t>
             </w:r>
           </w:p>
         </w:tc>
@@ -5791,21 +5674,7 @@
               <w:rPr>
                 <w:rFonts w:ascii="Roboto" w:hAnsi="Roboto"/>
               </w:rPr>
-              <w:t xml:space="preserve">Information </w:t>
-            </w:r>
-            <w:proofErr w:type="spellStart"/>
-            <w:r>
-              <w:rPr>
-                <w:rFonts w:ascii="Roboto" w:hAnsi="Roboto"/>
-              </w:rPr>
-              <w:t>Hiding</w:t>
-            </w:r>
-            <w:proofErr w:type="spellEnd"/>
-            <w:r>
-              <w:rPr>
-                <w:rFonts w:ascii="Roboto" w:hAnsi="Roboto"/>
-              </w:rPr>
-              <w:t xml:space="preserve"> ist abgeleitet vom Ansatz der inkrementellen Verfeinerung entlang des Kontrollflusses.</w:t>
+              <w:t>Information Hiding ist abgeleitet vom Ansatz der inkrementellen Verfeinerung entlang des Kontrollflusses.</w:t>
             </w:r>
           </w:p>
           <w:p>
@@ -5820,21 +5689,7 @@
               <w:rPr>
                 <w:rFonts w:ascii="Roboto" w:hAnsi="Roboto"/>
               </w:rPr>
-              <w:t xml:space="preserve">Bei der objektorientierten Entwicklung ist Information </w:t>
-            </w:r>
-            <w:proofErr w:type="spellStart"/>
-            <w:r>
-              <w:rPr>
-                <w:rFonts w:ascii="Roboto" w:hAnsi="Roboto"/>
-              </w:rPr>
-              <w:t>Hiding</w:t>
-            </w:r>
-            <w:proofErr w:type="spellEnd"/>
-            <w:r>
-              <w:rPr>
-                <w:rFonts w:ascii="Roboto" w:hAnsi="Roboto"/>
-              </w:rPr>
-              <w:t xml:space="preserve"> hauptsächlich auf</w:t>
+              <w:t>Bei der objektorientierten Entwicklung ist Information Hiding hauptsächlich auf</w:t>
             </w:r>
             <w:r>
               <w:rPr>
@@ -6459,7 +6314,6 @@
           <w:sz w:val="28"/>
           <w:szCs w:val="28"/>
         </w:rPr>
-        <w:lastRenderedPageBreak/>
         <w:t>Frage 9</w:t>
       </w:r>
       <w:r>
@@ -6549,6 +6403,7 @@
           <w:sz w:val="22"/>
           <w:szCs w:val="20"/>
         </w:rPr>
+        <w:lastRenderedPageBreak/>
         <w:t>Versetzen Sie sich in die Lage eines Softwarearchitekten für eine große Geschäftsanwendung im Banken- oder Versicherungsbereich. Welche der folgenden Aussagen sind richtig und welche falsch?</w:t>
       </w:r>
     </w:p>
@@ -7290,7 +7145,7 @@
           <w:sz w:val="22"/>
           <w:szCs w:val="20"/>
         </w:rPr>
-        <w:t>Kompetenzen</w:t>
+        <w:t>Verantwortlichkeiten</w:t>
       </w:r>
       <w:r>
         <w:rPr>
@@ -7306,7 +7161,23 @@
           <w:sz w:val="22"/>
           <w:szCs w:val="20"/>
         </w:rPr>
-        <w:t>als Softwarearchitekt in Bezug auf Anforderungen?</w:t>
+        <w:t>als Softwarearchitekt</w:t>
+      </w:r>
+      <w:r>
+        <w:rPr>
+          <w:rFonts w:ascii="Roboto" w:hAnsi="Roboto"/>
+          <w:sz w:val="22"/>
+          <w:szCs w:val="20"/>
+        </w:rPr>
+        <w:t>:in</w:t>
+      </w:r>
+      <w:r>
+        <w:rPr>
+          <w:rFonts w:ascii="Roboto" w:hAnsi="Roboto"/>
+          <w:sz w:val="22"/>
+          <w:szCs w:val="20"/>
+        </w:rPr>
+        <w:t xml:space="preserve"> in Bezug auf Anforderungen?</w:t>
       </w:r>
     </w:p>
     <w:p>
@@ -7423,7 +7294,21 @@
                     <w:rPr>
                       <w:rFonts w:ascii="Roboto" w:hAnsi="Roboto"/>
                     </w:rPr>
-                    <w:t xml:space="preserve">Unterstützung der Geschäftsleute dabei, Qualitätsanforderungen so zu formulieren, dass </w:t>
+                    <w:t xml:space="preserve">Unterstützung der </w:t>
+                  </w:r>
+                  <w:proofErr w:type="gramStart"/>
+                  <w:r>
+                    <w:rPr>
+                      <w:rFonts w:ascii="Roboto" w:hAnsi="Roboto"/>
+                    </w:rPr>
+                    <w:t>Fachexpert:innen</w:t>
+                  </w:r>
+                  <w:proofErr w:type="gramEnd"/>
+                  <w:r>
+                    <w:rPr>
+                      <w:rFonts w:ascii="Roboto" w:hAnsi="Roboto"/>
+                    </w:rPr>
+                    <w:t xml:space="preserve"> dabei, Qualitätsanforderungen so zu formulieren, </w:t>
                   </w:r>
                 </w:p>
                 <w:p>
@@ -7435,6 +7320,12 @@
                       <w:rFonts w:ascii="Roboto" w:hAnsi="Roboto"/>
                     </w:rPr>
                   </w:pPr>
+                  <w:r>
+                    <w:rPr>
+                      <w:rFonts w:ascii="Roboto" w:hAnsi="Roboto"/>
+                    </w:rPr>
+                    <w:t xml:space="preserve">dass </w:t>
+                  </w:r>
                   <w:r>
                     <w:rPr>
                       <w:rFonts w:ascii="Roboto" w:hAnsi="Roboto"/>
@@ -7582,7 +7473,55 @@
                     <w:rPr>
                       <w:rFonts w:ascii="Roboto" w:hAnsi="Roboto"/>
                     </w:rPr>
-                    <w:t>Ablehnung von Geschäftsanforderungen mit technischen Risiken.</w:t>
+                    <w:t xml:space="preserve">Ablehnung von </w:t>
+                  </w:r>
+                  <w:r>
+                    <w:rPr>
+                      <w:rFonts w:ascii="Roboto" w:hAnsi="Roboto"/>
+                    </w:rPr>
+                    <w:t>A</w:t>
+                  </w:r>
+                  <w:r>
+                    <w:rPr>
+                      <w:rFonts w:ascii="Roboto" w:hAnsi="Roboto"/>
+                    </w:rPr>
+                    <w:t>nforderungen</w:t>
+                  </w:r>
+                  <w:r>
+                    <w:rPr>
+                      <w:rFonts w:ascii="Roboto" w:hAnsi="Roboto"/>
+                    </w:rPr>
+                    <w:t>,</w:t>
+                  </w:r>
+                  <w:r>
+                    <w:rPr>
+                      <w:rFonts w:ascii="Roboto" w:hAnsi="Roboto"/>
+                    </w:rPr>
+                    <w:t xml:space="preserve"> </w:t>
+                  </w:r>
+                  <w:r>
+                    <w:rPr>
+                      <w:rFonts w:ascii="Roboto" w:hAnsi="Roboto"/>
+                    </w:rPr>
+                    <w:t xml:space="preserve">die </w:t>
+                  </w:r>
+                  <w:r>
+                    <w:rPr>
+                      <w:rFonts w:ascii="Roboto" w:hAnsi="Roboto"/>
+                    </w:rPr>
+                    <w:t>technische Risiken</w:t>
+                  </w:r>
+                  <w:r>
+                    <w:rPr>
+                      <w:rFonts w:ascii="Roboto" w:hAnsi="Roboto"/>
+                    </w:rPr>
+                    <w:t xml:space="preserve"> enthalten</w:t>
+                  </w:r>
+                  <w:r>
+                    <w:rPr>
+                      <w:rFonts w:ascii="Roboto" w:hAnsi="Roboto"/>
+                    </w:rPr>
+                    <w:t>.</w:t>
                   </w:r>
                 </w:p>
               </w:tc>
@@ -7668,7 +7607,19 @@
                     <w:rPr>
                       <w:rFonts w:ascii="Roboto" w:hAnsi="Roboto"/>
                     </w:rPr>
-                    <w:t>Umformulierung von Geschäftsanforderungen, so dass sie für Ihr Entwicklungsteam</w:t>
+                    <w:t xml:space="preserve">Umformulierung </w:t>
+                  </w:r>
+                  <w:r>
+                    <w:rPr>
+                      <w:rFonts w:ascii="Roboto" w:hAnsi="Roboto"/>
+                    </w:rPr>
+                    <w:t>aller</w:t>
+                  </w:r>
+                  <w:r>
+                    <w:rPr>
+                      <w:rFonts w:ascii="Roboto" w:hAnsi="Roboto"/>
+                    </w:rPr>
+                    <w:t xml:space="preserve"> Geschäftsanforderungen, so dass sie für Ihr Entwicklungsteam</w:t>
                   </w:r>
                 </w:p>
                 <w:p>
@@ -7830,7 +7781,6 @@
           <w:sz w:val="28"/>
           <w:szCs w:val="28"/>
         </w:rPr>
-        <w:lastRenderedPageBreak/>
         <w:t>Frage 11</w:t>
       </w:r>
       <w:r>
@@ -7925,6 +7875,7 @@
           <w:sz w:val="22"/>
           <w:szCs w:val="20"/>
         </w:rPr>
+        <w:lastRenderedPageBreak/>
         <w:t xml:space="preserve">Sie sind als Architekt dafür zuständig, ein Altsystem entsprechend den laufenden Betriebsanforderungen am Laufen zu halten. Was sind Ihre </w:t>
       </w:r>
       <w:r>
@@ -9136,7 +9087,6 @@
           <w:sz w:val="28"/>
           <w:szCs w:val="28"/>
         </w:rPr>
-        <w:lastRenderedPageBreak/>
         <w:t>Frage 13</w:t>
       </w:r>
       <w:r>
@@ -9254,6 +9204,7 @@
           <w:rFonts w:ascii="Roboto" w:hAnsi="Roboto"/>
           <w:szCs w:val="22"/>
         </w:rPr>
+        <w:lastRenderedPageBreak/>
         <w:t xml:space="preserve">Richtig </w:t>
       </w:r>
       <w:proofErr w:type="gramStart"/>
@@ -9390,7 +9341,31 @@
               <w:rPr>
                 <w:rFonts w:ascii="Roboto" w:hAnsi="Roboto"/>
               </w:rPr>
-              <w:t>können architektonische Grundpfeiler festgelegt werden</w:t>
+              <w:t xml:space="preserve">können architektonische </w:t>
+            </w:r>
+            <w:r>
+              <w:rPr>
+                <w:rFonts w:ascii="Roboto" w:hAnsi="Roboto"/>
+              </w:rPr>
+              <w:t>Grundsatzentscheidungen</w:t>
+            </w:r>
+            <w:r>
+              <w:rPr>
+                <w:rFonts w:ascii="Roboto" w:hAnsi="Roboto"/>
+              </w:rPr>
+              <w:t xml:space="preserve"> </w:t>
+            </w:r>
+            <w:r>
+              <w:rPr>
+                <w:rFonts w:ascii="Roboto" w:hAnsi="Roboto"/>
+              </w:rPr>
+              <w:t xml:space="preserve">getroffen </w:t>
+            </w:r>
+            <w:r>
+              <w:rPr>
+                <w:rFonts w:ascii="Roboto" w:hAnsi="Roboto"/>
+              </w:rPr>
+              <w:t>werden</w:t>
             </w:r>
             <w:r>
               <w:rPr>
@@ -9579,21 +9554,7 @@
               <w:rPr>
                 <w:rFonts w:ascii="Roboto" w:hAnsi="Roboto"/>
               </w:rPr>
-              <w:t xml:space="preserve">Agile Projekte benötigen keine Architekturdokumente, da das Entwicklungsteam in täglichen </w:t>
-            </w:r>
-            <w:proofErr w:type="spellStart"/>
-            <w:r>
-              <w:rPr>
-                <w:rFonts w:ascii="Roboto" w:hAnsi="Roboto"/>
-              </w:rPr>
-              <w:t>Standup</w:t>
-            </w:r>
-            <w:proofErr w:type="spellEnd"/>
-            <w:r>
-              <w:rPr>
-                <w:rFonts w:ascii="Roboto" w:hAnsi="Roboto"/>
-              </w:rPr>
-              <w:t>-Meetings Entscheidungen kommuniziert</w:t>
+              <w:t>Agile Projekte benötigen keine Architekturdokumente, da das Entwicklungsteam in täglichen Standup-Meetings Entscheidungen kommuniziert</w:t>
             </w:r>
             <w:r>
               <w:rPr>
@@ -10423,7 +10384,6 @@
           <w:sz w:val="28"/>
           <w:szCs w:val="28"/>
         </w:rPr>
-        <w:lastRenderedPageBreak/>
         <w:t>Frage 15</w:t>
       </w:r>
       <w:r>
@@ -10632,6 +10592,7 @@
                       <w:rFonts w:ascii="Segoe UI Symbol" w:hAnsi="Segoe UI Symbol"/>
                       <w:szCs w:val="22"/>
                     </w:rPr>
+                    <w:lastRenderedPageBreak/>
                     <w:t>☐</w:t>
                   </w:r>
                 </w:p>
@@ -11340,7 +11301,6 @@
                       <w:rFonts w:ascii="Roboto" w:hAnsi="Roboto"/>
                     </w:rPr>
                   </w:pPr>
-                  <w:proofErr w:type="spellStart"/>
                   <w:r>
                     <w:rPr>
                       <w:rFonts w:ascii="Roboto" w:hAnsi="Roboto"/>
@@ -11353,7 +11313,6 @@
                     </w:rPr>
                     <w:t>s</w:t>
                   </w:r>
-                  <w:proofErr w:type="spellEnd"/>
                   <w:r>
                     <w:rPr>
                       <w:rFonts w:ascii="Roboto" w:hAnsi="Roboto"/>
@@ -11864,27 +11823,13 @@
                     <w:rPr>
                       <w:rFonts w:ascii="Roboto" w:hAnsi="Roboto"/>
                     </w:rPr>
-                    <w:t>-</w:t>
-                  </w:r>
-                  <w:proofErr w:type="spellStart"/>
-                  <w:r>
-                    <w:rPr>
-                      <w:rFonts w:ascii="Roboto" w:hAnsi="Roboto"/>
-                    </w:rPr>
-                    <w:t>d</w:t>
+                    <w:t>-d</w:t>
                   </w:r>
                   <w:r>
                     <w:rPr>
                       <w:rFonts w:ascii="Roboto" w:hAnsi="Roboto"/>
                     </w:rPr>
-                    <w:t>riven</w:t>
-                  </w:r>
-                  <w:proofErr w:type="spellEnd"/>
-                  <w:r>
-                    <w:rPr>
-                      <w:rFonts w:ascii="Roboto" w:hAnsi="Roboto"/>
-                    </w:rPr>
-                    <w:t xml:space="preserve"> Design.</w:t>
+                    <w:t>riven Design.</w:t>
                   </w:r>
                 </w:p>
               </w:tc>
@@ -11954,19 +11899,11 @@
                       <w:rFonts w:ascii="Roboto" w:hAnsi="Roboto"/>
                     </w:rPr>
                   </w:pPr>
-                  <w:proofErr w:type="spellStart"/>
                   <w:r>
                     <w:rPr>
                       <w:rFonts w:ascii="Roboto" w:hAnsi="Roboto"/>
                     </w:rPr>
-                    <w:t>Sichtenbasierte</w:t>
-                  </w:r>
-                  <w:proofErr w:type="spellEnd"/>
-                  <w:r>
-                    <w:rPr>
-                      <w:rFonts w:ascii="Roboto" w:hAnsi="Roboto"/>
-                    </w:rPr>
-                    <w:t xml:space="preserve"> Architekturentwicklung</w:t>
+                    <w:t>Sichtenbasierte Architekturentwicklung</w:t>
                   </w:r>
                 </w:p>
                 <w:p>
@@ -11982,19 +11919,11 @@
                       <w:rFonts w:ascii="Roboto" w:hAnsi="Roboto"/>
                     </w:rPr>
                   </w:pPr>
-                  <w:proofErr w:type="spellStart"/>
                   <w:r>
                     <w:rPr>
                       <w:rFonts w:ascii="Roboto" w:hAnsi="Roboto"/>
                     </w:rPr>
-                    <w:t>Bottom-up</w:t>
-                  </w:r>
-                  <w:proofErr w:type="spellEnd"/>
-                  <w:r>
-                    <w:rPr>
-                      <w:rFonts w:ascii="Roboto" w:hAnsi="Roboto"/>
-                    </w:rPr>
-                    <w:t xml:space="preserve"> Design.</w:t>
+                    <w:t>Bottom-up Design.</w:t>
                   </w:r>
                 </w:p>
               </w:tc>
@@ -12129,7 +12058,6 @@
           <w:sz w:val="28"/>
           <w:szCs w:val="28"/>
         </w:rPr>
-        <w:lastRenderedPageBreak/>
         <w:t>Frage 18</w:t>
       </w:r>
       <w:r>
@@ -12305,25 +12233,7 @@
           <w:sz w:val="22"/>
           <w:szCs w:val="20"/>
         </w:rPr>
-        <w:t xml:space="preserve">Viele Architekturentwicklungsmethoden sehen einen </w:t>
-      </w:r>
-      <w:proofErr w:type="spellStart"/>
-      <w:r>
-        <w:rPr>
-          <w:rFonts w:ascii="Roboto" w:hAnsi="Roboto"/>
-          <w:sz w:val="22"/>
-          <w:szCs w:val="20"/>
-        </w:rPr>
-        <w:t>sichtenbasierten</w:t>
-      </w:r>
-      <w:proofErr w:type="spellEnd"/>
-      <w:r>
-        <w:rPr>
-          <w:rFonts w:ascii="Roboto" w:hAnsi="Roboto"/>
-          <w:sz w:val="22"/>
-          <w:szCs w:val="20"/>
-        </w:rPr>
-        <w:t xml:space="preserve"> Ansatz vor. Welche </w:t>
+        <w:t xml:space="preserve">Viele Architekturentwicklungsmethoden sehen einen sichtenbasierten Ansatz vor. Welche </w:t>
       </w:r>
       <w:r>
         <w:rPr>
@@ -13788,7 +13698,6 @@
           <w:sz w:val="28"/>
           <w:szCs w:val="28"/>
         </w:rPr>
-        <w:lastRenderedPageBreak/>
         <w:t>Frage 21</w:t>
       </w:r>
       <w:r>
@@ -14011,6 +13920,7 @@
                       <w:rFonts w:ascii="Segoe UI Symbol" w:hAnsi="Segoe UI Symbol"/>
                       <w:szCs w:val="22"/>
                     </w:rPr>
+                    <w:lastRenderedPageBreak/>
                     <w:t>☐</w:t>
                   </w:r>
                 </w:p>
@@ -14609,19 +14519,11 @@
                 <w:rFonts w:ascii="Roboto" w:hAnsi="Roboto"/>
               </w:rPr>
             </w:pPr>
-            <w:proofErr w:type="spellStart"/>
-            <w:r>
-              <w:rPr>
-                <w:rFonts w:ascii="Roboto" w:hAnsi="Roboto"/>
-              </w:rPr>
-              <w:t>Nichtabstreitbarkeit</w:t>
-            </w:r>
-            <w:proofErr w:type="spellEnd"/>
-            <w:r>
-              <w:rPr>
-                <w:rFonts w:ascii="Roboto" w:hAnsi="Roboto"/>
-              </w:rPr>
-              <w:t>.</w:t>
+            <w:r>
+              <w:rPr>
+                <w:rFonts w:ascii="Roboto" w:hAnsi="Roboto"/>
+              </w:rPr>
+              <w:t>Nichtabstreitbarkeit.</w:t>
             </w:r>
           </w:p>
         </w:tc>
@@ -14764,25 +14666,7 @@
           <w:sz w:val="22"/>
           <w:szCs w:val="22"/>
         </w:rPr>
-        <w:t xml:space="preserve">Für welche Art von System kann das </w:t>
-      </w:r>
-      <w:proofErr w:type="spellStart"/>
-      <w:r>
-        <w:rPr>
-          <w:rFonts w:ascii="Roboto" w:hAnsi="Roboto"/>
-          <w:sz w:val="22"/>
-          <w:szCs w:val="22"/>
-        </w:rPr>
-        <w:t>Blackboard</w:t>
-      </w:r>
-      <w:proofErr w:type="spellEnd"/>
-      <w:r>
-        <w:rPr>
-          <w:rFonts w:ascii="Roboto" w:hAnsi="Roboto"/>
-          <w:sz w:val="22"/>
-          <w:szCs w:val="22"/>
-        </w:rPr>
-        <w:t>-Architekturmuster verwendet werden?</w:t>
+        <w:t>Für welche Art von System kann das Blackboard-Architekturmuster verwendet werden?</w:t>
       </w:r>
     </w:p>
     <w:p>
@@ -14992,14 +14876,12 @@
                 <w:rFonts w:ascii="Roboto" w:hAnsi="Roboto"/>
               </w:rPr>
             </w:pPr>
-            <w:proofErr w:type="spellStart"/>
             <w:r>
               <w:rPr>
                 <w:rFonts w:ascii="Roboto" w:hAnsi="Roboto"/>
               </w:rPr>
               <w:t>Linné</w:t>
             </w:r>
-            <w:proofErr w:type="spellEnd"/>
             <w:r>
               <w:rPr>
                 <w:rFonts w:ascii="Roboto" w:hAnsi="Roboto"/>
@@ -15121,7 +15003,6 @@
           <w:sz w:val="28"/>
           <w:szCs w:val="28"/>
         </w:rPr>
-        <w:lastRenderedPageBreak/>
         <w:t>Frage 24</w:t>
       </w:r>
       <w:r>
@@ -15400,6 +15281,7 @@
                 <w:rFonts w:ascii="Segoe UI Symbol" w:hAnsi="Segoe UI Symbol"/>
                 <w:szCs w:val="22"/>
               </w:rPr>
+              <w:lastRenderedPageBreak/>
               <w:t>☐</w:t>
             </w:r>
           </w:p>
@@ -15681,17 +15563,8 @@
           <w:rFonts w:ascii="Roboto" w:hAnsi="Roboto"/>
           <w:szCs w:val="22"/>
         </w:rPr>
-        <w:t xml:space="preserve">Kopplung      </w:t>
-      </w:r>
-      <w:proofErr w:type="spellStart"/>
-      <w:r>
-        <w:rPr>
-          <w:rFonts w:ascii="Roboto" w:hAnsi="Roboto"/>
-          <w:szCs w:val="22"/>
-        </w:rPr>
-        <w:t>Kopplung</w:t>
-      </w:r>
-      <w:proofErr w:type="spellEnd"/>
+        <w:t>Kopplung      Kopplung</w:t>
+      </w:r>
     </w:p>
     <w:tbl>
       <w:tblPr>
@@ -16274,61 +16147,7 @@
           <w:sz w:val="22"/>
           <w:szCs w:val="20"/>
         </w:rPr>
-        <w:t xml:space="preserve"> Aussagen zum „</w:t>
-      </w:r>
-      <w:proofErr w:type="spellStart"/>
-      <w:r>
-        <w:rPr>
-          <w:rFonts w:ascii="Roboto" w:hAnsi="Roboto"/>
-          <w:sz w:val="22"/>
-          <w:szCs w:val="20"/>
-        </w:rPr>
-        <w:t>Don’t</w:t>
-      </w:r>
-      <w:proofErr w:type="spellEnd"/>
-      <w:r>
-        <w:rPr>
-          <w:rFonts w:ascii="Roboto" w:hAnsi="Roboto"/>
-          <w:sz w:val="22"/>
-          <w:szCs w:val="20"/>
-        </w:rPr>
-        <w:t xml:space="preserve"> </w:t>
-      </w:r>
-      <w:proofErr w:type="spellStart"/>
-      <w:r>
-        <w:rPr>
-          <w:rFonts w:ascii="Roboto" w:hAnsi="Roboto"/>
-          <w:sz w:val="22"/>
-          <w:szCs w:val="20"/>
-        </w:rPr>
-        <w:t>repeat</w:t>
-      </w:r>
-      <w:proofErr w:type="spellEnd"/>
-      <w:r>
-        <w:rPr>
-          <w:rFonts w:ascii="Roboto" w:hAnsi="Roboto"/>
-          <w:sz w:val="22"/>
-          <w:szCs w:val="20"/>
-        </w:rPr>
-        <w:t xml:space="preserve"> </w:t>
-      </w:r>
-      <w:proofErr w:type="spellStart"/>
-      <w:r>
-        <w:rPr>
-          <w:rFonts w:ascii="Roboto" w:hAnsi="Roboto"/>
-          <w:sz w:val="22"/>
-          <w:szCs w:val="20"/>
-        </w:rPr>
-        <w:t>yourself</w:t>
-      </w:r>
-      <w:proofErr w:type="spellEnd"/>
-      <w:r>
-        <w:rPr>
-          <w:rFonts w:ascii="Roboto" w:hAnsi="Roboto"/>
-          <w:sz w:val="22"/>
-          <w:szCs w:val="20"/>
-        </w:rPr>
-        <w:t xml:space="preserve">”-Prinzip (DRY) sind richtig? (Anders gesagt: Was könnte passieren, wenn Teile des Quellcodes oder der Konfiguration im System mehrfach vorhanden sind?) </w:t>
+        <w:t xml:space="preserve"> Aussagen zum „Don’t repeat yourself”-Prinzip (DRY) sind richtig? (Anders gesagt: Was könnte passieren, wenn Teile des Quellcodes oder der Konfiguration im System mehrfach vorhanden sind?) </w:t>
       </w:r>
     </w:p>
     <w:p>
@@ -16717,7 +16536,6 @@
           <w:sz w:val="28"/>
           <w:szCs w:val="28"/>
         </w:rPr>
-        <w:lastRenderedPageBreak/>
         <w:t>Frage 27</w:t>
       </w:r>
       <w:r>
@@ -16890,6 +16708,7 @@
                 <w:rFonts w:ascii="Segoe UI Symbol" w:hAnsi="Segoe UI Symbol"/>
                 <w:szCs w:val="22"/>
               </w:rPr>
+              <w:lastRenderedPageBreak/>
               <w:t>☐</w:t>
             </w:r>
           </w:p>
@@ -17555,21 +17374,7 @@
               <w:rPr>
                 <w:rFonts w:ascii="Roboto" w:hAnsi="Roboto"/>
               </w:rPr>
-              <w:t xml:space="preserve">Business </w:t>
-            </w:r>
-            <w:proofErr w:type="spellStart"/>
-            <w:r>
-              <w:rPr>
-                <w:rFonts w:ascii="Roboto" w:hAnsi="Roboto"/>
-              </w:rPr>
-              <w:t>Process</w:t>
-            </w:r>
-            <w:proofErr w:type="spellEnd"/>
-            <w:r>
-              <w:rPr>
-                <w:rFonts w:ascii="Roboto" w:hAnsi="Roboto"/>
-              </w:rPr>
-              <w:t xml:space="preserve"> Model &amp; Notation (BPMN) sollte nur von Business</w:t>
+              <w:t>Business Process Model &amp; Notation (BPMN) sollte nur von Business</w:t>
             </w:r>
             <w:r>
               <w:rPr>
@@ -18043,7 +17848,6 @@
           <w:sz w:val="28"/>
           <w:szCs w:val="28"/>
         </w:rPr>
-        <w:lastRenderedPageBreak/>
         <w:t>Frage 29</w:t>
       </w:r>
       <w:r>
@@ -18231,6 +18035,7 @@
                       <w:rFonts w:ascii="Segoe UI Symbol" w:hAnsi="Segoe UI Symbol"/>
                       <w:szCs w:val="22"/>
                     </w:rPr>
+                    <w:lastRenderedPageBreak/>
                     <w:t>☐</w:t>
                   </w:r>
                 </w:p>
@@ -19199,7 +19004,6 @@
           <w:sz w:val="28"/>
           <w:szCs w:val="28"/>
         </w:rPr>
-        <w:lastRenderedPageBreak/>
         <w:t>Frage 3</w:t>
       </w:r>
       <w:r>
@@ -19455,6 +19259,7 @@
                       <w:rFonts w:ascii="Segoe UI Symbol" w:hAnsi="Segoe UI Symbol"/>
                       <w:szCs w:val="22"/>
                     </w:rPr>
+                    <w:lastRenderedPageBreak/>
                     <w:t>☐</w:t>
                   </w:r>
                 </w:p>
@@ -20504,7 +20309,6 @@
           <w:sz w:val="28"/>
           <w:szCs w:val="28"/>
         </w:rPr>
-        <w:lastRenderedPageBreak/>
         <w:t>Frage 3</w:t>
       </w:r>
       <w:r>
@@ -20663,6 +20467,7 @@
           <w:rFonts w:ascii="Roboto" w:hAnsi="Roboto"/>
           <w:szCs w:val="22"/>
         </w:rPr>
+        <w:lastRenderedPageBreak/>
         <w:t xml:space="preserve">Richtig </w:t>
       </w:r>
       <w:proofErr w:type="gramStart"/>
@@ -21344,7 +21149,6 @@
         </w:rPr>
         <w:t xml:space="preserve">   </w:t>
       </w:r>
-      <w:proofErr w:type="spellStart"/>
       <w:r>
         <w:rPr>
           <w:rFonts w:ascii="Roboto" w:hAnsi="Roboto"/>
@@ -21352,7 +21156,6 @@
         </w:rPr>
         <w:t>Grund</w:t>
       </w:r>
-      <w:proofErr w:type="spellEnd"/>
     </w:p>
     <w:tbl>
       <w:tblPr>
@@ -21904,7 +21707,6 @@
           <w:sz w:val="28"/>
           <w:szCs w:val="28"/>
         </w:rPr>
-        <w:lastRenderedPageBreak/>
         <w:t>Frage 3</w:t>
       </w:r>
       <w:r>
@@ -22198,6 +22000,7 @@
                 <w:rFonts w:ascii="Segoe UI Symbol" w:hAnsi="Segoe UI Symbol"/>
                 <w:szCs w:val="22"/>
               </w:rPr>
+              <w:lastRenderedPageBreak/>
               <w:t>☐</w:t>
             </w:r>
           </w:p>
@@ -23624,7 +23427,6 @@
           <w:sz w:val="28"/>
           <w:szCs w:val="28"/>
         </w:rPr>
-        <w:lastRenderedPageBreak/>
         <w:t>Frage 3</w:t>
       </w:r>
       <w:r>
@@ -23839,6 +23641,7 @@
                       <w:rFonts w:ascii="Segoe UI Symbol" w:hAnsi="Segoe UI Symbol"/>
                       <w:szCs w:val="22"/>
                     </w:rPr>
+                    <w:lastRenderedPageBreak/>
                     <w:t>☐</w:t>
                   </w:r>
                 </w:p>
@@ -24873,7 +24676,6 @@
                                 <w:docPartUnique/>
                               </w:docPartObj>
                             </w:sdtPr>
-                            <w:sdtEndPr/>
                             <w:sdtContent>
                               <w:r>
                                 <w:rPr>
@@ -25019,7 +24821,7 @@
               <v:stroke joinstyle="miter"/>
               <v:path gradientshapeok="t" o:connecttype="rect"/>
             </v:shapetype>
-            <v:shape id="Textfeld 2" o:spid="_x0000_s1026" type="#_x0000_t202" style="position:absolute;margin-left:394.4pt;margin-top:9.2pt;width:185.9pt;height:110.6pt;z-index:251659264;visibility:visible;mso-wrap-style:square;mso-width-percent:400;mso-height-percent:200;mso-wrap-distance-left:9pt;mso-wrap-distance-top:3.6pt;mso-wrap-distance-right:9pt;mso-wrap-distance-bottom:3.6pt;mso-position-horizontal:absolute;mso-position-horizontal-relative:text;mso-position-vertical:absolute;mso-position-vertical-relative:text;mso-width-percent:400;mso-height-percent:200;mso-width-relative:margin;mso-height-relative:margin;v-text-anchor:top" o:gfxdata="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" filled="f" stroked="f">
+            <v:shape id="Textfeld 2" o:spid="_x0000_s1026" type="#_x0000_t202" style="position:absolute;margin-left:394.4pt;margin-top:9.2pt;width:185.9pt;height:110.6pt;z-index:251659264;visibility:visible;mso-wrap-style:square;mso-width-percent:400;mso-height-percent:200;mso-wrap-distance-left:9pt;mso-wrap-distance-top:3.6pt;mso-wrap-distance-right:9pt;mso-wrap-distance-bottom:3.6pt;mso-position-horizontal:absolute;mso-position-horizontal-relative:text;mso-position-vertical:absolute;mso-position-vertical-relative:text;mso-width-percent:400;mso-height-percent:200;mso-width-relative:margin;mso-height-relative:margin;v-text-anchor:top" o:gfxdata="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" filled="f" stroked="f">
               <v:textbox style="mso-fit-shape-to-text:t">
                 <w:txbxContent>
                   <w:p>
@@ -25039,7 +24841,6 @@
                           <w:docPartUnique/>
                         </w:docPartObj>
                       </w:sdtPr>
-                      <w:sdtEndPr/>
                       <w:sdtContent>
                         <w:r>
                           <w:rPr>
@@ -31746,9 +31547,7 @@
 </file>
 
 <file path=customXml/item1.xml><?xml version="1.0" encoding="utf-8"?>
-<p:properties xmlns:p="http://schemas.microsoft.com/office/2006/metadata/properties" xmlns:xsi="http://www.w3.org/2001/XMLSchema-instance" xmlns:pc="http://schemas.microsoft.com/office/infopath/2007/PartnerControls">
-  <documentManagement/>
-</p:properties>
+<b:Sources xmlns:b="http://schemas.openxmlformats.org/officeDocument/2006/bibliography" xmlns="http://schemas.openxmlformats.org/officeDocument/2006/bibliography" SelectedStyle="\APA.XSL" StyleName="APA"/>
 </file>
 
 <file path=customXml/item2.xml><?xml version="1.0" encoding="utf-8"?>
@@ -31760,19 +31559,12 @@
 </file>
 
 <file path=customXml/item4.xml><?xml version="1.0" encoding="utf-8"?>
-<b:Sources xmlns:b="http://schemas.openxmlformats.org/officeDocument/2006/bibliography" xmlns="http://schemas.openxmlformats.org/officeDocument/2006/bibliography" SelectedStyle="\APA.XSL" StyleName="APA"/>
+<p:properties xmlns:p="http://schemas.microsoft.com/office/2006/metadata/properties" xmlns:xsi="http://www.w3.org/2001/XMLSchema-instance" xmlns:pc="http://schemas.microsoft.com/office/infopath/2007/PartnerControls">
+  <documentManagement/>
+</p:properties>
 </file>
 
 <file path=customXml/item5.xml><?xml version="1.0" encoding="utf-8"?>
-<?mso-contentType ?>
-<FormTemplates xmlns="http://schemas.microsoft.com/sharepoint/v3/contenttype/forms">
-  <Display>DocumentLibraryForm</Display>
-  <Edit>DocumentLibraryForm</Edit>
-  <New>DocumentLibraryForm</New>
-</FormTemplates>
-</file>
-
-<file path=customXml/item6.xml><?xml version="1.0" encoding="utf-8"?>
 <ct:contentTypeSchema xmlns:ct="http://schemas.microsoft.com/office/2006/metadata/contentType" xmlns:ma="http://schemas.microsoft.com/office/2006/metadata/properties/metaAttributes" ct:_="" ma:_="" ma:contentTypeName="Dokument" ma:contentTypeID="0x0101008A91445496CF7245836D5B403B1B3D9D" ma:contentTypeVersion="12" ma:contentTypeDescription="Ein neues Dokument erstellen." ma:contentTypeScope="" ma:versionID="5196ab9d298bec00ec658eeb33d04f7b">
   <xsd:schema xmlns:xsd="http://www.w3.org/2001/XMLSchema" xmlns:xs="http://www.w3.org/2001/XMLSchema" xmlns:p="http://schemas.microsoft.com/office/2006/metadata/properties" xmlns:ns3="814032d5-8582-4412-9ef1-c32d0ab713c9" xmlns:ns4="315b142d-b22c-42dd-addf-9883f01299f4" targetNamespace="http://schemas.microsoft.com/office/2006/metadata/properties" ma:root="true" ma:fieldsID="3fd54ae5d4007f6aac05cd0e61ab1f7e" ns3:_="" ns4:_="">
     <xsd:import namespace="814032d5-8582-4412-9ef1-c32d0ab713c9"/>
@@ -31989,11 +31781,44 @@
 </ct:contentTypeSchema>
 </file>
 
+<file path=customXml/item6.xml><?xml version="1.0" encoding="utf-8"?>
+<?mso-contentType ?>
+<FormTemplates xmlns="http://schemas.microsoft.com/sharepoint/v3/contenttype/forms">
+  <Display>DocumentLibraryForm</Display>
+  <Edit>DocumentLibraryForm</Edit>
+  <New>DocumentLibraryForm</New>
+</FormTemplates>
+</file>
+
 <file path=customXml/item7.xml><?xml version="1.0" encoding="utf-8"?>
 <b:Sources xmlns:b="http://schemas.openxmlformats.org/officeDocument/2006/bibliography" xmlns="http://schemas.openxmlformats.org/officeDocument/2006/bibliography" SelectedStyle="\APA.XSL" StyleName="APA"/>
 </file>
 
 <file path=customXml/itemProps1.xml><?xml version="1.0" encoding="utf-8"?>
+<ds:datastoreItem xmlns:ds="http://schemas.openxmlformats.org/officeDocument/2006/customXml" ds:itemID="{80BAD927-2F5B-4126-BC95-42E937ADF65C}">
+  <ds:schemaRefs>
+    <ds:schemaRef ds:uri="http://schemas.openxmlformats.org/officeDocument/2006/bibliography"/>
+  </ds:schemaRefs>
+</ds:datastoreItem>
+</file>
+
+<file path=customXml/itemProps2.xml><?xml version="1.0" encoding="utf-8"?>
+<ds:datastoreItem xmlns:ds="http://schemas.openxmlformats.org/officeDocument/2006/customXml" ds:itemID="{2287EA74-21CA-4257-A416-36E12203EE57}">
+  <ds:schemaRefs>
+    <ds:schemaRef ds:uri="http://schemas.openxmlformats.org/officeDocument/2006/bibliography"/>
+  </ds:schemaRefs>
+</ds:datastoreItem>
+</file>
+
+<file path=customXml/itemProps3.xml><?xml version="1.0" encoding="utf-8"?>
+<ds:datastoreItem xmlns:ds="http://schemas.openxmlformats.org/officeDocument/2006/customXml" ds:itemID="{406AA43E-D8BB-4076-923F-6FC525F7C58D}">
+  <ds:schemaRefs>
+    <ds:schemaRef ds:uri="http://schemas.openxmlformats.org/officeDocument/2006/bibliography"/>
+  </ds:schemaRefs>
+</ds:datastoreItem>
+</file>
+
+<file path=customXml/itemProps4.xml><?xml version="1.0" encoding="utf-8"?>
 <ds:datastoreItem xmlns:ds="http://schemas.openxmlformats.org/officeDocument/2006/customXml" ds:itemID="{5F957A9B-0D92-459B-AC45-13365733178A}">
   <ds:schemaRefs>
     <ds:schemaRef ds:uri="http://schemas.microsoft.com/office/2006/metadata/properties"/>
@@ -32002,39 +31827,7 @@
 </ds:datastoreItem>
 </file>
 
-<file path=customXml/itemProps2.xml><?xml version="1.0" encoding="utf-8"?>
-<ds:datastoreItem xmlns:ds="http://schemas.openxmlformats.org/officeDocument/2006/customXml" ds:itemID="{406AA43E-D8BB-4076-923F-6FC525F7C58D}">
-  <ds:schemaRefs>
-    <ds:schemaRef ds:uri="http://schemas.openxmlformats.org/officeDocument/2006/bibliography"/>
-  </ds:schemaRefs>
-</ds:datastoreItem>
-</file>
-
-<file path=customXml/itemProps3.xml><?xml version="1.0" encoding="utf-8"?>
-<ds:datastoreItem xmlns:ds="http://schemas.openxmlformats.org/officeDocument/2006/customXml" ds:itemID="{80BAD927-2F5B-4126-BC95-42E937ADF65C}">
-  <ds:schemaRefs>
-    <ds:schemaRef ds:uri="http://schemas.openxmlformats.org/officeDocument/2006/bibliography"/>
-  </ds:schemaRefs>
-</ds:datastoreItem>
-</file>
-
-<file path=customXml/itemProps4.xml><?xml version="1.0" encoding="utf-8"?>
-<ds:datastoreItem xmlns:ds="http://schemas.openxmlformats.org/officeDocument/2006/customXml" ds:itemID="{B49A5441-9F8E-4A71-A095-26AD66033B56}">
-  <ds:schemaRefs>
-    <ds:schemaRef ds:uri="http://schemas.openxmlformats.org/officeDocument/2006/bibliography"/>
-  </ds:schemaRefs>
-</ds:datastoreItem>
-</file>
-
 <file path=customXml/itemProps5.xml><?xml version="1.0" encoding="utf-8"?>
-<ds:datastoreItem xmlns:ds="http://schemas.openxmlformats.org/officeDocument/2006/customXml" ds:itemID="{C25A4B22-728D-4546-8C41-88CFC9C6767F}">
-  <ds:schemaRefs>
-    <ds:schemaRef ds:uri="http://schemas.microsoft.com/sharepoint/v3/contenttype/forms"/>
-  </ds:schemaRefs>
-</ds:datastoreItem>
-</file>
-
-<file path=customXml/itemProps6.xml><?xml version="1.0" encoding="utf-8"?>
 <ds:datastoreItem xmlns:ds="http://schemas.openxmlformats.org/officeDocument/2006/customXml" ds:itemID="{1AE138E6-D560-4085-9339-84A6A473A1ED}">
   <ds:schemaRefs>
     <ds:schemaRef ds:uri="http://schemas.microsoft.com/office/2006/metadata/contentType"/>
@@ -32053,8 +31846,16 @@
 </ds:datastoreItem>
 </file>
 
+<file path=customXml/itemProps6.xml><?xml version="1.0" encoding="utf-8"?>
+<ds:datastoreItem xmlns:ds="http://schemas.openxmlformats.org/officeDocument/2006/customXml" ds:itemID="{C25A4B22-728D-4546-8C41-88CFC9C6767F}">
+  <ds:schemaRefs>
+    <ds:schemaRef ds:uri="http://schemas.microsoft.com/sharepoint/v3/contenttype/forms"/>
+  </ds:schemaRefs>
+</ds:datastoreItem>
+</file>
+
 <file path=customXml/itemProps7.xml><?xml version="1.0" encoding="utf-8"?>
-<ds:datastoreItem xmlns:ds="http://schemas.openxmlformats.org/officeDocument/2006/customXml" ds:itemID="{2287EA74-21CA-4257-A416-36E12203EE57}">
+<ds:datastoreItem xmlns:ds="http://schemas.openxmlformats.org/officeDocument/2006/customXml" ds:itemID="{B49A5441-9F8E-4A71-A095-26AD66033B56}">
   <ds:schemaRefs>
     <ds:schemaRef ds:uri="http://schemas.openxmlformats.org/officeDocument/2006/bibliography"/>
   </ds:schemaRefs>

</xml_diff>

<commit_message>
fix #26 (Q-09 DE)
</commit_message>
<xml_diff>
--- a/raw/mock_exam/Mock-Exam-Fragen-DE.docx
+++ b/raw/mock_exam/Mock-Exam-Fragen-DE.docx
@@ -198,7 +198,23 @@
           <w:color w:val="333333"/>
           <w:lang w:val="en-US"/>
         </w:rPr>
-        <w:t>ersion: 2020.1-</w:t>
+        <w:t>ersion: 202</w:t>
+      </w:r>
+      <w:r>
+        <w:rPr>
+          <w:rFonts w:ascii="Roboto" w:hAnsi="Roboto"/>
+          <w:color w:val="333333"/>
+          <w:lang w:val="en-US"/>
+        </w:rPr>
+        <w:t>1</w:t>
+      </w:r>
+      <w:r>
+        <w:rPr>
+          <w:rFonts w:ascii="Roboto" w:hAnsi="Roboto"/>
+          <w:color w:val="333333"/>
+          <w:lang w:val="en-US"/>
+        </w:rPr>
+        <w:t>.1-</w:t>
       </w:r>
       <w:r>
         <w:rPr>
@@ -6779,14 +6795,7 @@
                 <w:rFonts w:ascii="Roboto" w:hAnsi="Roboto"/>
                 <w:szCs w:val="20"/>
               </w:rPr>
-              <w:t>n Strukturen der</w:t>
-            </w:r>
-            <w:r>
-              <w:rPr>
-                <w:rFonts w:ascii="Roboto" w:hAnsi="Roboto"/>
-                <w:szCs w:val="20"/>
-              </w:rPr>
-              <w:t xml:space="preserve"> </w:t>
+              <w:t xml:space="preserve">n Strukturen </w:t>
             </w:r>
             <w:r>
               <w:rPr>
@@ -24676,6 +24685,7 @@
                                 <w:docPartUnique/>
                               </w:docPartObj>
                             </w:sdtPr>
+                            <w:sdtEndPr/>
                             <w:sdtContent>
                               <w:r>
                                 <w:rPr>
@@ -24977,7 +24987,23 @@
         <w:sz w:val="16"/>
         <w:szCs w:val="16"/>
       </w:rPr>
-      <w:t>Version 2020.1-DE</w:t>
+      <w:t>Version 202</w:t>
+    </w:r>
+    <w:r>
+      <w:rPr>
+        <w:rFonts w:ascii="Roboto" w:hAnsi="Roboto"/>
+        <w:sz w:val="16"/>
+        <w:szCs w:val="16"/>
+      </w:rPr>
+      <w:t>1</w:t>
+    </w:r>
+    <w:r>
+      <w:rPr>
+        <w:rFonts w:ascii="Roboto" w:hAnsi="Roboto"/>
+        <w:sz w:val="16"/>
+        <w:szCs w:val="16"/>
+      </w:rPr>
+      <w:t>.1-DE</w:t>
     </w:r>
   </w:p>
   <w:p>
@@ -31547,24 +31573,15 @@
 </file>
 
 <file path=customXml/item1.xml><?xml version="1.0" encoding="utf-8"?>
-<b:Sources xmlns:b="http://schemas.openxmlformats.org/officeDocument/2006/bibliography" xmlns="http://schemas.openxmlformats.org/officeDocument/2006/bibliography" SelectedStyle="\APA.XSL" StyleName="APA"/>
+<?mso-contentType ?>
+<FormTemplates xmlns="http://schemas.microsoft.com/sharepoint/v3/contenttype/forms">
+  <Display>DocumentLibraryForm</Display>
+  <Edit>DocumentLibraryForm</Edit>
+  <New>DocumentLibraryForm</New>
+</FormTemplates>
 </file>
 
 <file path=customXml/item2.xml><?xml version="1.0" encoding="utf-8"?>
-<b:Sources xmlns:b="http://schemas.openxmlformats.org/officeDocument/2006/bibliography" xmlns="http://schemas.openxmlformats.org/officeDocument/2006/bibliography" SelectedStyle="\APA.XSL" StyleName="APA"/>
-</file>
-
-<file path=customXml/item3.xml><?xml version="1.0" encoding="utf-8"?>
-<b:Sources xmlns:b="http://schemas.openxmlformats.org/officeDocument/2006/bibliography" xmlns="http://schemas.openxmlformats.org/officeDocument/2006/bibliography" SelectedStyle="\APA.XSL" StyleName="APA"/>
-</file>
-
-<file path=customXml/item4.xml><?xml version="1.0" encoding="utf-8"?>
-<p:properties xmlns:p="http://schemas.microsoft.com/office/2006/metadata/properties" xmlns:xsi="http://www.w3.org/2001/XMLSchema-instance" xmlns:pc="http://schemas.microsoft.com/office/infopath/2007/PartnerControls">
-  <documentManagement/>
-</p:properties>
-</file>
-
-<file path=customXml/item5.xml><?xml version="1.0" encoding="utf-8"?>
 <ct:contentTypeSchema xmlns:ct="http://schemas.microsoft.com/office/2006/metadata/contentType" xmlns:ma="http://schemas.microsoft.com/office/2006/metadata/properties/metaAttributes" ct:_="" ma:_="" ma:contentTypeName="Dokument" ma:contentTypeID="0x0101008A91445496CF7245836D5B403B1B3D9D" ma:contentTypeVersion="12" ma:contentTypeDescription="Ein neues Dokument erstellen." ma:contentTypeScope="" ma:versionID="5196ab9d298bec00ec658eeb33d04f7b">
   <xsd:schema xmlns:xsd="http://www.w3.org/2001/XMLSchema" xmlns:xs="http://www.w3.org/2001/XMLSchema" xmlns:p="http://schemas.microsoft.com/office/2006/metadata/properties" xmlns:ns3="814032d5-8582-4412-9ef1-c32d0ab713c9" xmlns:ns4="315b142d-b22c-42dd-addf-9883f01299f4" targetNamespace="http://schemas.microsoft.com/office/2006/metadata/properties" ma:root="true" ma:fieldsID="3fd54ae5d4007f6aac05cd0e61ab1f7e" ns3:_="" ns4:_="">
     <xsd:import namespace="814032d5-8582-4412-9ef1-c32d0ab713c9"/>
@@ -31781,13 +31798,22 @@
 </ct:contentTypeSchema>
 </file>
 
+<file path=customXml/item3.xml><?xml version="1.0" encoding="utf-8"?>
+<p:properties xmlns:p="http://schemas.microsoft.com/office/2006/metadata/properties" xmlns:xsi="http://www.w3.org/2001/XMLSchema-instance" xmlns:pc="http://schemas.microsoft.com/office/infopath/2007/PartnerControls">
+  <documentManagement/>
+</p:properties>
+</file>
+
+<file path=customXml/item4.xml><?xml version="1.0" encoding="utf-8"?>
+<b:Sources xmlns:b="http://schemas.openxmlformats.org/officeDocument/2006/bibliography" xmlns="http://schemas.openxmlformats.org/officeDocument/2006/bibliography" SelectedStyle="\APA.XSL" StyleName="APA"/>
+</file>
+
+<file path=customXml/item5.xml><?xml version="1.0" encoding="utf-8"?>
+<b:Sources xmlns:b="http://schemas.openxmlformats.org/officeDocument/2006/bibliography" xmlns="http://schemas.openxmlformats.org/officeDocument/2006/bibliography" SelectedStyle="\APA.XSL" StyleName="APA"/>
+</file>
+
 <file path=customXml/item6.xml><?xml version="1.0" encoding="utf-8"?>
-<?mso-contentType ?>
-<FormTemplates xmlns="http://schemas.microsoft.com/sharepoint/v3/contenttype/forms">
-  <Display>DocumentLibraryForm</Display>
-  <Edit>DocumentLibraryForm</Edit>
-  <New>DocumentLibraryForm</New>
-</FormTemplates>
+<b:Sources xmlns:b="http://schemas.openxmlformats.org/officeDocument/2006/bibliography" xmlns="http://schemas.openxmlformats.org/officeDocument/2006/bibliography" SelectedStyle="\APA.XSL" StyleName="APA"/>
 </file>
 
 <file path=customXml/item7.xml><?xml version="1.0" encoding="utf-8"?>
@@ -31795,39 +31821,14 @@
 </file>
 
 <file path=customXml/itemProps1.xml><?xml version="1.0" encoding="utf-8"?>
-<ds:datastoreItem xmlns:ds="http://schemas.openxmlformats.org/officeDocument/2006/customXml" ds:itemID="{80BAD927-2F5B-4126-BC95-42E937ADF65C}">
+<ds:datastoreItem xmlns:ds="http://schemas.openxmlformats.org/officeDocument/2006/customXml" ds:itemID="{C25A4B22-728D-4546-8C41-88CFC9C6767F}">
   <ds:schemaRefs>
-    <ds:schemaRef ds:uri="http://schemas.openxmlformats.org/officeDocument/2006/bibliography"/>
+    <ds:schemaRef ds:uri="http://schemas.microsoft.com/sharepoint/v3/contenttype/forms"/>
   </ds:schemaRefs>
 </ds:datastoreItem>
 </file>
 
 <file path=customXml/itemProps2.xml><?xml version="1.0" encoding="utf-8"?>
-<ds:datastoreItem xmlns:ds="http://schemas.openxmlformats.org/officeDocument/2006/customXml" ds:itemID="{2287EA74-21CA-4257-A416-36E12203EE57}">
-  <ds:schemaRefs>
-    <ds:schemaRef ds:uri="http://schemas.openxmlformats.org/officeDocument/2006/bibliography"/>
-  </ds:schemaRefs>
-</ds:datastoreItem>
-</file>
-
-<file path=customXml/itemProps3.xml><?xml version="1.0" encoding="utf-8"?>
-<ds:datastoreItem xmlns:ds="http://schemas.openxmlformats.org/officeDocument/2006/customXml" ds:itemID="{406AA43E-D8BB-4076-923F-6FC525F7C58D}">
-  <ds:schemaRefs>
-    <ds:schemaRef ds:uri="http://schemas.openxmlformats.org/officeDocument/2006/bibliography"/>
-  </ds:schemaRefs>
-</ds:datastoreItem>
-</file>
-
-<file path=customXml/itemProps4.xml><?xml version="1.0" encoding="utf-8"?>
-<ds:datastoreItem xmlns:ds="http://schemas.openxmlformats.org/officeDocument/2006/customXml" ds:itemID="{5F957A9B-0D92-459B-AC45-13365733178A}">
-  <ds:schemaRefs>
-    <ds:schemaRef ds:uri="http://schemas.microsoft.com/office/2006/metadata/properties"/>
-    <ds:schemaRef ds:uri="http://schemas.microsoft.com/office/infopath/2007/PartnerControls"/>
-  </ds:schemaRefs>
-</ds:datastoreItem>
-</file>
-
-<file path=customXml/itemProps5.xml><?xml version="1.0" encoding="utf-8"?>
 <ds:datastoreItem xmlns:ds="http://schemas.openxmlformats.org/officeDocument/2006/customXml" ds:itemID="{1AE138E6-D560-4085-9339-84A6A473A1ED}">
   <ds:schemaRefs>
     <ds:schemaRef ds:uri="http://schemas.microsoft.com/office/2006/metadata/contentType"/>
@@ -31846,16 +31847,41 @@
 </ds:datastoreItem>
 </file>
 
+<file path=customXml/itemProps3.xml><?xml version="1.0" encoding="utf-8"?>
+<ds:datastoreItem xmlns:ds="http://schemas.openxmlformats.org/officeDocument/2006/customXml" ds:itemID="{5F957A9B-0D92-459B-AC45-13365733178A}">
+  <ds:schemaRefs>
+    <ds:schemaRef ds:uri="http://schemas.microsoft.com/office/2006/metadata/properties"/>
+    <ds:schemaRef ds:uri="http://schemas.microsoft.com/office/infopath/2007/PartnerControls"/>
+  </ds:schemaRefs>
+</ds:datastoreItem>
+</file>
+
+<file path=customXml/itemProps4.xml><?xml version="1.0" encoding="utf-8"?>
+<ds:datastoreItem xmlns:ds="http://schemas.openxmlformats.org/officeDocument/2006/customXml" ds:itemID="{406AA43E-D8BB-4076-923F-6FC525F7C58D}">
+  <ds:schemaRefs>
+    <ds:schemaRef ds:uri="http://schemas.openxmlformats.org/officeDocument/2006/bibliography"/>
+  </ds:schemaRefs>
+</ds:datastoreItem>
+</file>
+
+<file path=customXml/itemProps5.xml><?xml version="1.0" encoding="utf-8"?>
+<ds:datastoreItem xmlns:ds="http://schemas.openxmlformats.org/officeDocument/2006/customXml" ds:itemID="{B49A5441-9F8E-4A71-A095-26AD66033B56}">
+  <ds:schemaRefs>
+    <ds:schemaRef ds:uri="http://schemas.openxmlformats.org/officeDocument/2006/bibliography"/>
+  </ds:schemaRefs>
+</ds:datastoreItem>
+</file>
+
 <file path=customXml/itemProps6.xml><?xml version="1.0" encoding="utf-8"?>
-<ds:datastoreItem xmlns:ds="http://schemas.openxmlformats.org/officeDocument/2006/customXml" ds:itemID="{C25A4B22-728D-4546-8C41-88CFC9C6767F}">
+<ds:datastoreItem xmlns:ds="http://schemas.openxmlformats.org/officeDocument/2006/customXml" ds:itemID="{2287EA74-21CA-4257-A416-36E12203EE57}">
   <ds:schemaRefs>
-    <ds:schemaRef ds:uri="http://schemas.microsoft.com/sharepoint/v3/contenttype/forms"/>
+    <ds:schemaRef ds:uri="http://schemas.openxmlformats.org/officeDocument/2006/bibliography"/>
   </ds:schemaRefs>
 </ds:datastoreItem>
 </file>
 
 <file path=customXml/itemProps7.xml><?xml version="1.0" encoding="utf-8"?>
-<ds:datastoreItem xmlns:ds="http://schemas.openxmlformats.org/officeDocument/2006/customXml" ds:itemID="{B49A5441-9F8E-4A71-A095-26AD66033B56}">
+<ds:datastoreItem xmlns:ds="http://schemas.openxmlformats.org/officeDocument/2006/customXml" ds:itemID="{80BAD927-2F5B-4126-BC95-42E937ADF65C}">
   <ds:schemaRefs>
     <ds:schemaRef ds:uri="http://schemas.openxmlformats.org/officeDocument/2006/bibliography"/>
   </ds:schemaRefs>

</xml_diff>

<commit_message>
DE, Q-27: added "grundsätzlich" to option (b)
</commit_message>
<xml_diff>
--- a/raw/mock_exam/Mock-Exam-Fragen-DE.docx
+++ b/raw/mock_exam/Mock-Exam-Fragen-DE.docx
@@ -223,6 +223,14 @@
           <w:lang w:val="en-US"/>
         </w:rPr>
         <w:t>DE</w:t>
+      </w:r>
+      <w:r>
+        <w:rPr>
+          <w:rFonts w:ascii="Roboto" w:hAnsi="Roboto"/>
+          <w:color w:val="333333"/>
+          <w:lang w:val="en-US"/>
+        </w:rPr>
+        <w:t>-rev2</w:t>
       </w:r>
     </w:p>
     <w:p>
@@ -1588,6 +1596,42 @@
               </w:rPr>
               <w:t>Definitionen.</w:t>
             </w:r>
+          </w:p>
+          <w:p>
+            <w:pPr>
+              <w:pStyle w:val="Choice"/>
+              <w:spacing w:line="276" w:lineRule="auto"/>
+              <w:rPr>
+                <w:rFonts w:ascii="Roboto" w:hAnsi="Roboto"/>
+              </w:rPr>
+            </w:pPr>
+          </w:p>
+          <w:p>
+            <w:pPr>
+              <w:pStyle w:val="Choice"/>
+              <w:spacing w:line="276" w:lineRule="auto"/>
+              <w:rPr>
+                <w:rFonts w:ascii="Roboto" w:hAnsi="Roboto"/>
+              </w:rPr>
+            </w:pPr>
+          </w:p>
+          <w:p>
+            <w:pPr>
+              <w:pStyle w:val="Choice"/>
+              <w:spacing w:line="276" w:lineRule="auto"/>
+              <w:rPr>
+                <w:rFonts w:ascii="Roboto" w:hAnsi="Roboto"/>
+              </w:rPr>
+            </w:pPr>
+          </w:p>
+          <w:p>
+            <w:pPr>
+              <w:pStyle w:val="Choice"/>
+              <w:spacing w:line="276" w:lineRule="auto"/>
+              <w:rPr>
+                <w:rFonts w:ascii="Roboto" w:hAnsi="Roboto"/>
+              </w:rPr>
+            </w:pPr>
           </w:p>
         </w:tc>
       </w:tr>
@@ -2148,106 +2192,6 @@
                     </w:rPr>
                   </w:pPr>
                 </w:p>
-                <w:p>
-                  <w:pPr>
-                    <w:pStyle w:val="Choice"/>
-                    <w:spacing w:line="360" w:lineRule="auto"/>
-                    <w:ind w:left="368"/>
-                    <w:rPr>
-                      <w:rFonts w:ascii="Roboto" w:hAnsi="Roboto"/>
-                    </w:rPr>
-                  </w:pPr>
-                </w:p>
-                <w:p>
-                  <w:pPr>
-                    <w:pStyle w:val="Choice"/>
-                    <w:spacing w:line="360" w:lineRule="auto"/>
-                    <w:ind w:left="368"/>
-                    <w:rPr>
-                      <w:rFonts w:ascii="Roboto" w:hAnsi="Roboto"/>
-                    </w:rPr>
-                  </w:pPr>
-                </w:p>
-                <w:p>
-                  <w:pPr>
-                    <w:pStyle w:val="Choice"/>
-                    <w:spacing w:line="360" w:lineRule="auto"/>
-                    <w:ind w:left="368"/>
-                    <w:rPr>
-                      <w:rFonts w:ascii="Roboto" w:hAnsi="Roboto"/>
-                    </w:rPr>
-                  </w:pPr>
-                </w:p>
-                <w:p>
-                  <w:pPr>
-                    <w:pStyle w:val="Choice"/>
-                    <w:spacing w:line="360" w:lineRule="auto"/>
-                    <w:ind w:left="368"/>
-                    <w:rPr>
-                      <w:rFonts w:ascii="Roboto" w:hAnsi="Roboto"/>
-                    </w:rPr>
-                  </w:pPr>
-                </w:p>
-                <w:p>
-                  <w:pPr>
-                    <w:pStyle w:val="Choice"/>
-                    <w:spacing w:line="360" w:lineRule="auto"/>
-                    <w:ind w:left="368"/>
-                    <w:rPr>
-                      <w:rFonts w:ascii="Roboto" w:hAnsi="Roboto"/>
-                    </w:rPr>
-                  </w:pPr>
-                </w:p>
-                <w:p>
-                  <w:pPr>
-                    <w:pStyle w:val="Choice"/>
-                    <w:spacing w:line="360" w:lineRule="auto"/>
-                    <w:ind w:left="368"/>
-                    <w:rPr>
-                      <w:rFonts w:ascii="Roboto" w:hAnsi="Roboto"/>
-                    </w:rPr>
-                  </w:pPr>
-                </w:p>
-                <w:p>
-                  <w:pPr>
-                    <w:pStyle w:val="Choice"/>
-                    <w:spacing w:line="360" w:lineRule="auto"/>
-                    <w:ind w:left="368"/>
-                    <w:rPr>
-                      <w:rFonts w:ascii="Roboto" w:hAnsi="Roboto"/>
-                    </w:rPr>
-                  </w:pPr>
-                </w:p>
-                <w:p>
-                  <w:pPr>
-                    <w:pStyle w:val="Choice"/>
-                    <w:spacing w:line="360" w:lineRule="auto"/>
-                    <w:ind w:left="368"/>
-                    <w:rPr>
-                      <w:rFonts w:ascii="Roboto" w:hAnsi="Roboto"/>
-                    </w:rPr>
-                  </w:pPr>
-                </w:p>
-                <w:p>
-                  <w:pPr>
-                    <w:pStyle w:val="Choice"/>
-                    <w:spacing w:line="360" w:lineRule="auto"/>
-                    <w:ind w:left="368"/>
-                    <w:rPr>
-                      <w:rFonts w:ascii="Roboto" w:hAnsi="Roboto"/>
-                    </w:rPr>
-                  </w:pPr>
-                </w:p>
-                <w:p>
-                  <w:pPr>
-                    <w:pStyle w:val="Choice"/>
-                    <w:spacing w:line="360" w:lineRule="auto"/>
-                    <w:ind w:left="368"/>
-                    <w:rPr>
-                      <w:rFonts w:ascii="Roboto" w:hAnsi="Roboto"/>
-                    </w:rPr>
-                  </w:pPr>
-                </w:p>
               </w:tc>
             </w:tr>
           </w:tbl>
@@ -2308,15 +2252,53 @@
         <w:spacing w:after="0"/>
         <w:rPr>
           <w:rFonts w:ascii="Roboto" w:hAnsi="Roboto"/>
-          <w:szCs w:val="22"/>
-        </w:rPr>
-      </w:pPr>
-      <w:r>
-        <w:rPr>
-          <w:rFonts w:ascii="Roboto" w:hAnsi="Roboto"/>
           <w:sz w:val="28"/>
           <w:szCs w:val="28"/>
         </w:rPr>
+      </w:pPr>
+    </w:p>
+    <w:p>
+      <w:pPr>
+        <w:rPr>
+          <w:rFonts w:ascii="Roboto" w:hAnsi="Roboto" w:cs="Arial"/>
+          <w:b/>
+          <w:bCs/>
+          <w:sz w:val="28"/>
+          <w:szCs w:val="28"/>
+        </w:rPr>
+      </w:pPr>
+      <w:r>
+        <w:rPr>
+          <w:rFonts w:ascii="Roboto" w:hAnsi="Roboto"/>
+          <w:sz w:val="28"/>
+          <w:szCs w:val="28"/>
+        </w:rPr>
+        <w:br w:type="page"/>
+      </w:r>
+    </w:p>
+    <w:p>
+      <w:pPr>
+        <w:pStyle w:val="berschrift2"/>
+        <w:pBdr>
+          <w:top w:val="single" w:sz="6" w:space="1" w:color="auto"/>
+          <w:bottom w:val="single" w:sz="6" w:space="1" w:color="auto"/>
+        </w:pBdr>
+        <w:tabs>
+          <w:tab w:val="left" w:pos="2127"/>
+        </w:tabs>
+        <w:spacing w:after="0"/>
+        <w:rPr>
+          <w:rFonts w:ascii="Roboto" w:hAnsi="Roboto"/>
+          <w:szCs w:val="22"/>
+        </w:rPr>
+      </w:pPr>
+      <w:r>
+        <w:rPr>
+          <w:rFonts w:ascii="Roboto" w:hAnsi="Roboto"/>
+          <w:sz w:val="28"/>
+          <w:szCs w:val="28"/>
+        </w:rPr>
+        <w:lastRenderedPageBreak/>
         <w:t>Frage 3</w:t>
       </w:r>
       <w:r>
@@ -3667,23 +3649,61 @@
         <w:spacing w:after="0"/>
         <w:rPr>
           <w:rFonts w:ascii="Roboto" w:hAnsi="Roboto"/>
-          <w:szCs w:val="22"/>
-        </w:rPr>
-      </w:pPr>
-      <w:r>
-        <w:rPr>
-          <w:rFonts w:ascii="Roboto" w:hAnsi="Roboto"/>
           <w:sz w:val="28"/>
           <w:szCs w:val="28"/>
         </w:rPr>
-        <w:t>Frage 5</w:t>
-      </w:r>
-      <w:r>
-        <w:rPr>
-          <w:rFonts w:ascii="Roboto" w:hAnsi="Roboto"/>
+      </w:pPr>
+    </w:p>
+    <w:p>
+      <w:pPr>
+        <w:rPr>
+          <w:rFonts w:ascii="Roboto" w:hAnsi="Roboto" w:cs="Arial"/>
+          <w:b/>
+          <w:bCs/>
           <w:sz w:val="28"/>
           <w:szCs w:val="28"/>
         </w:rPr>
+      </w:pPr>
+      <w:r>
+        <w:rPr>
+          <w:rFonts w:ascii="Roboto" w:hAnsi="Roboto"/>
+          <w:sz w:val="28"/>
+          <w:szCs w:val="28"/>
+        </w:rPr>
+        <w:br w:type="page"/>
+      </w:r>
+    </w:p>
+    <w:p>
+      <w:pPr>
+        <w:pStyle w:val="berschrift2"/>
+        <w:pBdr>
+          <w:top w:val="single" w:sz="6" w:space="1" w:color="auto"/>
+          <w:bottom w:val="single" w:sz="6" w:space="1" w:color="auto"/>
+        </w:pBdr>
+        <w:tabs>
+          <w:tab w:val="left" w:pos="2127"/>
+        </w:tabs>
+        <w:spacing w:after="0"/>
+        <w:rPr>
+          <w:rFonts w:ascii="Roboto" w:hAnsi="Roboto"/>
+          <w:szCs w:val="22"/>
+        </w:rPr>
+      </w:pPr>
+      <w:r>
+        <w:rPr>
+          <w:rFonts w:ascii="Roboto" w:hAnsi="Roboto"/>
+          <w:sz w:val="28"/>
+          <w:szCs w:val="28"/>
+        </w:rPr>
+        <w:lastRenderedPageBreak/>
+        <w:t>Frage 5</w:t>
+      </w:r>
+      <w:r>
+        <w:rPr>
+          <w:rFonts w:ascii="Roboto" w:hAnsi="Roboto"/>
+          <w:sz w:val="28"/>
+          <w:szCs w:val="28"/>
+        </w:rPr>
         <w:tab/>
       </w:r>
       <w:r>
@@ -3772,7 +3792,6 @@
           <w:rFonts w:ascii="Roboto" w:hAnsi="Roboto"/>
           <w:szCs w:val="22"/>
         </w:rPr>
-        <w:lastRenderedPageBreak/>
         <w:t xml:space="preserve">Welche </w:t>
       </w:r>
       <w:r>
@@ -5013,6 +5032,7 @@
           <w:sz w:val="28"/>
           <w:szCs w:val="28"/>
         </w:rPr>
+        <w:lastRenderedPageBreak/>
         <w:t>Frage 7</w:t>
       </w:r>
       <w:r>
@@ -5106,7 +5126,6 @@
           <w:rFonts w:ascii="Roboto" w:hAnsi="Roboto"/>
           <w:szCs w:val="22"/>
         </w:rPr>
-        <w:lastRenderedPageBreak/>
         <w:t xml:space="preserve">Welche der folgenden Aussagen zum </w:t>
       </w:r>
       <w:r>
@@ -5720,6 +5739,24 @@
               </w:rPr>
               <w:t>Klassenebene relevant.</w:t>
             </w:r>
+          </w:p>
+          <w:p>
+            <w:pPr>
+              <w:pStyle w:val="Choice"/>
+              <w:spacing w:after="0" w:line="276" w:lineRule="auto"/>
+              <w:rPr>
+                <w:rFonts w:ascii="Roboto" w:hAnsi="Roboto"/>
+              </w:rPr>
+            </w:pPr>
+          </w:p>
+          <w:p>
+            <w:pPr>
+              <w:pStyle w:val="Choice"/>
+              <w:spacing w:after="0" w:line="276" w:lineRule="auto"/>
+              <w:rPr>
+                <w:rFonts w:ascii="Roboto" w:hAnsi="Roboto"/>
+              </w:rPr>
+            </w:pPr>
           </w:p>
           <w:p>
             <w:pPr>
@@ -6419,7 +6456,6 @@
           <w:sz w:val="22"/>
           <w:szCs w:val="20"/>
         </w:rPr>
-        <w:lastRenderedPageBreak/>
         <w:t>Versetzen Sie sich in die Lage eines Softwarearchitekten für eine große Geschäftsanwendung im Banken- oder Versicherungsbereich. Welche der folgenden Aussagen sind richtig und welche falsch?</w:t>
       </w:r>
     </w:p>
@@ -7884,7 +7920,6 @@
           <w:sz w:val="22"/>
           <w:szCs w:val="20"/>
         </w:rPr>
-        <w:lastRenderedPageBreak/>
         <w:t xml:space="preserve">Sie sind als Architekt dafür zuständig, ein Altsystem entsprechend den laufenden Betriebsanforderungen am Laufen zu halten. Was sind Ihre </w:t>
       </w:r>
       <w:r>
@@ -9096,6 +9131,7 @@
           <w:sz w:val="28"/>
           <w:szCs w:val="28"/>
         </w:rPr>
+        <w:lastRenderedPageBreak/>
         <w:t>Frage 13</w:t>
       </w:r>
       <w:r>
@@ -9213,7 +9249,6 @@
           <w:rFonts w:ascii="Roboto" w:hAnsi="Roboto"/>
           <w:szCs w:val="22"/>
         </w:rPr>
-        <w:lastRenderedPageBreak/>
         <w:t xml:space="preserve">Richtig </w:t>
       </w:r>
       <w:proofErr w:type="gramStart"/>
@@ -10393,6 +10428,7 @@
           <w:sz w:val="28"/>
           <w:szCs w:val="28"/>
         </w:rPr>
+        <w:lastRenderedPageBreak/>
         <w:t>Frage 15</w:t>
       </w:r>
       <w:r>
@@ -10601,7 +10637,6 @@
                       <w:rFonts w:ascii="Segoe UI Symbol" w:hAnsi="Segoe UI Symbol"/>
                       <w:szCs w:val="22"/>
                     </w:rPr>
-                    <w:lastRenderedPageBreak/>
                     <w:t>☐</w:t>
                   </w:r>
                 </w:p>
@@ -12067,6 +12102,7 @@
           <w:sz w:val="28"/>
           <w:szCs w:val="28"/>
         </w:rPr>
+        <w:lastRenderedPageBreak/>
         <w:t>Frage 18</w:t>
       </w:r>
       <w:r>
@@ -12395,7 +12431,25 @@
                     <w:rPr>
                       <w:rFonts w:ascii="Roboto" w:hAnsi="Roboto"/>
                     </w:rPr>
-                    <w:t>Sicht physische Datenbank.</w:t>
+                    <w:t>P</w:t>
+                  </w:r>
+                  <w:r>
+                    <w:rPr>
+                      <w:rFonts w:ascii="Roboto" w:hAnsi="Roboto"/>
+                    </w:rPr>
+                    <w:t>hysische Datenbank</w:t>
+                  </w:r>
+                  <w:r>
+                    <w:rPr>
+                      <w:rFonts w:ascii="Roboto" w:hAnsi="Roboto"/>
+                    </w:rPr>
+                    <w:t>sicht</w:t>
+                  </w:r>
+                  <w:r>
+                    <w:rPr>
+                      <w:rFonts w:ascii="Roboto" w:hAnsi="Roboto"/>
+                    </w:rPr>
+                    <w:t>.</w:t>
                   </w:r>
                 </w:p>
               </w:tc>
@@ -13707,6 +13761,7 @@
           <w:sz w:val="28"/>
           <w:szCs w:val="28"/>
         </w:rPr>
+        <w:lastRenderedPageBreak/>
         <w:t>Frage 21</w:t>
       </w:r>
       <w:r>
@@ -13929,7 +13984,6 @@
                       <w:rFonts w:ascii="Segoe UI Symbol" w:hAnsi="Segoe UI Symbol"/>
                       <w:szCs w:val="22"/>
                     </w:rPr>
-                    <w:lastRenderedPageBreak/>
                     <w:t>☐</w:t>
                   </w:r>
                 </w:p>
@@ -15007,6 +15061,27 @@
     </w:p>
     <w:p>
       <w:pPr>
+        <w:rPr>
+          <w:rFonts w:ascii="Roboto" w:hAnsi="Roboto"/>
+          <w:b/>
+          <w:bCs/>
+          <w:sz w:val="28"/>
+          <w:szCs w:val="28"/>
+        </w:rPr>
+      </w:pPr>
+      <w:r>
+        <w:rPr>
+          <w:rFonts w:ascii="Roboto" w:hAnsi="Roboto"/>
+          <w:b/>
+          <w:bCs/>
+          <w:sz w:val="28"/>
+          <w:szCs w:val="28"/>
+        </w:rPr>
+        <w:br w:type="page"/>
+      </w:r>
+    </w:p>
+    <w:p>
+      <w:pPr>
         <w:pBdr>
           <w:top w:val="single" w:sz="6" w:space="1" w:color="auto"/>
           <w:bottom w:val="single" w:sz="6" w:space="1" w:color="auto"/>
@@ -15028,6 +15103,7 @@
           <w:sz w:val="28"/>
           <w:szCs w:val="28"/>
         </w:rPr>
+        <w:lastRenderedPageBreak/>
         <w:t>Frage 24</w:t>
       </w:r>
       <w:r>
@@ -15306,7 +15382,6 @@
                 <w:rFonts w:ascii="Segoe UI Symbol" w:hAnsi="Segoe UI Symbol"/>
                 <w:szCs w:val="22"/>
               </w:rPr>
-              <w:lastRenderedPageBreak/>
               <w:t>☐</w:t>
             </w:r>
           </w:p>
@@ -16549,6 +16624,35 @@
         </w:tabs>
         <w:rPr>
           <w:rFonts w:ascii="Roboto" w:hAnsi="Roboto"/>
+          <w:b/>
+          <w:bCs/>
+          <w:sz w:val="28"/>
+          <w:szCs w:val="28"/>
+        </w:rPr>
+      </w:pPr>
+    </w:p>
+    <w:p>
+      <w:pPr>
+        <w:rPr>
+          <w:rFonts w:ascii="Roboto" w:hAnsi="Roboto"/>
+          <w:b/>
+          <w:bCs/>
+          <w:sz w:val="28"/>
+          <w:szCs w:val="28"/>
+        </w:rPr>
+      </w:pPr>
+    </w:p>
+    <w:p>
+      <w:pPr>
+        <w:pBdr>
+          <w:top w:val="single" w:sz="6" w:space="1" w:color="auto"/>
+          <w:bottom w:val="single" w:sz="6" w:space="1" w:color="auto"/>
+        </w:pBdr>
+        <w:tabs>
+          <w:tab w:val="left" w:pos="2127"/>
+        </w:tabs>
+        <w:rPr>
+          <w:rFonts w:ascii="Roboto" w:hAnsi="Roboto"/>
           <w:i/>
           <w:szCs w:val="22"/>
         </w:rPr>
@@ -16733,7 +16837,6 @@
                 <w:rFonts w:ascii="Segoe UI Symbol" w:hAnsi="Segoe UI Symbol"/>
                 <w:szCs w:val="22"/>
               </w:rPr>
-              <w:lastRenderedPageBreak/>
               <w:t>☐</w:t>
             </w:r>
           </w:p>
@@ -16899,7 +17002,19 @@
               <w:rPr>
                 <w:rFonts w:ascii="Roboto" w:hAnsi="Roboto"/>
               </w:rPr>
-              <w:t>Feedback zu Architekturentscheidungen sollte zur Sicherstellung der Nachverfolgbarkeit schriftlich erfolgen.</w:t>
+              <w:t xml:space="preserve">Feedback zu Architekturentscheidungen sollte zur Sicherstellung der Nachverfolgbarkeit </w:t>
+            </w:r>
+            <w:r>
+              <w:rPr>
+                <w:rFonts w:ascii="Roboto" w:hAnsi="Roboto"/>
+              </w:rPr>
+              <w:t xml:space="preserve">grundsätzlich </w:t>
+            </w:r>
+            <w:r>
+              <w:rPr>
+                <w:rFonts w:ascii="Roboto" w:hAnsi="Roboto"/>
+              </w:rPr>
+              <w:t>schriftlich erfolgen.</w:t>
             </w:r>
           </w:p>
         </w:tc>
@@ -17873,6 +17988,7 @@
           <w:sz w:val="28"/>
           <w:szCs w:val="28"/>
         </w:rPr>
+        <w:lastRenderedPageBreak/>
         <w:t>Frage 29</w:t>
       </w:r>
       <w:r>
@@ -18060,7 +18176,6 @@
                       <w:rFonts w:ascii="Segoe UI Symbol" w:hAnsi="Segoe UI Symbol"/>
                       <w:szCs w:val="22"/>
                     </w:rPr>
-                    <w:lastRenderedPageBreak/>
                     <w:t>☐</w:t>
                   </w:r>
                 </w:p>
@@ -19284,7 +19399,6 @@
                       <w:rFonts w:ascii="Segoe UI Symbol" w:hAnsi="Segoe UI Symbol"/>
                       <w:szCs w:val="22"/>
                     </w:rPr>
-                    <w:lastRenderedPageBreak/>
                     <w:t>☐</w:t>
                   </w:r>
                 </w:p>
@@ -20492,7 +20606,6 @@
           <w:rFonts w:ascii="Roboto" w:hAnsi="Roboto"/>
           <w:szCs w:val="22"/>
         </w:rPr>
-        <w:lastRenderedPageBreak/>
         <w:t xml:space="preserve">Richtig </w:t>
       </w:r>
       <w:proofErr w:type="gramStart"/>
@@ -21911,6 +22024,7 @@
           <w:sz w:val="22"/>
           <w:szCs w:val="22"/>
         </w:rPr>
+        <w:lastRenderedPageBreak/>
         <w:t>Welche der folgenden Eigenschaftspaare stehen üblicherweise miteinander in Konflikt und welche nicht?</w:t>
       </w:r>
     </w:p>
@@ -22025,7 +22139,6 @@
                 <w:rFonts w:ascii="Segoe UI Symbol" w:hAnsi="Segoe UI Symbol"/>
                 <w:szCs w:val="22"/>
               </w:rPr>
-              <w:lastRenderedPageBreak/>
               <w:t>☐</w:t>
             </w:r>
           </w:p>
@@ -31589,15 +31702,20 @@
 </file>
 
 <file path=customXml/item1.xml><?xml version="1.0" encoding="utf-8"?>
-<?mso-contentType ?>
-<FormTemplates xmlns="http://schemas.microsoft.com/sharepoint/v3/contenttype/forms">
-  <Display>DocumentLibraryForm</Display>
-  <Edit>DocumentLibraryForm</Edit>
-  <New>DocumentLibraryForm</New>
-</FormTemplates>
+<b:Sources xmlns:b="http://schemas.openxmlformats.org/officeDocument/2006/bibliography" xmlns="http://schemas.openxmlformats.org/officeDocument/2006/bibliography" SelectedStyle="\APA.XSL" StyleName="APA"/>
 </file>
 
 <file path=customXml/item2.xml><?xml version="1.0" encoding="utf-8"?>
+<p:properties xmlns:p="http://schemas.microsoft.com/office/2006/metadata/properties" xmlns:xsi="http://www.w3.org/2001/XMLSchema-instance" xmlns:pc="http://schemas.microsoft.com/office/infopath/2007/PartnerControls">
+  <documentManagement/>
+</p:properties>
+</file>
+
+<file path=customXml/item3.xml><?xml version="1.0" encoding="utf-8"?>
+<b:Sources xmlns:b="http://schemas.openxmlformats.org/officeDocument/2006/bibliography" xmlns="http://schemas.openxmlformats.org/officeDocument/2006/bibliography" SelectedStyle="\APA.XSL" StyleName="APA"/>
+</file>
+
+<file path=customXml/item4.xml><?xml version="1.0" encoding="utf-8"?>
 <ct:contentTypeSchema xmlns:ct="http://schemas.microsoft.com/office/2006/metadata/contentType" xmlns:ma="http://schemas.microsoft.com/office/2006/metadata/properties/metaAttributes" ct:_="" ma:_="" ma:contentTypeName="Dokument" ma:contentTypeID="0x0101008A91445496CF7245836D5B403B1B3D9D" ma:contentTypeVersion="12" ma:contentTypeDescription="Ein neues Dokument erstellen." ma:contentTypeScope="" ma:versionID="5196ab9d298bec00ec658eeb33d04f7b">
   <xsd:schema xmlns:xsd="http://www.w3.org/2001/XMLSchema" xmlns:xs="http://www.w3.org/2001/XMLSchema" xmlns:p="http://schemas.microsoft.com/office/2006/metadata/properties" xmlns:ns3="814032d5-8582-4412-9ef1-c32d0ab713c9" xmlns:ns4="315b142d-b22c-42dd-addf-9883f01299f4" targetNamespace="http://schemas.microsoft.com/office/2006/metadata/properties" ma:root="true" ma:fieldsID="3fd54ae5d4007f6aac05cd0e61ab1f7e" ns3:_="" ns4:_="">
     <xsd:import namespace="814032d5-8582-4412-9ef1-c32d0ab713c9"/>
@@ -31814,18 +31932,13 @@
 </ct:contentTypeSchema>
 </file>
 
-<file path=customXml/item3.xml><?xml version="1.0" encoding="utf-8"?>
-<p:properties xmlns:p="http://schemas.microsoft.com/office/2006/metadata/properties" xmlns:xsi="http://www.w3.org/2001/XMLSchema-instance" xmlns:pc="http://schemas.microsoft.com/office/infopath/2007/PartnerControls">
-  <documentManagement/>
-</p:properties>
-</file>
-
-<file path=customXml/item4.xml><?xml version="1.0" encoding="utf-8"?>
-<b:Sources xmlns:b="http://schemas.openxmlformats.org/officeDocument/2006/bibliography" xmlns="http://schemas.openxmlformats.org/officeDocument/2006/bibliography" SelectedStyle="\APA.XSL" StyleName="APA"/>
-</file>
-
 <file path=customXml/item5.xml><?xml version="1.0" encoding="utf-8"?>
-<b:Sources xmlns:b="http://schemas.openxmlformats.org/officeDocument/2006/bibliography" xmlns="http://schemas.openxmlformats.org/officeDocument/2006/bibliography" SelectedStyle="\APA.XSL" StyleName="APA"/>
+<?mso-contentType ?>
+<FormTemplates xmlns="http://schemas.microsoft.com/sharepoint/v3/contenttype/forms">
+  <Display>DocumentLibraryForm</Display>
+  <Edit>DocumentLibraryForm</Edit>
+  <New>DocumentLibraryForm</New>
+</FormTemplates>
 </file>
 
 <file path=customXml/item6.xml><?xml version="1.0" encoding="utf-8"?>
@@ -31837,14 +31950,31 @@
 </file>
 
 <file path=customXml/itemProps1.xml><?xml version="1.0" encoding="utf-8"?>
-<ds:datastoreItem xmlns:ds="http://schemas.openxmlformats.org/officeDocument/2006/customXml" ds:itemID="{C25A4B22-728D-4546-8C41-88CFC9C6767F}">
+<ds:datastoreItem xmlns:ds="http://schemas.openxmlformats.org/officeDocument/2006/customXml" ds:itemID="{406AA43E-D8BB-4076-923F-6FC525F7C58D}">
   <ds:schemaRefs>
-    <ds:schemaRef ds:uri="http://schemas.microsoft.com/sharepoint/v3/contenttype/forms"/>
+    <ds:schemaRef ds:uri="http://schemas.openxmlformats.org/officeDocument/2006/bibliography"/>
   </ds:schemaRefs>
 </ds:datastoreItem>
 </file>
 
 <file path=customXml/itemProps2.xml><?xml version="1.0" encoding="utf-8"?>
+<ds:datastoreItem xmlns:ds="http://schemas.openxmlformats.org/officeDocument/2006/customXml" ds:itemID="{5F957A9B-0D92-459B-AC45-13365733178A}">
+  <ds:schemaRefs>
+    <ds:schemaRef ds:uri="http://schemas.microsoft.com/office/2006/metadata/properties"/>
+    <ds:schemaRef ds:uri="http://schemas.microsoft.com/office/infopath/2007/PartnerControls"/>
+  </ds:schemaRefs>
+</ds:datastoreItem>
+</file>
+
+<file path=customXml/itemProps3.xml><?xml version="1.0" encoding="utf-8"?>
+<ds:datastoreItem xmlns:ds="http://schemas.openxmlformats.org/officeDocument/2006/customXml" ds:itemID="{80BAD927-2F5B-4126-BC95-42E937ADF65C}">
+  <ds:schemaRefs>
+    <ds:schemaRef ds:uri="http://schemas.openxmlformats.org/officeDocument/2006/bibliography"/>
+  </ds:schemaRefs>
+</ds:datastoreItem>
+</file>
+
+<file path=customXml/itemProps4.xml><?xml version="1.0" encoding="utf-8"?>
 <ds:datastoreItem xmlns:ds="http://schemas.openxmlformats.org/officeDocument/2006/customXml" ds:itemID="{1AE138E6-D560-4085-9339-84A6A473A1ED}">
   <ds:schemaRefs>
     <ds:schemaRef ds:uri="http://schemas.microsoft.com/office/2006/metadata/contentType"/>
@@ -31863,27 +31993,10 @@
 </ds:datastoreItem>
 </file>
 
-<file path=customXml/itemProps3.xml><?xml version="1.0" encoding="utf-8"?>
-<ds:datastoreItem xmlns:ds="http://schemas.openxmlformats.org/officeDocument/2006/customXml" ds:itemID="{5F957A9B-0D92-459B-AC45-13365733178A}">
+<file path=customXml/itemProps5.xml><?xml version="1.0" encoding="utf-8"?>
+<ds:datastoreItem xmlns:ds="http://schemas.openxmlformats.org/officeDocument/2006/customXml" ds:itemID="{C25A4B22-728D-4546-8C41-88CFC9C6767F}">
   <ds:schemaRefs>
-    <ds:schemaRef ds:uri="http://schemas.microsoft.com/office/2006/metadata/properties"/>
-    <ds:schemaRef ds:uri="http://schemas.microsoft.com/office/infopath/2007/PartnerControls"/>
-  </ds:schemaRefs>
-</ds:datastoreItem>
-</file>
-
-<file path=customXml/itemProps4.xml><?xml version="1.0" encoding="utf-8"?>
-<ds:datastoreItem xmlns:ds="http://schemas.openxmlformats.org/officeDocument/2006/customXml" ds:itemID="{406AA43E-D8BB-4076-923F-6FC525F7C58D}">
-  <ds:schemaRefs>
-    <ds:schemaRef ds:uri="http://schemas.openxmlformats.org/officeDocument/2006/bibliography"/>
-  </ds:schemaRefs>
-</ds:datastoreItem>
-</file>
-
-<file path=customXml/itemProps5.xml><?xml version="1.0" encoding="utf-8"?>
-<ds:datastoreItem xmlns:ds="http://schemas.openxmlformats.org/officeDocument/2006/customXml" ds:itemID="{B49A5441-9F8E-4A71-A095-26AD66033B56}">
-  <ds:schemaRefs>
-    <ds:schemaRef ds:uri="http://schemas.openxmlformats.org/officeDocument/2006/bibliography"/>
+    <ds:schemaRef ds:uri="http://schemas.microsoft.com/sharepoint/v3/contenttype/forms"/>
   </ds:schemaRefs>
 </ds:datastoreItem>
 </file>
@@ -31897,7 +32010,7 @@
 </file>
 
 <file path=customXml/itemProps7.xml><?xml version="1.0" encoding="utf-8"?>
-<ds:datastoreItem xmlns:ds="http://schemas.openxmlformats.org/officeDocument/2006/customXml" ds:itemID="{80BAD927-2F5B-4126-BC95-42E937ADF65C}">
+<ds:datastoreItem xmlns:ds="http://schemas.openxmlformats.org/officeDocument/2006/customXml" ds:itemID="{B49A5441-9F8E-4A71-A095-26AD66033B56}">
   <ds:schemaRefs>
     <ds:schemaRef ds:uri="http://schemas.openxmlformats.org/officeDocument/2006/bibliography"/>
   </ds:schemaRefs>

</xml_diff>

<commit_message>
fixed Q4/Q-17-13-02, DE translation, closing #54
had partially been fixed in rev3, but seemingly rev3 didn't get uploaded to github...
</commit_message>
<xml_diff>
--- a/raw/mock_exam/Mock-Exam-Fragen-DE.docx
+++ b/raw/mock_exam/Mock-Exam-Fragen-DE.docx
@@ -238,7 +238,7 @@
           <w:color w:val="333333"/>
           <w:lang w:val="en-US"/>
         </w:rPr>
-        <w:t>3</w:t>
+        <w:t>4</w:t>
       </w:r>
     </w:p>
     <w:p>
@@ -3216,7 +3216,49 @@
           <w:sz w:val="22"/>
           <w:szCs w:val="22"/>
         </w:rPr>
-        <w:t>Bei Ihrem Projekt arbeiten drei Architekten und sieben Entwickler an der Dokumentation der Softwarearchitektur. Welche Methoden eignen sich zur Gewährleistung einer konsistenten und zweckmäßigen Dokumentation und welche nicht?</w:t>
+        <w:t xml:space="preserve">Bei Ihrem Projekt arbeiten drei </w:t>
+      </w:r>
+      <w:proofErr w:type="gramStart"/>
+      <w:r>
+        <w:rPr>
+          <w:rFonts w:ascii="Roboto" w:hAnsi="Roboto"/>
+          <w:b w:val="0"/>
+          <w:bCs w:val="0"/>
+          <w:sz w:val="22"/>
+          <w:szCs w:val="22"/>
+        </w:rPr>
+        <w:t>Architekt</w:t>
+      </w:r>
+      <w:r>
+        <w:rPr>
+          <w:rFonts w:ascii="Roboto" w:hAnsi="Roboto"/>
+          <w:b w:val="0"/>
+          <w:bCs w:val="0"/>
+          <w:sz w:val="22"/>
+          <w:szCs w:val="22"/>
+        </w:rPr>
+        <w:t>:inn</w:t>
+      </w:r>
+      <w:r>
+        <w:rPr>
+          <w:rFonts w:ascii="Roboto" w:hAnsi="Roboto"/>
+          <w:b w:val="0"/>
+          <w:bCs w:val="0"/>
+          <w:sz w:val="22"/>
+          <w:szCs w:val="22"/>
+        </w:rPr>
+        <w:t>en</w:t>
+      </w:r>
+      <w:proofErr w:type="gramEnd"/>
+      <w:r>
+        <w:rPr>
+          <w:rFonts w:ascii="Roboto" w:hAnsi="Roboto"/>
+          <w:b w:val="0"/>
+          <w:bCs w:val="0"/>
+          <w:sz w:val="22"/>
+          <w:szCs w:val="22"/>
+        </w:rPr>
+        <w:t xml:space="preserve"> und sieben Entwickler an der Dokumentation der Softwarearchitektur. Welche Methoden eignen sich zur Gewährleistung einer konsistenten und zweckmäßigen Dokumentation und welche nicht?</w:t>
       </w:r>
     </w:p>
     <w:p>
@@ -3269,7 +3311,7 @@
       <w:tr>
         <w:tc>
           <w:tcPr>
-            <w:tcW w:w="425" w:type="dxa"/>
+            <w:tcW w:w="424" w:type="dxa"/>
             <w:shd w:val="clear" w:color="auto" w:fill="auto"/>
           </w:tcPr>
           <w:p>
@@ -3292,7 +3334,7 @@
         </w:tc>
         <w:tc>
           <w:tcPr>
-            <w:tcW w:w="2405" w:type="dxa"/>
+            <w:tcW w:w="2349" w:type="dxa"/>
             <w:shd w:val="clear" w:color="auto" w:fill="auto"/>
           </w:tcPr>
           <w:p>
@@ -3315,7 +3357,7 @@
         </w:tc>
         <w:tc>
           <w:tcPr>
-            <w:tcW w:w="426" w:type="dxa"/>
+            <w:tcW w:w="668" w:type="dxa"/>
           </w:tcPr>
           <w:p>
             <w:pPr>
@@ -3336,7 +3378,7 @@
         </w:tc>
         <w:tc>
           <w:tcPr>
-            <w:tcW w:w="8504" w:type="dxa"/>
+            <w:tcW w:w="8319" w:type="dxa"/>
             <w:shd w:val="clear" w:color="auto" w:fill="auto"/>
           </w:tcPr>
           <w:p>
@@ -3348,7 +3390,6 @@
                 <w:rFonts w:ascii="Roboto" w:hAnsi="Roboto"/>
               </w:rPr>
             </w:pPr>
-            <w:proofErr w:type="gramStart"/>
             <w:r>
               <w:rPr>
                 <w:rFonts w:ascii="Roboto" w:hAnsi="Roboto"/>
@@ -3359,9 +3400,20 @@
               <w:rPr>
                 <w:rFonts w:ascii="Roboto" w:hAnsi="Roboto"/>
               </w:rPr>
+              <w:t>/der</w:t>
+            </w:r>
+            <w:r>
+              <w:rPr>
+                <w:rFonts w:ascii="Roboto" w:hAnsi="Roboto"/>
+              </w:rPr>
               <w:t xml:space="preserve"> leitende Architekt</w:t>
             </w:r>
-            <w:proofErr w:type="gramEnd"/>
+            <w:r>
+              <w:rPr>
+                <w:rFonts w:ascii="Roboto" w:hAnsi="Roboto"/>
+              </w:rPr>
+              <w:t>:in</w:t>
+            </w:r>
             <w:r>
               <w:rPr>
                 <w:rFonts w:ascii="Roboto" w:hAnsi="Roboto"/>
@@ -3379,6 +3431,12 @@
                 <w:rFonts w:ascii="Roboto" w:hAnsi="Roboto"/>
               </w:rPr>
               <w:t xml:space="preserve"> die </w:t>
+            </w:r>
+            <w:r>
+              <w:rPr>
+                <w:rFonts w:ascii="Roboto" w:hAnsi="Roboto"/>
+              </w:rPr>
+              <w:br/>
             </w:r>
             <w:r>
               <w:rPr>
@@ -3398,7 +3456,7 @@
       <w:tr>
         <w:tc>
           <w:tcPr>
-            <w:tcW w:w="425" w:type="dxa"/>
+            <w:tcW w:w="424" w:type="dxa"/>
             <w:shd w:val="clear" w:color="auto" w:fill="auto"/>
           </w:tcPr>
           <w:p>
@@ -3421,7 +3479,7 @@
         </w:tc>
         <w:tc>
           <w:tcPr>
-            <w:tcW w:w="2405" w:type="dxa"/>
+            <w:tcW w:w="2349" w:type="dxa"/>
             <w:shd w:val="clear" w:color="auto" w:fill="auto"/>
           </w:tcPr>
           <w:p>
@@ -3444,7 +3502,7 @@
         </w:tc>
         <w:tc>
           <w:tcPr>
-            <w:tcW w:w="426" w:type="dxa"/>
+            <w:tcW w:w="668" w:type="dxa"/>
           </w:tcPr>
           <w:p>
             <w:pPr>
@@ -3465,7 +3523,7 @@
         </w:tc>
         <w:tc>
           <w:tcPr>
-            <w:tcW w:w="8504" w:type="dxa"/>
+            <w:tcW w:w="8319" w:type="dxa"/>
             <w:shd w:val="clear" w:color="auto" w:fill="auto"/>
           </w:tcPr>
           <w:p>
@@ -3492,7 +3550,7 @@
         </w:trPr>
         <w:tc>
           <w:tcPr>
-            <w:tcW w:w="425" w:type="dxa"/>
+            <w:tcW w:w="424" w:type="dxa"/>
             <w:shd w:val="clear" w:color="auto" w:fill="auto"/>
           </w:tcPr>
           <w:p>
@@ -3515,7 +3573,7 @@
         </w:tc>
         <w:tc>
           <w:tcPr>
-            <w:tcW w:w="2405" w:type="dxa"/>
+            <w:tcW w:w="2349" w:type="dxa"/>
             <w:shd w:val="clear" w:color="auto" w:fill="auto"/>
           </w:tcPr>
           <w:p>
@@ -3538,7 +3596,7 @@
         </w:tc>
         <w:tc>
           <w:tcPr>
-            <w:tcW w:w="426" w:type="dxa"/>
+            <w:tcW w:w="668" w:type="dxa"/>
           </w:tcPr>
           <w:p>
             <w:pPr>
@@ -3559,7 +3617,7 @@
         </w:tc>
         <w:tc>
           <w:tcPr>
-            <w:tcW w:w="8504" w:type="dxa"/>
+            <w:tcW w:w="8319" w:type="dxa"/>
             <w:shd w:val="clear" w:color="auto" w:fill="auto"/>
           </w:tcPr>
           <w:p>
@@ -24680,6 +24738,7 @@
                           <w:docPartUnique/>
                         </w:docPartObj>
                       </w:sdtPr>
+                      <w:sdtEndPr/>
                       <w:sdtContent>
                         <w:r>
                           <w:rPr>
@@ -24848,7 +24907,7 @@
         <w:sz w:val="16"/>
         <w:szCs w:val="16"/>
       </w:rPr>
-      <w:t>3</w:t>
+      <w:t>4</w:t>
     </w:r>
   </w:p>
   <w:p>
@@ -29256,14 +29315,6 @@
 </file>
 
 <file path=customXml/item1.xml><?xml version="1.0" encoding="utf-8"?>
-<b:Sources xmlns:b="http://schemas.openxmlformats.org/officeDocument/2006/bibliography" xmlns="http://schemas.openxmlformats.org/officeDocument/2006/bibliography" SelectedStyle="\APA.XSL" StyleName="APA"/>
-</file>
-
-<file path=customXml/item2.xml><?xml version="1.0" encoding="utf-8"?>
-<b:Sources xmlns:b="http://schemas.openxmlformats.org/officeDocument/2006/bibliography" xmlns="http://schemas.openxmlformats.org/officeDocument/2006/bibliography" SelectedStyle="\APA.XSL" StyleName="APA"/>
-</file>
-
-<file path=customXml/item3.xml><?xml version="1.0" encoding="utf-8"?>
 <?mso-contentType ?>
 <FormTemplates xmlns="http://schemas.microsoft.com/sharepoint/v3/contenttype/forms">
   <Display>DocumentLibraryForm</Display>
@@ -29272,7 +29323,29 @@
 </FormTemplates>
 </file>
 
+<file path=customXml/item2.xml><?xml version="1.0" encoding="utf-8"?>
+<p:properties xmlns:p="http://schemas.microsoft.com/office/2006/metadata/properties" xmlns:xsi="http://www.w3.org/2001/XMLSchema-instance" xmlns:pc="http://schemas.microsoft.com/office/infopath/2007/PartnerControls">
+  <documentManagement/>
+</p:properties>
+</file>
+
+<file path=customXml/item3.xml><?xml version="1.0" encoding="utf-8"?>
+<b:Sources xmlns:b="http://schemas.openxmlformats.org/officeDocument/2006/bibliography" xmlns="http://schemas.openxmlformats.org/officeDocument/2006/bibliography" SelectedStyle="\APA.XSL" StyleName="APA"/>
+</file>
+
 <file path=customXml/item4.xml><?xml version="1.0" encoding="utf-8"?>
+<b:Sources xmlns:b="http://schemas.openxmlformats.org/officeDocument/2006/bibliography" xmlns="http://schemas.openxmlformats.org/officeDocument/2006/bibliography" SelectedStyle="\APA.XSL" StyleName="APA"/>
+</file>
+
+<file path=customXml/item5.xml><?xml version="1.0" encoding="utf-8"?>
+<b:Sources xmlns:b="http://schemas.openxmlformats.org/officeDocument/2006/bibliography" xmlns="http://schemas.openxmlformats.org/officeDocument/2006/bibliography" SelectedStyle="\APA.XSL" StyleName="APA"/>
+</file>
+
+<file path=customXml/item6.xml><?xml version="1.0" encoding="utf-8"?>
+<b:Sources xmlns:b="http://schemas.openxmlformats.org/officeDocument/2006/bibliography" xmlns="http://schemas.openxmlformats.org/officeDocument/2006/bibliography" SelectedStyle="\APA.XSL" StyleName="APA"/>
+</file>
+
+<file path=customXml/item7.xml><?xml version="1.0" encoding="utf-8"?>
 <ct:contentTypeSchema xmlns:ct="http://schemas.microsoft.com/office/2006/metadata/contentType" xmlns:ma="http://schemas.microsoft.com/office/2006/metadata/properties/metaAttributes" ct:_="" ma:_="" ma:contentTypeName="Dokument" ma:contentTypeID="0x0101008A91445496CF7245836D5B403B1B3D9D" ma:contentTypeVersion="12" ma:contentTypeDescription="Ein neues Dokument erstellen." ma:contentTypeScope="" ma:versionID="5196ab9d298bec00ec658eeb33d04f7b">
   <xsd:schema xmlns:xsd="http://www.w3.org/2001/XMLSchema" xmlns:xs="http://www.w3.org/2001/XMLSchema" xmlns:p="http://schemas.microsoft.com/office/2006/metadata/properties" xmlns:ns3="814032d5-8582-4412-9ef1-c32d0ab713c9" xmlns:ns4="315b142d-b22c-42dd-addf-9883f01299f4" targetNamespace="http://schemas.microsoft.com/office/2006/metadata/properties" ma:root="true" ma:fieldsID="3fd54ae5d4007f6aac05cd0e61ab1f7e" ns3:_="" ns4:_="">
     <xsd:import namespace="814032d5-8582-4412-9ef1-c32d0ab713c9"/>
@@ -29489,21 +29562,32 @@
 </ct:contentTypeSchema>
 </file>
 
-<file path=customXml/item5.xml><?xml version="1.0" encoding="utf-8"?>
-<b:Sources xmlns:b="http://schemas.openxmlformats.org/officeDocument/2006/bibliography" xmlns="http://schemas.openxmlformats.org/officeDocument/2006/bibliography" SelectedStyle="\APA.XSL" StyleName="APA"/>
+<file path=customXml/itemProps1.xml><?xml version="1.0" encoding="utf-8"?>
+<ds:datastoreItem xmlns:ds="http://schemas.openxmlformats.org/officeDocument/2006/customXml" ds:itemID="{C25A4B22-728D-4546-8C41-88CFC9C6767F}">
+  <ds:schemaRefs>
+    <ds:schemaRef ds:uri="http://schemas.microsoft.com/sharepoint/v3/contenttype/forms"/>
+  </ds:schemaRefs>
+</ds:datastoreItem>
 </file>
 
-<file path=customXml/item6.xml><?xml version="1.0" encoding="utf-8"?>
-<b:Sources xmlns:b="http://schemas.openxmlformats.org/officeDocument/2006/bibliography" xmlns="http://schemas.openxmlformats.org/officeDocument/2006/bibliography" SelectedStyle="\APA.XSL" StyleName="APA"/>
+<file path=customXml/itemProps2.xml><?xml version="1.0" encoding="utf-8"?>
+<ds:datastoreItem xmlns:ds="http://schemas.openxmlformats.org/officeDocument/2006/customXml" ds:itemID="{5F957A9B-0D92-459B-AC45-13365733178A}">
+  <ds:schemaRefs>
+    <ds:schemaRef ds:uri="http://schemas.microsoft.com/office/2006/metadata/properties"/>
+    <ds:schemaRef ds:uri="http://schemas.microsoft.com/office/infopath/2007/PartnerControls"/>
+  </ds:schemaRefs>
+</ds:datastoreItem>
 </file>
 
-<file path=customXml/item7.xml><?xml version="1.0" encoding="utf-8"?>
-<p:properties xmlns:p="http://schemas.microsoft.com/office/2006/metadata/properties" xmlns:xsi="http://www.w3.org/2001/XMLSchema-instance" xmlns:pc="http://schemas.microsoft.com/office/infopath/2007/PartnerControls">
-  <documentManagement/>
-</p:properties>
+<file path=customXml/itemProps3.xml><?xml version="1.0" encoding="utf-8"?>
+<ds:datastoreItem xmlns:ds="http://schemas.openxmlformats.org/officeDocument/2006/customXml" ds:itemID="{2287EA74-21CA-4257-A416-36E12203EE57}">
+  <ds:schemaRefs>
+    <ds:schemaRef ds:uri="http://schemas.openxmlformats.org/officeDocument/2006/bibliography"/>
+  </ds:schemaRefs>
+</ds:datastoreItem>
 </file>
 
-<file path=customXml/itemProps1.xml><?xml version="1.0" encoding="utf-8"?>
+<file path=customXml/itemProps4.xml><?xml version="1.0" encoding="utf-8"?>
 <ds:datastoreItem xmlns:ds="http://schemas.openxmlformats.org/officeDocument/2006/customXml" ds:itemID="{406AA43E-D8BB-4076-923F-6FC525F7C58D}">
   <ds:schemaRefs>
     <ds:schemaRef ds:uri="http://schemas.openxmlformats.org/officeDocument/2006/bibliography"/>
@@ -29511,23 +29595,23 @@
 </ds:datastoreItem>
 </file>
 
-<file path=customXml/itemProps2.xml><?xml version="1.0" encoding="utf-8"?>
-<ds:datastoreItem xmlns:ds="http://schemas.openxmlformats.org/officeDocument/2006/customXml" ds:itemID="{2287EA74-21CA-4257-A416-36E12203EE57}">
+<file path=customXml/itemProps5.xml><?xml version="1.0" encoding="utf-8"?>
+<ds:datastoreItem xmlns:ds="http://schemas.openxmlformats.org/officeDocument/2006/customXml" ds:itemID="{B49A5441-9F8E-4A71-A095-26AD66033B56}">
   <ds:schemaRefs>
     <ds:schemaRef ds:uri="http://schemas.openxmlformats.org/officeDocument/2006/bibliography"/>
   </ds:schemaRefs>
 </ds:datastoreItem>
 </file>
 
-<file path=customXml/itemProps3.xml><?xml version="1.0" encoding="utf-8"?>
-<ds:datastoreItem xmlns:ds="http://schemas.openxmlformats.org/officeDocument/2006/customXml" ds:itemID="{C25A4B22-728D-4546-8C41-88CFC9C6767F}">
+<file path=customXml/itemProps6.xml><?xml version="1.0" encoding="utf-8"?>
+<ds:datastoreItem xmlns:ds="http://schemas.openxmlformats.org/officeDocument/2006/customXml" ds:itemID="{80BAD927-2F5B-4126-BC95-42E937ADF65C}">
   <ds:schemaRefs>
-    <ds:schemaRef ds:uri="http://schemas.microsoft.com/sharepoint/v3/contenttype/forms"/>
+    <ds:schemaRef ds:uri="http://schemas.openxmlformats.org/officeDocument/2006/bibliography"/>
   </ds:schemaRefs>
 </ds:datastoreItem>
 </file>
 
-<file path=customXml/itemProps4.xml><?xml version="1.0" encoding="utf-8"?>
+<file path=customXml/itemProps7.xml><?xml version="1.0" encoding="utf-8"?>
 <ds:datastoreItem xmlns:ds="http://schemas.openxmlformats.org/officeDocument/2006/customXml" ds:itemID="{1AE138E6-D560-4085-9339-84A6A473A1ED}">
   <ds:schemaRefs>
     <ds:schemaRef ds:uri="http://schemas.microsoft.com/office/2006/metadata/contentType"/>
@@ -29544,29 +29628,4 @@
     <ds:schemaRef ds:uri="http://schemas.microsoft.com/internal/obd"/>
   </ds:schemaRefs>
 </ds:datastoreItem>
-</file>
-
-<file path=customXml/itemProps5.xml><?xml version="1.0" encoding="utf-8"?>
-<ds:datastoreItem xmlns:ds="http://schemas.openxmlformats.org/officeDocument/2006/customXml" ds:itemID="{80BAD927-2F5B-4126-BC95-42E937ADF65C}">
-  <ds:schemaRefs>
-    <ds:schemaRef ds:uri="http://schemas.openxmlformats.org/officeDocument/2006/bibliography"/>
-  </ds:schemaRefs>
-</ds:datastoreItem>
-</file>
-
-<file path=customXml/itemProps6.xml><?xml version="1.0" encoding="utf-8"?>
-<ds:datastoreItem xmlns:ds="http://schemas.openxmlformats.org/officeDocument/2006/customXml" ds:itemID="{B49A5441-9F8E-4A71-A095-26AD66033B56}">
-  <ds:schemaRefs>
-    <ds:schemaRef ds:uri="http://schemas.openxmlformats.org/officeDocument/2006/bibliography"/>
-  </ds:schemaRefs>
-</ds:datastoreItem>
-</file>
-
-<file path=customXml/itemProps7.xml><?xml version="1.0" encoding="utf-8"?>
-<ds:datastoreItem xmlns:ds="http://schemas.openxmlformats.org/officeDocument/2006/customXml" ds:itemID="{5F957A9B-0D92-459B-AC45-13365733178A}">
-  <ds:schemaRefs>
-    <ds:schemaRef ds:uri="http://schemas.microsoft.com/office/2006/metadata/properties"/>
-    <ds:schemaRef ds:uri="http://schemas.microsoft.com/office/infopath/2007/PartnerControls"/>
-  </ds:schemaRefs>
-</ds:datastoreItem>
 </file>
</xml_diff>

<commit_message>
Q25: fixed #56 https://github.com/isaqb-org/examination-foundation/issues/56
</commit_message>
<xml_diff>
--- a/raw/mock_exam/Mock-Exam-Fragen-DE.docx
+++ b/raw/mock_exam/Mock-Exam-Fragen-DE.docx
@@ -238,7 +238,7 @@
           <w:color w:val="333333"/>
           <w:lang w:val="en-US"/>
         </w:rPr>
-        <w:t>4</w:t>
+        <w:t>5</w:t>
       </w:r>
     </w:p>
     <w:p>
@@ -2247,24 +2247,7 @@
         </w:tc>
       </w:tr>
     </w:tbl>
-    <w:p>
-      <w:pPr>
-        <w:pStyle w:val="berschrift2"/>
-        <w:pBdr>
-          <w:top w:val="single" w:sz="6" w:space="1" w:color="auto"/>
-          <w:bottom w:val="single" w:sz="6" w:space="1" w:color="auto"/>
-        </w:pBdr>
-        <w:tabs>
-          <w:tab w:val="left" w:pos="2127"/>
-        </w:tabs>
-        <w:spacing w:after="0"/>
-        <w:rPr>
-          <w:rFonts w:ascii="Roboto" w:hAnsi="Roboto"/>
-          <w:sz w:val="28"/>
-          <w:szCs w:val="28"/>
-        </w:rPr>
-      </w:pPr>
-    </w:p>
+    <w:p/>
     <w:p>
       <w:pPr>
         <w:rPr>
@@ -3652,53 +3635,6 @@
               <w:t>Quellcode extrahiert.</w:t>
             </w:r>
           </w:p>
-          <w:p>
-            <w:pPr>
-              <w:pStyle w:val="Choice"/>
-              <w:spacing w:line="276" w:lineRule="auto"/>
-              <w:ind w:left="176"/>
-              <w:rPr>
-                <w:rFonts w:ascii="Roboto" w:hAnsi="Roboto"/>
-              </w:rPr>
-            </w:pPr>
-          </w:p>
-          <w:p>
-            <w:pPr>
-              <w:pStyle w:val="Choice"/>
-              <w:spacing w:line="276" w:lineRule="auto"/>
-              <w:ind w:left="176"/>
-              <w:rPr>
-                <w:rFonts w:ascii="Roboto" w:hAnsi="Roboto"/>
-              </w:rPr>
-            </w:pPr>
-          </w:p>
-          <w:p>
-            <w:pPr>
-              <w:pStyle w:val="Choice"/>
-              <w:spacing w:line="276" w:lineRule="auto"/>
-              <w:rPr>
-                <w:rFonts w:ascii="Roboto" w:hAnsi="Roboto"/>
-              </w:rPr>
-            </w:pPr>
-          </w:p>
-          <w:p>
-            <w:pPr>
-              <w:pStyle w:val="Choice"/>
-              <w:spacing w:line="276" w:lineRule="auto"/>
-              <w:rPr>
-                <w:rFonts w:ascii="Roboto" w:hAnsi="Roboto"/>
-              </w:rPr>
-            </w:pPr>
-          </w:p>
-          <w:p>
-            <w:pPr>
-              <w:pStyle w:val="Choice"/>
-              <w:spacing w:line="276" w:lineRule="auto"/>
-              <w:rPr>
-                <w:rFonts w:ascii="Roboto" w:hAnsi="Roboto"/>
-              </w:rPr>
-            </w:pPr>
-          </w:p>
         </w:tc>
       </w:tr>
     </w:tbl>
@@ -8510,6 +8446,16 @@
         </w:rPr>
         <w:t>Frage entfernt, da nicht kompatibel mit CPSA-F Lehrplan</w:t>
       </w:r>
+      <w:r>
+        <w:rPr>
+          <w:rFonts w:ascii="Roboto" w:hAnsi="Roboto"/>
+          <w:b w:val="0"/>
+          <w:bCs w:val="0"/>
+          <w:sz w:val="22"/>
+          <w:szCs w:val="20"/>
+        </w:rPr>
+        <w:t>.</w:t>
+      </w:r>
     </w:p>
     <w:p>
       <w:pPr>
@@ -10398,6 +10344,24 @@
                     <w:t>Architekten sollten die Voraussetzungen für ihre Entscheidungen explizit darlegen.</w:t>
                   </w:r>
                 </w:p>
+                <w:p>
+                  <w:pPr>
+                    <w:pStyle w:val="Listenabsatz"/>
+                    <w:rPr>
+                      <w:rFonts w:ascii="Roboto" w:hAnsi="Roboto"/>
+                    </w:rPr>
+                  </w:pPr>
+                </w:p>
+                <w:p>
+                  <w:pPr>
+                    <w:pStyle w:val="Choice"/>
+                    <w:spacing w:after="0" w:line="360" w:lineRule="auto"/>
+                    <w:ind w:left="366"/>
+                    <w:rPr>
+                      <w:rFonts w:ascii="Roboto" w:hAnsi="Roboto"/>
+                    </w:rPr>
+                  </w:pPr>
+                </w:p>
               </w:tc>
             </w:tr>
           </w:tbl>
@@ -10466,6 +10430,7 @@
           <w:sz w:val="28"/>
           <w:szCs w:val="28"/>
         </w:rPr>
+        <w:lastRenderedPageBreak/>
         <w:t>Frage 16</w:t>
       </w:r>
       <w:r>
@@ -12274,6 +12239,7 @@
           <w:sz w:val="28"/>
           <w:szCs w:val="28"/>
         </w:rPr>
+        <w:lastRenderedPageBreak/>
         <w:t>Frage 19</w:t>
       </w:r>
       <w:r>
@@ -12397,7 +12363,6 @@
           <w:sz w:val="22"/>
           <w:szCs w:val="22"/>
         </w:rPr>
-        <w:lastRenderedPageBreak/>
         <w:t xml:space="preserve">Sie dokumentieren eine Komponente einer Softwarearchitektur. Welche Informationen </w:t>
       </w:r>
       <w:r>
@@ -13253,15 +13218,53 @@
         <w:spacing w:after="0"/>
         <w:rPr>
           <w:rFonts w:ascii="Roboto" w:hAnsi="Roboto"/>
-          <w:szCs w:val="22"/>
-        </w:rPr>
-      </w:pPr>
-      <w:r>
-        <w:rPr>
-          <w:rFonts w:ascii="Roboto" w:hAnsi="Roboto"/>
           <w:sz w:val="28"/>
           <w:szCs w:val="28"/>
         </w:rPr>
+      </w:pPr>
+    </w:p>
+    <w:p>
+      <w:pPr>
+        <w:rPr>
+          <w:rFonts w:ascii="Roboto" w:hAnsi="Roboto" w:cs="Arial"/>
+          <w:b/>
+          <w:bCs/>
+          <w:sz w:val="28"/>
+          <w:szCs w:val="28"/>
+        </w:rPr>
+      </w:pPr>
+      <w:r>
+        <w:rPr>
+          <w:rFonts w:ascii="Roboto" w:hAnsi="Roboto"/>
+          <w:sz w:val="28"/>
+          <w:szCs w:val="28"/>
+        </w:rPr>
+        <w:br w:type="page"/>
+      </w:r>
+    </w:p>
+    <w:p>
+      <w:pPr>
+        <w:pStyle w:val="berschrift2"/>
+        <w:pBdr>
+          <w:top w:val="single" w:sz="6" w:space="1" w:color="auto"/>
+          <w:bottom w:val="single" w:sz="6" w:space="1" w:color="auto"/>
+        </w:pBdr>
+        <w:tabs>
+          <w:tab w:val="left" w:pos="2127"/>
+        </w:tabs>
+        <w:spacing w:after="0"/>
+        <w:rPr>
+          <w:rFonts w:ascii="Roboto" w:hAnsi="Roboto"/>
+          <w:szCs w:val="22"/>
+        </w:rPr>
+      </w:pPr>
+      <w:r>
+        <w:rPr>
+          <w:rFonts w:ascii="Roboto" w:hAnsi="Roboto"/>
+          <w:sz w:val="28"/>
+          <w:szCs w:val="28"/>
+        </w:rPr>
+        <w:lastRenderedPageBreak/>
         <w:t>Frage 21</w:t>
       </w:r>
       <w:r>
@@ -13404,6 +13407,7 @@
         </w:rPr>
       </w:pPr>
     </w:p>
+    <w:p/>
     <w:tbl>
       <w:tblPr>
         <w:tblStyle w:val="Tabellenraster"/>
@@ -13670,6 +13674,33 @@
                     <w:t>Virtuelle.</w:t>
                   </w:r>
                 </w:p>
+                <w:p>
+                  <w:pPr>
+                    <w:pStyle w:val="Choice"/>
+                    <w:spacing w:line="276" w:lineRule="auto"/>
+                    <w:rPr>
+                      <w:rFonts w:ascii="Roboto" w:hAnsi="Roboto"/>
+                    </w:rPr>
+                  </w:pPr>
+                </w:p>
+                <w:p>
+                  <w:pPr>
+                    <w:pStyle w:val="Choice"/>
+                    <w:spacing w:line="276" w:lineRule="auto"/>
+                    <w:rPr>
+                      <w:rFonts w:ascii="Roboto" w:hAnsi="Roboto"/>
+                    </w:rPr>
+                  </w:pPr>
+                </w:p>
+                <w:p>
+                  <w:pPr>
+                    <w:pStyle w:val="Choice"/>
+                    <w:spacing w:line="276" w:lineRule="auto"/>
+                    <w:rPr>
+                      <w:rFonts w:ascii="Roboto" w:hAnsi="Roboto"/>
+                    </w:rPr>
+                  </w:pPr>
+                </w:p>
               </w:tc>
             </w:tr>
           </w:tbl>
@@ -13980,7 +14011,6 @@
                 <w:rFonts w:ascii="Segoe UI Symbol" w:hAnsi="Segoe UI Symbol"/>
                 <w:szCs w:val="22"/>
               </w:rPr>
-              <w:lastRenderedPageBreak/>
               <w:t>☐</w:t>
             </w:r>
           </w:p>
@@ -14555,14 +14585,6 @@
     <w:p>
       <w:pPr>
         <w:rPr>
-          <w:rFonts w:ascii="Roboto" w:hAnsi="Roboto" w:cs="Arial"/>
-          <w:bCs/>
-        </w:rPr>
-      </w:pPr>
-    </w:p>
-    <w:p>
-      <w:pPr>
-        <w:rPr>
           <w:rFonts w:ascii="Roboto" w:hAnsi="Roboto"/>
           <w:b/>
           <w:bCs/>
@@ -14570,16 +14592,6 @@
           <w:szCs w:val="28"/>
         </w:rPr>
       </w:pPr>
-      <w:r>
-        <w:rPr>
-          <w:rFonts w:ascii="Roboto" w:hAnsi="Roboto"/>
-          <w:b/>
-          <w:bCs/>
-          <w:sz w:val="28"/>
-          <w:szCs w:val="28"/>
-        </w:rPr>
-        <w:br w:type="page"/>
-      </w:r>
     </w:p>
     <w:p>
       <w:pPr>
@@ -14604,7 +14616,6 @@
           <w:sz w:val="28"/>
           <w:szCs w:val="28"/>
         </w:rPr>
-        <w:lastRenderedPageBreak/>
         <w:t>Frage 24</w:t>
       </w:r>
       <w:r>
@@ -15186,10 +15197,10 @@
         <w:tblLook w:val="0600" w:firstRow="0" w:lastRow="0" w:firstColumn="0" w:lastColumn="0" w:noHBand="1" w:noVBand="1"/>
       </w:tblPr>
       <w:tblGrid>
-        <w:gridCol w:w="424"/>
-        <w:gridCol w:w="2350"/>
+        <w:gridCol w:w="425"/>
+        <w:gridCol w:w="2348"/>
         <w:gridCol w:w="668"/>
-        <w:gridCol w:w="8318"/>
+        <w:gridCol w:w="8319"/>
       </w:tblGrid>
       <w:tr>
         <w:tc>
@@ -15446,7 +15457,31 @@
               <w:rPr>
                 <w:rFonts w:ascii="Roboto" w:hAnsi="Roboto"/>
               </w:rPr>
-              <w:t>Bausteine verwenden gemeinsame Datentypen.</w:t>
+              <w:t xml:space="preserve">Bausteine verwenden gemeinsame </w:t>
+            </w:r>
+            <w:r>
+              <w:rPr>
+                <w:rFonts w:ascii="Roboto" w:hAnsi="Roboto"/>
+              </w:rPr>
+              <w:t xml:space="preserve">komplexe </w:t>
+            </w:r>
+            <w:r>
+              <w:rPr>
+                <w:rFonts w:ascii="Roboto" w:hAnsi="Roboto"/>
+              </w:rPr>
+              <w:t>Daten</w:t>
+            </w:r>
+            <w:r>
+              <w:rPr>
+                <w:rFonts w:ascii="Roboto" w:hAnsi="Roboto"/>
+              </w:rPr>
+              <w:t>strukturen</w:t>
+            </w:r>
+            <w:r>
+              <w:rPr>
+                <w:rFonts w:ascii="Roboto" w:hAnsi="Roboto"/>
+              </w:rPr>
+              <w:t>.</w:t>
             </w:r>
           </w:p>
           <w:p>
@@ -15606,6 +15641,29 @@
         </w:tc>
       </w:tr>
     </w:tbl>
+    <w:p>
+      <w:pPr>
+        <w:rPr>
+          <w:rFonts w:ascii="Roboto" w:hAnsi="Roboto" w:cs="Arial"/>
+          <w:bCs/>
+        </w:rPr>
+      </w:pPr>
+    </w:p>
+    <w:p>
+      <w:pPr>
+        <w:rPr>
+          <w:rFonts w:ascii="Roboto" w:hAnsi="Roboto" w:cs="Arial"/>
+          <w:bCs/>
+        </w:rPr>
+      </w:pPr>
+      <w:r>
+        <w:rPr>
+          <w:rFonts w:ascii="Roboto" w:hAnsi="Roboto" w:cs="Arial"/>
+          <w:bCs/>
+        </w:rPr>
+        <w:br w:type="page"/>
+      </w:r>
+    </w:p>
     <w:p>
       <w:pPr>
         <w:rPr>
@@ -16751,6 +16809,24 @@
               </w:rPr>
             </w:pPr>
           </w:p>
+          <w:p>
+            <w:pPr>
+              <w:pStyle w:val="Choice"/>
+              <w:spacing w:after="0" w:line="276" w:lineRule="auto"/>
+              <w:rPr>
+                <w:rFonts w:ascii="Roboto" w:hAnsi="Roboto"/>
+              </w:rPr>
+            </w:pPr>
+          </w:p>
+          <w:p>
+            <w:pPr>
+              <w:pStyle w:val="Choice"/>
+              <w:spacing w:after="0" w:line="276" w:lineRule="auto"/>
+              <w:rPr>
+                <w:rFonts w:ascii="Roboto" w:hAnsi="Roboto"/>
+              </w:rPr>
+            </w:pPr>
+          </w:p>
         </w:tc>
       </w:tr>
     </w:tbl>
@@ -16765,18 +16841,58 @@
         </w:tabs>
         <w:rPr>
           <w:rFonts w:ascii="Roboto" w:hAnsi="Roboto"/>
-          <w:i/>
-          <w:szCs w:val="22"/>
-        </w:rPr>
-      </w:pPr>
-      <w:r>
-        <w:rPr>
-          <w:rFonts w:ascii="Roboto" w:hAnsi="Roboto"/>
           <w:b/>
           <w:bCs/>
           <w:sz w:val="28"/>
           <w:szCs w:val="28"/>
         </w:rPr>
+      </w:pPr>
+    </w:p>
+    <w:p>
+      <w:pPr>
+        <w:rPr>
+          <w:rFonts w:ascii="Roboto" w:hAnsi="Roboto"/>
+          <w:b/>
+          <w:bCs/>
+          <w:sz w:val="28"/>
+          <w:szCs w:val="28"/>
+        </w:rPr>
+      </w:pPr>
+      <w:r>
+        <w:rPr>
+          <w:rFonts w:ascii="Roboto" w:hAnsi="Roboto"/>
+          <w:b/>
+          <w:bCs/>
+          <w:sz w:val="28"/>
+          <w:szCs w:val="28"/>
+        </w:rPr>
+        <w:br w:type="page"/>
+      </w:r>
+    </w:p>
+    <w:p>
+      <w:pPr>
+        <w:pBdr>
+          <w:top w:val="single" w:sz="6" w:space="1" w:color="auto"/>
+          <w:bottom w:val="single" w:sz="6" w:space="1" w:color="auto"/>
+        </w:pBdr>
+        <w:tabs>
+          <w:tab w:val="left" w:pos="2127"/>
+        </w:tabs>
+        <w:rPr>
+          <w:rFonts w:ascii="Roboto" w:hAnsi="Roboto"/>
+          <w:i/>
+          <w:szCs w:val="22"/>
+        </w:rPr>
+      </w:pPr>
+      <w:r>
+        <w:rPr>
+          <w:rFonts w:ascii="Roboto" w:hAnsi="Roboto"/>
+          <w:b/>
+          <w:bCs/>
+          <w:sz w:val="28"/>
+          <w:szCs w:val="28"/>
+        </w:rPr>
+        <w:lastRenderedPageBreak/>
         <w:t>Frage 28</w:t>
       </w:r>
       <w:r>
@@ -17410,60 +17526,6 @@
               </w:rPr>
             </w:pPr>
           </w:p>
-          <w:p>
-            <w:pPr>
-              <w:pStyle w:val="Choice"/>
-              <w:spacing w:after="0" w:line="276" w:lineRule="auto"/>
-              <w:rPr>
-                <w:rFonts w:ascii="Roboto" w:hAnsi="Roboto"/>
-              </w:rPr>
-            </w:pPr>
-          </w:p>
-          <w:p>
-            <w:pPr>
-              <w:pStyle w:val="Choice"/>
-              <w:spacing w:after="0" w:line="276" w:lineRule="auto"/>
-              <w:rPr>
-                <w:rFonts w:ascii="Roboto" w:hAnsi="Roboto"/>
-              </w:rPr>
-            </w:pPr>
-          </w:p>
-          <w:p>
-            <w:pPr>
-              <w:pStyle w:val="Choice"/>
-              <w:spacing w:after="0" w:line="276" w:lineRule="auto"/>
-              <w:rPr>
-                <w:rFonts w:ascii="Roboto" w:hAnsi="Roboto"/>
-              </w:rPr>
-            </w:pPr>
-          </w:p>
-          <w:p>
-            <w:pPr>
-              <w:pStyle w:val="Choice"/>
-              <w:spacing w:after="0" w:line="276" w:lineRule="auto"/>
-              <w:rPr>
-                <w:rFonts w:ascii="Roboto" w:hAnsi="Roboto"/>
-              </w:rPr>
-            </w:pPr>
-          </w:p>
-          <w:p>
-            <w:pPr>
-              <w:pStyle w:val="Choice"/>
-              <w:spacing w:after="0" w:line="276" w:lineRule="auto"/>
-              <w:rPr>
-                <w:rFonts w:ascii="Roboto" w:hAnsi="Roboto"/>
-              </w:rPr>
-            </w:pPr>
-          </w:p>
-          <w:p>
-            <w:pPr>
-              <w:pStyle w:val="Choice"/>
-              <w:spacing w:after="0" w:line="276" w:lineRule="auto"/>
-              <w:rPr>
-                <w:rFonts w:ascii="Roboto" w:hAnsi="Roboto"/>
-              </w:rPr>
-            </w:pPr>
-          </w:p>
         </w:tc>
       </w:tr>
     </w:tbl>
@@ -17489,7 +17551,6 @@
           <w:sz w:val="28"/>
           <w:szCs w:val="28"/>
         </w:rPr>
-        <w:lastRenderedPageBreak/>
         <w:t>Frage 29</w:t>
       </w:r>
       <w:r>
@@ -17936,15 +17997,53 @@
         <w:spacing w:after="0"/>
         <w:rPr>
           <w:rFonts w:ascii="Roboto" w:hAnsi="Roboto"/>
-          <w:szCs w:val="22"/>
-        </w:rPr>
-      </w:pPr>
-      <w:r>
-        <w:rPr>
-          <w:rFonts w:ascii="Roboto" w:hAnsi="Roboto"/>
           <w:sz w:val="28"/>
           <w:szCs w:val="28"/>
         </w:rPr>
+      </w:pPr>
+    </w:p>
+    <w:p>
+      <w:pPr>
+        <w:rPr>
+          <w:rFonts w:ascii="Roboto" w:hAnsi="Roboto" w:cs="Arial"/>
+          <w:b/>
+          <w:bCs/>
+          <w:sz w:val="28"/>
+          <w:szCs w:val="28"/>
+        </w:rPr>
+      </w:pPr>
+      <w:r>
+        <w:rPr>
+          <w:rFonts w:ascii="Roboto" w:hAnsi="Roboto"/>
+          <w:sz w:val="28"/>
+          <w:szCs w:val="28"/>
+        </w:rPr>
+        <w:br w:type="page"/>
+      </w:r>
+    </w:p>
+    <w:p>
+      <w:pPr>
+        <w:pStyle w:val="berschrift2"/>
+        <w:pBdr>
+          <w:top w:val="single" w:sz="6" w:space="1" w:color="auto"/>
+          <w:bottom w:val="single" w:sz="6" w:space="1" w:color="auto"/>
+        </w:pBdr>
+        <w:tabs>
+          <w:tab w:val="left" w:pos="2127"/>
+        </w:tabs>
+        <w:spacing w:after="0"/>
+        <w:rPr>
+          <w:rFonts w:ascii="Roboto" w:hAnsi="Roboto"/>
+          <w:szCs w:val="22"/>
+        </w:rPr>
+      </w:pPr>
+      <w:r>
+        <w:rPr>
+          <w:rFonts w:ascii="Roboto" w:hAnsi="Roboto"/>
+          <w:sz w:val="28"/>
+          <w:szCs w:val="28"/>
+        </w:rPr>
+        <w:lastRenderedPageBreak/>
         <w:t>Frage 30</w:t>
       </w:r>
       <w:r>
@@ -18615,105 +18714,6 @@
                     </w:rPr>
                   </w:pPr>
                 </w:p>
-                <w:p>
-                  <w:pPr>
-                    <w:pStyle w:val="Choice"/>
-                    <w:spacing w:after="0" w:line="276" w:lineRule="auto"/>
-                    <w:rPr>
-                      <w:rFonts w:ascii="Roboto" w:hAnsi="Roboto"/>
-                    </w:rPr>
-                  </w:pPr>
-                </w:p>
-                <w:p>
-                  <w:pPr>
-                    <w:pStyle w:val="Choice"/>
-                    <w:spacing w:after="0" w:line="276" w:lineRule="auto"/>
-                    <w:rPr>
-                      <w:rFonts w:ascii="Roboto" w:hAnsi="Roboto"/>
-                    </w:rPr>
-                  </w:pPr>
-                </w:p>
-                <w:p>
-                  <w:pPr>
-                    <w:pStyle w:val="Choice"/>
-                    <w:spacing w:after="0" w:line="276" w:lineRule="auto"/>
-                    <w:rPr>
-                      <w:rFonts w:ascii="Roboto" w:hAnsi="Roboto"/>
-                    </w:rPr>
-                  </w:pPr>
-                </w:p>
-                <w:p>
-                  <w:pPr>
-                    <w:pStyle w:val="Choice"/>
-                    <w:spacing w:after="0" w:line="276" w:lineRule="auto"/>
-                    <w:rPr>
-                      <w:rFonts w:ascii="Roboto" w:hAnsi="Roboto"/>
-                    </w:rPr>
-                  </w:pPr>
-                </w:p>
-                <w:p>
-                  <w:pPr>
-                    <w:pStyle w:val="Choice"/>
-                    <w:spacing w:after="0" w:line="276" w:lineRule="auto"/>
-                    <w:rPr>
-                      <w:rFonts w:ascii="Roboto" w:hAnsi="Roboto"/>
-                    </w:rPr>
-                  </w:pPr>
-                </w:p>
-                <w:p>
-                  <w:pPr>
-                    <w:pStyle w:val="Choice"/>
-                    <w:spacing w:after="0" w:line="276" w:lineRule="auto"/>
-                    <w:rPr>
-                      <w:rFonts w:ascii="Roboto" w:hAnsi="Roboto"/>
-                    </w:rPr>
-                  </w:pPr>
-                </w:p>
-                <w:p>
-                  <w:pPr>
-                    <w:pStyle w:val="Choice"/>
-                    <w:spacing w:after="0" w:line="276" w:lineRule="auto"/>
-                    <w:rPr>
-                      <w:rFonts w:ascii="Roboto" w:hAnsi="Roboto"/>
-                    </w:rPr>
-                  </w:pPr>
-                </w:p>
-                <w:p>
-                  <w:pPr>
-                    <w:pStyle w:val="Choice"/>
-                    <w:spacing w:after="0" w:line="276" w:lineRule="auto"/>
-                    <w:rPr>
-                      <w:rFonts w:ascii="Roboto" w:hAnsi="Roboto"/>
-                    </w:rPr>
-                  </w:pPr>
-                </w:p>
-                <w:p>
-                  <w:pPr>
-                    <w:pStyle w:val="Choice"/>
-                    <w:spacing w:after="0" w:line="276" w:lineRule="auto"/>
-                    <w:rPr>
-                      <w:rFonts w:ascii="Roboto" w:hAnsi="Roboto"/>
-                    </w:rPr>
-                  </w:pPr>
-                </w:p>
-                <w:p>
-                  <w:pPr>
-                    <w:pStyle w:val="Choice"/>
-                    <w:spacing w:after="0" w:line="276" w:lineRule="auto"/>
-                    <w:rPr>
-                      <w:rFonts w:ascii="Roboto" w:hAnsi="Roboto"/>
-                    </w:rPr>
-                  </w:pPr>
-                </w:p>
-                <w:p>
-                  <w:pPr>
-                    <w:pStyle w:val="Choice"/>
-                    <w:spacing w:after="0" w:line="276" w:lineRule="auto"/>
-                    <w:rPr>
-                      <w:rFonts w:ascii="Roboto" w:hAnsi="Roboto"/>
-                    </w:rPr>
-                  </w:pPr>
-                </w:p>
               </w:tc>
             </w:tr>
           </w:tbl>
@@ -18763,7 +18763,6 @@
     </w:tbl>
     <w:p>
       <w:pPr>
-        <w:pStyle w:val="berschrift2"/>
         <w:pBdr>
           <w:top w:val="single" w:sz="6" w:space="1" w:color="auto"/>
           <w:bottom w:val="single" w:sz="6" w:space="1" w:color="auto"/>
@@ -18771,23 +18770,6 @@
         <w:tabs>
           <w:tab w:val="left" w:pos="2127"/>
         </w:tabs>
-        <w:spacing w:after="0"/>
-        <w:rPr>
-          <w:rFonts w:ascii="Roboto" w:hAnsi="Roboto"/>
-          <w:sz w:val="28"/>
-          <w:szCs w:val="28"/>
-        </w:rPr>
-      </w:pPr>
-    </w:p>
-    <w:p>
-      <w:pPr>
-        <w:pBdr>
-          <w:top w:val="single" w:sz="6" w:space="1" w:color="auto"/>
-          <w:bottom w:val="single" w:sz="6" w:space="1" w:color="auto"/>
-        </w:pBdr>
-        <w:tabs>
-          <w:tab w:val="left" w:pos="2127"/>
-        </w:tabs>
         <w:rPr>
           <w:rFonts w:ascii="Roboto" w:hAnsi="Roboto"/>
           <w:i/>
@@ -18795,14 +18777,6 @@
           <w:szCs w:val="22"/>
         </w:rPr>
       </w:pPr>
-      <w:r>
-        <w:rPr>
-          <w:rFonts w:ascii="Roboto" w:hAnsi="Roboto"/>
-          <w:sz w:val="28"/>
-          <w:szCs w:val="28"/>
-        </w:rPr>
-        <w:br w:type="page"/>
-      </w:r>
       <w:r>
         <w:rPr>
           <w:rFonts w:ascii="Roboto" w:hAnsi="Roboto"/>
@@ -18811,7 +18785,6 @@
           <w:sz w:val="28"/>
           <w:szCs w:val="28"/>
         </w:rPr>
-        <w:lastRenderedPageBreak/>
         <w:t>Frage 3</w:t>
       </w:r>
       <w:r>
@@ -19426,18 +19399,58 @@
         </w:tabs>
         <w:rPr>
           <w:rFonts w:ascii="Roboto" w:hAnsi="Roboto"/>
-          <w:i/>
-          <w:szCs w:val="22"/>
-        </w:rPr>
-      </w:pPr>
-      <w:r>
-        <w:rPr>
-          <w:rFonts w:ascii="Roboto" w:hAnsi="Roboto"/>
           <w:b/>
           <w:bCs/>
           <w:sz w:val="28"/>
           <w:szCs w:val="28"/>
         </w:rPr>
+      </w:pPr>
+    </w:p>
+    <w:p>
+      <w:pPr>
+        <w:rPr>
+          <w:rFonts w:ascii="Roboto" w:hAnsi="Roboto"/>
+          <w:b/>
+          <w:bCs/>
+          <w:sz w:val="28"/>
+          <w:szCs w:val="28"/>
+        </w:rPr>
+      </w:pPr>
+      <w:r>
+        <w:rPr>
+          <w:rFonts w:ascii="Roboto" w:hAnsi="Roboto"/>
+          <w:b/>
+          <w:bCs/>
+          <w:sz w:val="28"/>
+          <w:szCs w:val="28"/>
+        </w:rPr>
+        <w:br w:type="page"/>
+      </w:r>
+    </w:p>
+    <w:p>
+      <w:pPr>
+        <w:pBdr>
+          <w:top w:val="single" w:sz="6" w:space="1" w:color="auto"/>
+          <w:bottom w:val="single" w:sz="6" w:space="1" w:color="auto"/>
+        </w:pBdr>
+        <w:tabs>
+          <w:tab w:val="left" w:pos="2127"/>
+        </w:tabs>
+        <w:rPr>
+          <w:rFonts w:ascii="Roboto" w:hAnsi="Roboto"/>
+          <w:i/>
+          <w:szCs w:val="22"/>
+        </w:rPr>
+      </w:pPr>
+      <w:r>
+        <w:rPr>
+          <w:rFonts w:ascii="Roboto" w:hAnsi="Roboto"/>
+          <w:b/>
+          <w:bCs/>
+          <w:sz w:val="28"/>
+          <w:szCs w:val="28"/>
+        </w:rPr>
+        <w:lastRenderedPageBreak/>
         <w:t>Frage 3</w:t>
       </w:r>
       <w:r>
@@ -20048,78 +20061,6 @@
               </w:rPr>
             </w:pPr>
           </w:p>
-          <w:p>
-            <w:pPr>
-              <w:pStyle w:val="Choice"/>
-              <w:spacing w:after="0" w:line="276" w:lineRule="auto"/>
-              <w:rPr>
-                <w:rFonts w:ascii="Roboto" w:hAnsi="Roboto"/>
-              </w:rPr>
-            </w:pPr>
-          </w:p>
-          <w:p>
-            <w:pPr>
-              <w:pStyle w:val="Choice"/>
-              <w:spacing w:after="0" w:line="276" w:lineRule="auto"/>
-              <w:rPr>
-                <w:rFonts w:ascii="Roboto" w:hAnsi="Roboto"/>
-              </w:rPr>
-            </w:pPr>
-          </w:p>
-          <w:p>
-            <w:pPr>
-              <w:pStyle w:val="Choice"/>
-              <w:spacing w:after="0" w:line="276" w:lineRule="auto"/>
-              <w:rPr>
-                <w:rFonts w:ascii="Roboto" w:hAnsi="Roboto"/>
-              </w:rPr>
-            </w:pPr>
-          </w:p>
-          <w:p>
-            <w:pPr>
-              <w:pStyle w:val="Choice"/>
-              <w:spacing w:after="0" w:line="276" w:lineRule="auto"/>
-              <w:rPr>
-                <w:rFonts w:ascii="Roboto" w:hAnsi="Roboto"/>
-              </w:rPr>
-            </w:pPr>
-          </w:p>
-          <w:p>
-            <w:pPr>
-              <w:pStyle w:val="Choice"/>
-              <w:spacing w:after="0" w:line="276" w:lineRule="auto"/>
-              <w:rPr>
-                <w:rFonts w:ascii="Roboto" w:hAnsi="Roboto"/>
-              </w:rPr>
-            </w:pPr>
-          </w:p>
-          <w:p>
-            <w:pPr>
-              <w:pStyle w:val="Choice"/>
-              <w:spacing w:after="0" w:line="276" w:lineRule="auto"/>
-              <w:rPr>
-                <w:rFonts w:ascii="Roboto" w:hAnsi="Roboto"/>
-              </w:rPr>
-            </w:pPr>
-          </w:p>
-          <w:p>
-            <w:pPr>
-              <w:pStyle w:val="Choice"/>
-              <w:spacing w:after="0" w:line="276" w:lineRule="auto"/>
-              <w:rPr>
-                <w:rFonts w:ascii="Roboto" w:hAnsi="Roboto"/>
-              </w:rPr>
-            </w:pPr>
-          </w:p>
-          <w:p>
-            <w:pPr>
-              <w:pStyle w:val="Choice"/>
-              <w:spacing w:after="0" w:line="276" w:lineRule="auto"/>
-              <w:rPr>
-                <w:rFonts w:ascii="Roboto" w:hAnsi="Roboto"/>
-              </w:rPr>
-            </w:pPr>
-          </w:p>
         </w:tc>
       </w:tr>
     </w:tbl>
@@ -20146,7 +20087,6 @@
           <w:sz w:val="28"/>
           <w:szCs w:val="28"/>
         </w:rPr>
-        <w:lastRenderedPageBreak/>
         <w:t>Frage 3</w:t>
       </w:r>
       <w:r>
@@ -20764,6 +20704,27 @@
     </w:p>
     <w:p>
       <w:pPr>
+        <w:rPr>
+          <w:rFonts w:ascii="Roboto" w:hAnsi="Roboto"/>
+          <w:b/>
+          <w:bCs/>
+          <w:sz w:val="28"/>
+          <w:szCs w:val="28"/>
+        </w:rPr>
+      </w:pPr>
+      <w:r>
+        <w:rPr>
+          <w:rFonts w:ascii="Roboto" w:hAnsi="Roboto"/>
+          <w:b/>
+          <w:bCs/>
+          <w:sz w:val="28"/>
+          <w:szCs w:val="28"/>
+        </w:rPr>
+        <w:br w:type="page"/>
+      </w:r>
+    </w:p>
+    <w:p>
+      <w:pPr>
         <w:pBdr>
           <w:top w:val="single" w:sz="6" w:space="1" w:color="auto"/>
           <w:bottom w:val="single" w:sz="6" w:space="1" w:color="auto"/>
@@ -20786,6 +20747,7 @@
           <w:sz w:val="28"/>
           <w:szCs w:val="28"/>
         </w:rPr>
+        <w:lastRenderedPageBreak/>
         <w:t>Frage 3</w:t>
       </w:r>
       <w:r>
@@ -21456,86 +21418,6 @@
               </w:rPr>
             </w:pPr>
           </w:p>
-          <w:p>
-            <w:pPr>
-              <w:pStyle w:val="Choice"/>
-              <w:spacing w:after="0" w:line="276" w:lineRule="auto"/>
-              <w:ind w:left="176"/>
-              <w:rPr>
-                <w:rFonts w:ascii="Roboto" w:hAnsi="Roboto"/>
-              </w:rPr>
-            </w:pPr>
-          </w:p>
-          <w:p>
-            <w:pPr>
-              <w:pStyle w:val="Choice"/>
-              <w:spacing w:after="0" w:line="276" w:lineRule="auto"/>
-              <w:ind w:left="176"/>
-              <w:rPr>
-                <w:rFonts w:ascii="Roboto" w:hAnsi="Roboto"/>
-              </w:rPr>
-            </w:pPr>
-          </w:p>
-          <w:p>
-            <w:pPr>
-              <w:pStyle w:val="Choice"/>
-              <w:spacing w:after="0" w:line="276" w:lineRule="auto"/>
-              <w:ind w:left="176"/>
-              <w:rPr>
-                <w:rFonts w:ascii="Roboto" w:hAnsi="Roboto"/>
-              </w:rPr>
-            </w:pPr>
-          </w:p>
-          <w:p>
-            <w:pPr>
-              <w:pStyle w:val="Choice"/>
-              <w:spacing w:after="0" w:line="276" w:lineRule="auto"/>
-              <w:ind w:left="176"/>
-              <w:rPr>
-                <w:rFonts w:ascii="Roboto" w:hAnsi="Roboto"/>
-              </w:rPr>
-            </w:pPr>
-          </w:p>
-          <w:p>
-            <w:pPr>
-              <w:pStyle w:val="Choice"/>
-              <w:spacing w:after="0" w:line="276" w:lineRule="auto"/>
-              <w:ind w:left="176"/>
-              <w:rPr>
-                <w:rFonts w:ascii="Roboto" w:hAnsi="Roboto"/>
-              </w:rPr>
-            </w:pPr>
-          </w:p>
-          <w:p>
-            <w:pPr>
-              <w:pStyle w:val="Choice"/>
-              <w:spacing w:after="0" w:line="276" w:lineRule="auto"/>
-              <w:ind w:left="176"/>
-              <w:rPr>
-                <w:rFonts w:ascii="Roboto" w:hAnsi="Roboto"/>
-              </w:rPr>
-            </w:pPr>
-          </w:p>
-          <w:p>
-            <w:pPr>
-              <w:pStyle w:val="Choice"/>
-              <w:spacing w:after="0" w:line="276" w:lineRule="auto"/>
-              <w:ind w:left="176"/>
-              <w:rPr>
-                <w:rFonts w:ascii="Roboto" w:hAnsi="Roboto"/>
-              </w:rPr>
-            </w:pPr>
-          </w:p>
-          <w:p>
-            <w:pPr>
-              <w:pStyle w:val="Choice"/>
-              <w:spacing w:after="0" w:line="276" w:lineRule="auto"/>
-              <w:ind w:left="176"/>
-              <w:rPr>
-                <w:rFonts w:ascii="Roboto" w:hAnsi="Roboto"/>
-              </w:rPr>
-            </w:pPr>
-          </w:p>
         </w:tc>
       </w:tr>
     </w:tbl>
@@ -21562,7 +21444,6 @@
           <w:sz w:val="28"/>
           <w:szCs w:val="28"/>
         </w:rPr>
-        <w:lastRenderedPageBreak/>
         <w:t>Frage 3</w:t>
       </w:r>
       <w:r>
@@ -22224,15 +22105,53 @@
         <w:spacing w:after="0"/>
         <w:rPr>
           <w:rFonts w:ascii="Roboto" w:hAnsi="Roboto"/>
-          <w:szCs w:val="22"/>
-        </w:rPr>
-      </w:pPr>
-      <w:r>
-        <w:rPr>
-          <w:rFonts w:ascii="Roboto" w:hAnsi="Roboto"/>
           <w:sz w:val="28"/>
           <w:szCs w:val="28"/>
         </w:rPr>
+      </w:pPr>
+    </w:p>
+    <w:p>
+      <w:pPr>
+        <w:rPr>
+          <w:rFonts w:ascii="Roboto" w:hAnsi="Roboto" w:cs="Arial"/>
+          <w:b/>
+          <w:bCs/>
+          <w:sz w:val="28"/>
+          <w:szCs w:val="28"/>
+        </w:rPr>
+      </w:pPr>
+      <w:r>
+        <w:rPr>
+          <w:rFonts w:ascii="Roboto" w:hAnsi="Roboto"/>
+          <w:sz w:val="28"/>
+          <w:szCs w:val="28"/>
+        </w:rPr>
+        <w:br w:type="page"/>
+      </w:r>
+    </w:p>
+    <w:p>
+      <w:pPr>
+        <w:pStyle w:val="berschrift2"/>
+        <w:pBdr>
+          <w:top w:val="single" w:sz="6" w:space="1" w:color="auto"/>
+          <w:bottom w:val="single" w:sz="6" w:space="1" w:color="auto"/>
+        </w:pBdr>
+        <w:tabs>
+          <w:tab w:val="left" w:pos="2127"/>
+        </w:tabs>
+        <w:spacing w:after="0"/>
+        <w:rPr>
+          <w:rFonts w:ascii="Roboto" w:hAnsi="Roboto"/>
+          <w:szCs w:val="22"/>
+        </w:rPr>
+      </w:pPr>
+      <w:r>
+        <w:rPr>
+          <w:rFonts w:ascii="Roboto" w:hAnsi="Roboto"/>
+          <w:sz w:val="28"/>
+          <w:szCs w:val="28"/>
+        </w:rPr>
+        <w:lastRenderedPageBreak/>
         <w:t>Frage 3</w:t>
       </w:r>
       <w:r>
@@ -22755,16 +22674,6 @@
           <w:szCs w:val="28"/>
         </w:rPr>
       </w:pPr>
-      <w:r>
-        <w:rPr>
-          <w:rFonts w:ascii="Roboto" w:hAnsi="Roboto"/>
-          <w:b/>
-          <w:bCs/>
-          <w:sz w:val="28"/>
-          <w:szCs w:val="28"/>
-        </w:rPr>
-        <w:br w:type="page"/>
-      </w:r>
     </w:p>
     <w:p>
       <w:pPr>
@@ -22789,7 +22698,6 @@
           <w:sz w:val="28"/>
           <w:szCs w:val="28"/>
         </w:rPr>
-        <w:lastRenderedPageBreak/>
         <w:t>Frage 3</w:t>
       </w:r>
       <w:r>
@@ -23849,15 +23757,53 @@
         <w:spacing w:after="0"/>
         <w:rPr>
           <w:rFonts w:ascii="Roboto" w:hAnsi="Roboto"/>
-          <w:szCs w:val="22"/>
-        </w:rPr>
-      </w:pPr>
-      <w:r>
-        <w:rPr>
-          <w:rFonts w:ascii="Roboto" w:hAnsi="Roboto"/>
           <w:sz w:val="28"/>
           <w:szCs w:val="28"/>
         </w:rPr>
+      </w:pPr>
+    </w:p>
+    <w:p>
+      <w:pPr>
+        <w:rPr>
+          <w:rFonts w:ascii="Roboto" w:hAnsi="Roboto" w:cs="Arial"/>
+          <w:b/>
+          <w:bCs/>
+          <w:sz w:val="28"/>
+          <w:szCs w:val="28"/>
+        </w:rPr>
+      </w:pPr>
+      <w:r>
+        <w:rPr>
+          <w:rFonts w:ascii="Roboto" w:hAnsi="Roboto"/>
+          <w:sz w:val="28"/>
+          <w:szCs w:val="28"/>
+        </w:rPr>
+        <w:br w:type="page"/>
+      </w:r>
+    </w:p>
+    <w:p>
+      <w:pPr>
+        <w:pStyle w:val="berschrift2"/>
+        <w:pBdr>
+          <w:top w:val="single" w:sz="6" w:space="1" w:color="auto"/>
+          <w:bottom w:val="single" w:sz="6" w:space="1" w:color="auto"/>
+        </w:pBdr>
+        <w:tabs>
+          <w:tab w:val="left" w:pos="2127"/>
+        </w:tabs>
+        <w:spacing w:after="0"/>
+        <w:rPr>
+          <w:rFonts w:ascii="Roboto" w:hAnsi="Roboto"/>
+          <w:szCs w:val="22"/>
+        </w:rPr>
+      </w:pPr>
+      <w:r>
+        <w:rPr>
+          <w:rFonts w:ascii="Roboto" w:hAnsi="Roboto"/>
+          <w:sz w:val="28"/>
+          <w:szCs w:val="28"/>
+        </w:rPr>
+        <w:lastRenderedPageBreak/>
         <w:t xml:space="preserve">Frage </w:t>
       </w:r>
       <w:r>
@@ -24907,7 +24853,7 @@
         <w:sz w:val="16"/>
         <w:szCs w:val="16"/>
       </w:rPr>
-      <w:t>4</w:t>
+      <w:t>5</w:t>
     </w:r>
   </w:p>
   <w:p>
@@ -29315,6 +29261,14 @@
 </file>
 
 <file path=customXml/item1.xml><?xml version="1.0" encoding="utf-8"?>
+<b:Sources xmlns:b="http://schemas.openxmlformats.org/officeDocument/2006/bibliography" xmlns="http://schemas.openxmlformats.org/officeDocument/2006/bibliography" SelectedStyle="\APA.XSL" StyleName="APA"/>
+</file>
+
+<file path=customXml/item2.xml><?xml version="1.0" encoding="utf-8"?>
+<b:Sources xmlns:b="http://schemas.openxmlformats.org/officeDocument/2006/bibliography" xmlns="http://schemas.openxmlformats.org/officeDocument/2006/bibliography" SelectedStyle="\APA.XSL" StyleName="APA"/>
+</file>
+
+<file path=customXml/item3.xml><?xml version="1.0" encoding="utf-8"?>
 <?mso-contentType ?>
 <FormTemplates xmlns="http://schemas.microsoft.com/sharepoint/v3/contenttype/forms">
   <Display>DocumentLibraryForm</Display>
@@ -29323,18 +29277,10 @@
 </FormTemplates>
 </file>
 
-<file path=customXml/item2.xml><?xml version="1.0" encoding="utf-8"?>
+<file path=customXml/item4.xml><?xml version="1.0" encoding="utf-8"?>
 <p:properties xmlns:p="http://schemas.microsoft.com/office/2006/metadata/properties" xmlns:xsi="http://www.w3.org/2001/XMLSchema-instance" xmlns:pc="http://schemas.microsoft.com/office/infopath/2007/PartnerControls">
   <documentManagement/>
 </p:properties>
-</file>
-
-<file path=customXml/item3.xml><?xml version="1.0" encoding="utf-8"?>
-<b:Sources xmlns:b="http://schemas.openxmlformats.org/officeDocument/2006/bibliography" xmlns="http://schemas.openxmlformats.org/officeDocument/2006/bibliography" SelectedStyle="\APA.XSL" StyleName="APA"/>
-</file>
-
-<file path=customXml/item4.xml><?xml version="1.0" encoding="utf-8"?>
-<b:Sources xmlns:b="http://schemas.openxmlformats.org/officeDocument/2006/bibliography" xmlns="http://schemas.openxmlformats.org/officeDocument/2006/bibliography" SelectedStyle="\APA.XSL" StyleName="APA"/>
 </file>
 
 <file path=customXml/item5.xml><?xml version="1.0" encoding="utf-8"?>
@@ -29342,10 +29288,6 @@
 </file>
 
 <file path=customXml/item6.xml><?xml version="1.0" encoding="utf-8"?>
-<b:Sources xmlns:b="http://schemas.openxmlformats.org/officeDocument/2006/bibliography" xmlns="http://schemas.openxmlformats.org/officeDocument/2006/bibliography" SelectedStyle="\APA.XSL" StyleName="APA"/>
-</file>
-
-<file path=customXml/item7.xml><?xml version="1.0" encoding="utf-8"?>
 <ct:contentTypeSchema xmlns:ct="http://schemas.microsoft.com/office/2006/metadata/contentType" xmlns:ma="http://schemas.microsoft.com/office/2006/metadata/properties/metaAttributes" ct:_="" ma:_="" ma:contentTypeName="Dokument" ma:contentTypeID="0x0101008A91445496CF7245836D5B403B1B3D9D" ma:contentTypeVersion="12" ma:contentTypeDescription="Ein neues Dokument erstellen." ma:contentTypeScope="" ma:versionID="5196ab9d298bec00ec658eeb33d04f7b">
   <xsd:schema xmlns:xsd="http://www.w3.org/2001/XMLSchema" xmlns:xs="http://www.w3.org/2001/XMLSchema" xmlns:p="http://schemas.microsoft.com/office/2006/metadata/properties" xmlns:ns3="814032d5-8582-4412-9ef1-c32d0ab713c9" xmlns:ns4="315b142d-b22c-42dd-addf-9883f01299f4" targetNamespace="http://schemas.microsoft.com/office/2006/metadata/properties" ma:root="true" ma:fieldsID="3fd54ae5d4007f6aac05cd0e61ab1f7e" ns3:_="" ns4:_="">
     <xsd:import namespace="814032d5-8582-4412-9ef1-c32d0ab713c9"/>
@@ -29562,7 +29504,27 @@
 </ct:contentTypeSchema>
 </file>
 
+<file path=customXml/item7.xml><?xml version="1.0" encoding="utf-8"?>
+<b:Sources xmlns:b="http://schemas.openxmlformats.org/officeDocument/2006/bibliography" xmlns="http://schemas.openxmlformats.org/officeDocument/2006/bibliography" SelectedStyle="\APA.XSL" StyleName="APA"/>
+</file>
+
 <file path=customXml/itemProps1.xml><?xml version="1.0" encoding="utf-8"?>
+<ds:datastoreItem xmlns:ds="http://schemas.openxmlformats.org/officeDocument/2006/customXml" ds:itemID="{B49A5441-9F8E-4A71-A095-26AD66033B56}">
+  <ds:schemaRefs>
+    <ds:schemaRef ds:uri="http://schemas.openxmlformats.org/officeDocument/2006/bibliography"/>
+  </ds:schemaRefs>
+</ds:datastoreItem>
+</file>
+
+<file path=customXml/itemProps2.xml><?xml version="1.0" encoding="utf-8"?>
+<ds:datastoreItem xmlns:ds="http://schemas.openxmlformats.org/officeDocument/2006/customXml" ds:itemID="{80BAD927-2F5B-4126-BC95-42E937ADF65C}">
+  <ds:schemaRefs>
+    <ds:schemaRef ds:uri="http://schemas.openxmlformats.org/officeDocument/2006/bibliography"/>
+  </ds:schemaRefs>
+</ds:datastoreItem>
+</file>
+
+<file path=customXml/itemProps3.xml><?xml version="1.0" encoding="utf-8"?>
 <ds:datastoreItem xmlns:ds="http://schemas.openxmlformats.org/officeDocument/2006/customXml" ds:itemID="{C25A4B22-728D-4546-8C41-88CFC9C6767F}">
   <ds:schemaRefs>
     <ds:schemaRef ds:uri="http://schemas.microsoft.com/sharepoint/v3/contenttype/forms"/>
@@ -29570,7 +29532,7 @@
 </ds:datastoreItem>
 </file>
 
-<file path=customXml/itemProps2.xml><?xml version="1.0" encoding="utf-8"?>
+<file path=customXml/itemProps4.xml><?xml version="1.0" encoding="utf-8"?>
 <ds:datastoreItem xmlns:ds="http://schemas.openxmlformats.org/officeDocument/2006/customXml" ds:itemID="{5F957A9B-0D92-459B-AC45-13365733178A}">
   <ds:schemaRefs>
     <ds:schemaRef ds:uri="http://schemas.microsoft.com/office/2006/metadata/properties"/>
@@ -29579,15 +29541,7 @@
 </ds:datastoreItem>
 </file>
 
-<file path=customXml/itemProps3.xml><?xml version="1.0" encoding="utf-8"?>
-<ds:datastoreItem xmlns:ds="http://schemas.openxmlformats.org/officeDocument/2006/customXml" ds:itemID="{2287EA74-21CA-4257-A416-36E12203EE57}">
-  <ds:schemaRefs>
-    <ds:schemaRef ds:uri="http://schemas.openxmlformats.org/officeDocument/2006/bibliography"/>
-  </ds:schemaRefs>
-</ds:datastoreItem>
-</file>
-
-<file path=customXml/itemProps4.xml><?xml version="1.0" encoding="utf-8"?>
+<file path=customXml/itemProps5.xml><?xml version="1.0" encoding="utf-8"?>
 <ds:datastoreItem xmlns:ds="http://schemas.openxmlformats.org/officeDocument/2006/customXml" ds:itemID="{406AA43E-D8BB-4076-923F-6FC525F7C58D}">
   <ds:schemaRefs>
     <ds:schemaRef ds:uri="http://schemas.openxmlformats.org/officeDocument/2006/bibliography"/>
@@ -29595,23 +29549,7 @@
 </ds:datastoreItem>
 </file>
 
-<file path=customXml/itemProps5.xml><?xml version="1.0" encoding="utf-8"?>
-<ds:datastoreItem xmlns:ds="http://schemas.openxmlformats.org/officeDocument/2006/customXml" ds:itemID="{B49A5441-9F8E-4A71-A095-26AD66033B56}">
-  <ds:schemaRefs>
-    <ds:schemaRef ds:uri="http://schemas.openxmlformats.org/officeDocument/2006/bibliography"/>
-  </ds:schemaRefs>
-</ds:datastoreItem>
-</file>
-
 <file path=customXml/itemProps6.xml><?xml version="1.0" encoding="utf-8"?>
-<ds:datastoreItem xmlns:ds="http://schemas.openxmlformats.org/officeDocument/2006/customXml" ds:itemID="{80BAD927-2F5B-4126-BC95-42E937ADF65C}">
-  <ds:schemaRefs>
-    <ds:schemaRef ds:uri="http://schemas.openxmlformats.org/officeDocument/2006/bibliography"/>
-  </ds:schemaRefs>
-</ds:datastoreItem>
-</file>
-
-<file path=customXml/itemProps7.xml><?xml version="1.0" encoding="utf-8"?>
 <ds:datastoreItem xmlns:ds="http://schemas.openxmlformats.org/officeDocument/2006/customXml" ds:itemID="{1AE138E6-D560-4085-9339-84A6A473A1ED}">
   <ds:schemaRefs>
     <ds:schemaRef ds:uri="http://schemas.microsoft.com/office/2006/metadata/contentType"/>
@@ -29628,4 +29566,12 @@
     <ds:schemaRef ds:uri="http://schemas.microsoft.com/internal/obd"/>
   </ds:schemaRefs>
 </ds:datastoreItem>
+</file>
+
+<file path=customXml/itemProps7.xml><?xml version="1.0" encoding="utf-8"?>
+<ds:datastoreItem xmlns:ds="http://schemas.openxmlformats.org/officeDocument/2006/customXml" ds:itemID="{2287EA74-21CA-4257-A416-36E12203EE57}">
+  <ds:schemaRefs>
+    <ds:schemaRef ds:uri="http://schemas.openxmlformats.org/officeDocument/2006/bibliography"/>
+  </ds:schemaRefs>
+</ds:datastoreItem>
 </file>
</xml_diff>

<commit_message>
Q-38 DE, fixed #53
</commit_message>
<xml_diff>
--- a/raw/mock_exam/Mock-Exam-Fragen-DE.docx
+++ b/raw/mock_exam/Mock-Exam-Fragen-DE.docx
@@ -23539,12 +23539,40 @@
                       <w:rFonts w:ascii="Roboto" w:hAnsi="Roboto"/>
                     </w:rPr>
                   </w:pPr>
-                  <w:r>
-                    <w:rPr>
-                      <w:rFonts w:ascii="Roboto" w:hAnsi="Roboto"/>
-                    </w:rPr>
-                    <w:t>Ungeeignete Namen von öffentlichen Methoden.</w:t>
-                  </w:r>
+                  <w:bookmarkStart w:id="1" w:name="OLE_LINK2"/>
+                  <w:bookmarkStart w:id="2" w:name="OLE_LINK3"/>
+                  <w:r>
+                    <w:rPr>
+                      <w:rFonts w:ascii="Roboto" w:hAnsi="Roboto"/>
+                    </w:rPr>
+                    <w:t>Namen öffentliche</w:t>
+                  </w:r>
+                  <w:r>
+                    <w:rPr>
+                      <w:rFonts w:ascii="Roboto" w:hAnsi="Roboto"/>
+                    </w:rPr>
+                    <w:t>r</w:t>
+                  </w:r>
+                  <w:r>
+                    <w:rPr>
+                      <w:rFonts w:ascii="Roboto" w:hAnsi="Roboto"/>
+                    </w:rPr>
+                    <w:t xml:space="preserve"> Methoden</w:t>
+                  </w:r>
+                  <w:r>
+                    <w:rPr>
+                      <w:rFonts w:ascii="Roboto" w:hAnsi="Roboto"/>
+                    </w:rPr>
+                    <w:t xml:space="preserve"> geben nicht deren Zweck wieder</w:t>
+                  </w:r>
+                  <w:r>
+                    <w:rPr>
+                      <w:rFonts w:ascii="Roboto" w:hAnsi="Roboto"/>
+                    </w:rPr>
+                    <w:t>.</w:t>
+                  </w:r>
+                  <w:bookmarkEnd w:id="1"/>
+                  <w:bookmarkEnd w:id="2"/>
                 </w:p>
               </w:tc>
             </w:tr>

</xml_diff>

<commit_message>
Q-36, fixed #51 (DE)
</commit_message>
<xml_diff>
--- a/raw/mock_exam/Mock-Exam-Fragen-DE.docx
+++ b/raw/mock_exam/Mock-Exam-Fragen-DE.docx
@@ -22586,7 +22586,31 @@
                     <w:rPr>
                       <w:rFonts w:ascii="Roboto" w:hAnsi="Roboto"/>
                     </w:rPr>
-                    <w:t>Durch die Schaffung von automatischen Tests.</w:t>
+                    <w:t xml:space="preserve">Durch die </w:t>
+                  </w:r>
+                  <w:r>
+                    <w:rPr>
+                      <w:rFonts w:ascii="Roboto" w:hAnsi="Roboto"/>
+                    </w:rPr>
+                    <w:t>Erstellung</w:t>
+                  </w:r>
+                  <w:r>
+                    <w:rPr>
+                      <w:rFonts w:ascii="Roboto" w:hAnsi="Roboto"/>
+                    </w:rPr>
+                    <w:t xml:space="preserve"> </w:t>
+                  </w:r>
+                  <w:r>
+                    <w:rPr>
+                      <w:rFonts w:ascii="Roboto" w:hAnsi="Roboto"/>
+                    </w:rPr>
+                    <w:t>automatisierter</w:t>
+                  </w:r>
+                  <w:r>
+                    <w:rPr>
+                      <w:rFonts w:ascii="Roboto" w:hAnsi="Roboto"/>
+                    </w:rPr>
+                    <w:t xml:space="preserve"> Tests.</w:t>
                   </w:r>
                 </w:p>
                 <w:p>

</xml_diff>

<commit_message>
Q-33, option (a), #49
</commit_message>
<xml_diff>
--- a/raw/mock_exam/Mock-Exam-Fragen-DE.docx
+++ b/raw/mock_exam/Mock-Exam-Fragen-DE.docx
@@ -20369,7 +20369,19 @@
               <w:rPr>
                 <w:rFonts w:ascii="Roboto" w:hAnsi="Roboto"/>
               </w:rPr>
-              <w:t>Architektonische Entscheidungen können sich implizit in der Struktur der Baustein-/Komponenten-Sicht niederschlagen.</w:t>
+              <w:t>Architektonische Entscheidungen können sich in der Struktur der Baustein</w:t>
+            </w:r>
+            <w:r>
+              <w:rPr>
+                <w:rFonts w:ascii="Roboto" w:hAnsi="Roboto"/>
+              </w:rPr>
+              <w:t xml:space="preserve">e oder </w:t>
+            </w:r>
+            <w:r>
+              <w:rPr>
+                <w:rFonts w:ascii="Roboto" w:hAnsi="Roboto"/>
+              </w:rPr>
+              <w:t>Komponenten niederschlagen.</w:t>
             </w:r>
           </w:p>
         </w:tc>

</xml_diff>

<commit_message>
Q-32, option (b), added "angemessen", #47
</commit_message>
<xml_diff>
--- a/raw/mock_exam/Mock-Exam-Fragen-DE.docx
+++ b/raw/mock_exam/Mock-Exam-Fragen-DE.docx
@@ -19833,12 +19833,28 @@
                 <w:rFonts w:ascii="Roboto" w:hAnsi="Roboto"/>
               </w:rPr>
             </w:pPr>
-            <w:r>
-              <w:rPr>
-                <w:rFonts w:ascii="Roboto" w:hAnsi="Roboto"/>
-              </w:rPr>
-              <w:t>Der Client-Code sollte einfach zu verstehen sein.</w:t>
-            </w:r>
+            <w:bookmarkStart w:id="1" w:name="OLE_LINK18"/>
+            <w:bookmarkStart w:id="2" w:name="OLE_LINK19"/>
+            <w:r>
+              <w:rPr>
+                <w:rFonts w:ascii="Roboto" w:hAnsi="Roboto"/>
+              </w:rPr>
+              <w:t xml:space="preserve">Der Client-Code sollte </w:t>
+            </w:r>
+            <w:r>
+              <w:rPr>
+                <w:rFonts w:ascii="Roboto" w:hAnsi="Roboto"/>
+              </w:rPr>
+              <w:t xml:space="preserve">angemessen leicht </w:t>
+            </w:r>
+            <w:r>
+              <w:rPr>
+                <w:rFonts w:ascii="Roboto" w:hAnsi="Roboto"/>
+              </w:rPr>
+              <w:t>zu verstehen sein.</w:t>
+            </w:r>
+            <w:bookmarkEnd w:id="1"/>
+            <w:bookmarkEnd w:id="2"/>
           </w:p>
         </w:tc>
       </w:tr>
@@ -19862,8 +19878,8 @@
                 <w:szCs w:val="22"/>
               </w:rPr>
             </w:pPr>
-            <w:bookmarkStart w:id="1" w:name="OLE_LINK16"/>
-            <w:bookmarkStart w:id="2" w:name="OLE_LINK17"/>
+            <w:bookmarkStart w:id="3" w:name="OLE_LINK16"/>
+            <w:bookmarkStart w:id="4" w:name="OLE_LINK17"/>
             <w:r>
               <w:rPr>
                 <w:rFonts w:ascii="Segoe UI Symbol" w:hAnsi="Segoe UI Symbol"/>
@@ -19934,8 +19950,8 @@
                 <w:rFonts w:ascii="Roboto" w:hAnsi="Roboto"/>
               </w:rPr>
             </w:pPr>
-            <w:bookmarkStart w:id="3" w:name="OLE_LINK14"/>
-            <w:bookmarkStart w:id="4" w:name="OLE_LINK15"/>
+            <w:bookmarkStart w:id="5" w:name="OLE_LINK14"/>
+            <w:bookmarkStart w:id="6" w:name="OLE_LINK15"/>
             <w:r>
               <w:rPr>
                 <w:rFonts w:ascii="Roboto" w:hAnsi="Roboto"/>
@@ -19955,8 +19971,8 @@
               <w:br/>
               <w:t>von Implementierungsdetails ermöglichen</w:t>
             </w:r>
-            <w:bookmarkEnd w:id="3"/>
-            <w:bookmarkEnd w:id="4"/>
+            <w:bookmarkEnd w:id="5"/>
+            <w:bookmarkEnd w:id="6"/>
           </w:p>
         </w:tc>
       </w:tr>
@@ -20096,8 +20112,8 @@
           </w:p>
         </w:tc>
       </w:tr>
-      <w:bookmarkEnd w:id="1"/>
-      <w:bookmarkEnd w:id="2"/>
+      <w:bookmarkEnd w:id="3"/>
+      <w:bookmarkEnd w:id="4"/>
       <w:tr>
         <w:trPr>
           <w:gridBefore w:val="1"/>
@@ -21320,8 +21336,8 @@
                 <w:szCs w:val="22"/>
               </w:rPr>
             </w:pPr>
-            <w:bookmarkStart w:id="5" w:name="OLE_LINK10"/>
-            <w:bookmarkStart w:id="6" w:name="OLE_LINK11"/>
+            <w:bookmarkStart w:id="7" w:name="OLE_LINK10"/>
+            <w:bookmarkStart w:id="8" w:name="OLE_LINK11"/>
             <w:r>
               <w:rPr>
                 <w:rFonts w:ascii="Segoe UI Symbol" w:hAnsi="Segoe UI Symbol"/>
@@ -21434,8 +21450,8 @@
           </w:p>
         </w:tc>
       </w:tr>
-      <w:bookmarkEnd w:id="5"/>
-      <w:bookmarkEnd w:id="6"/>
+      <w:bookmarkEnd w:id="7"/>
+      <w:bookmarkEnd w:id="8"/>
       <w:tr>
         <w:tc>
           <w:tcPr>
@@ -21611,8 +21627,8 @@
                 <w:szCs w:val="22"/>
               </w:rPr>
             </w:pPr>
-            <w:bookmarkStart w:id="7" w:name="OLE_LINK8"/>
-            <w:bookmarkStart w:id="8" w:name="OLE_LINK9"/>
+            <w:bookmarkStart w:id="9" w:name="OLE_LINK8"/>
+            <w:bookmarkStart w:id="10" w:name="OLE_LINK9"/>
             <w:r>
               <w:rPr>
                 <w:rFonts w:ascii="Segoe UI Symbol" w:hAnsi="Segoe UI Symbol"/>
@@ -21719,8 +21735,8 @@
                 <w:szCs w:val="22"/>
               </w:rPr>
             </w:pPr>
-            <w:bookmarkStart w:id="9" w:name="OLE_LINK12"/>
-            <w:bookmarkStart w:id="10" w:name="OLE_LINK13"/>
+            <w:bookmarkStart w:id="11" w:name="OLE_LINK12"/>
+            <w:bookmarkStart w:id="12" w:name="OLE_LINK13"/>
             <w:r>
               <w:rPr>
                 <w:rFonts w:ascii="Segoe UI Symbol" w:hAnsi="Segoe UI Symbol"/>
@@ -21728,8 +21744,8 @@
               </w:rPr>
               <w:t>☐</w:t>
             </w:r>
-            <w:bookmarkEnd w:id="9"/>
-            <w:bookmarkEnd w:id="10"/>
+            <w:bookmarkEnd w:id="11"/>
+            <w:bookmarkEnd w:id="12"/>
           </w:p>
         </w:tc>
         <w:tc>
@@ -21811,8 +21827,8 @@
           </w:p>
         </w:tc>
       </w:tr>
-      <w:bookmarkEnd w:id="7"/>
-      <w:bookmarkEnd w:id="8"/>
+      <w:bookmarkEnd w:id="9"/>
+      <w:bookmarkEnd w:id="10"/>
       <w:tr>
         <w:trPr>
           <w:trHeight w:val="570"/>
@@ -23565,8 +23581,8 @@
                 <w:szCs w:val="22"/>
               </w:rPr>
             </w:pPr>
-            <w:bookmarkStart w:id="11" w:name="OLE_LINK6"/>
-            <w:bookmarkStart w:id="12" w:name="OLE_LINK7"/>
+            <w:bookmarkStart w:id="13" w:name="OLE_LINK6"/>
+            <w:bookmarkStart w:id="14" w:name="OLE_LINK7"/>
             <w:r>
               <w:rPr>
                 <w:rFonts w:ascii="Segoe UI Symbol" w:hAnsi="Segoe UI Symbol"/>
@@ -23604,8 +23620,8 @@
           </w:p>
         </w:tc>
       </w:tr>
-      <w:bookmarkEnd w:id="11"/>
-      <w:bookmarkEnd w:id="12"/>
+      <w:bookmarkEnd w:id="13"/>
+      <w:bookmarkEnd w:id="14"/>
       <w:tr>
         <w:trPr>
           <w:gridAfter w:val="1"/>
@@ -23675,8 +23691,8 @@
                 <w:szCs w:val="22"/>
               </w:rPr>
             </w:pPr>
-            <w:bookmarkStart w:id="13" w:name="OLE_LINK4"/>
-            <w:bookmarkStart w:id="14" w:name="OLE_LINK5"/>
+            <w:bookmarkStart w:id="15" w:name="OLE_LINK4"/>
+            <w:bookmarkStart w:id="16" w:name="OLE_LINK5"/>
             <w:r>
               <w:rPr>
                 <w:rFonts w:ascii="Segoe UI Symbol" w:hAnsi="Segoe UI Symbol"/>
@@ -23685,8 +23701,8 @@
               <w:t>☐</w:t>
             </w:r>
           </w:p>
-          <w:bookmarkEnd w:id="13"/>
-          <w:bookmarkEnd w:id="14"/>
+          <w:bookmarkEnd w:id="15"/>
+          <w:bookmarkEnd w:id="16"/>
           <w:p>
             <w:pPr>
               <w:spacing w:line="276" w:lineRule="auto"/>
@@ -24176,8 +24192,8 @@
                       <w:rFonts w:ascii="Roboto" w:hAnsi="Roboto"/>
                     </w:rPr>
                   </w:pPr>
-                  <w:bookmarkStart w:id="15" w:name="OLE_LINK2"/>
-                  <w:bookmarkStart w:id="16" w:name="OLE_LINK3"/>
+                  <w:bookmarkStart w:id="17" w:name="OLE_LINK2"/>
+                  <w:bookmarkStart w:id="18" w:name="OLE_LINK3"/>
                   <w:r>
                     <w:rPr>
                       <w:rFonts w:ascii="Roboto" w:hAnsi="Roboto"/>
@@ -24208,8 +24224,8 @@
                     </w:rPr>
                     <w:t>.</w:t>
                   </w:r>
-                  <w:bookmarkEnd w:id="15"/>
-                  <w:bookmarkEnd w:id="16"/>
+                  <w:bookmarkEnd w:id="17"/>
+                  <w:bookmarkEnd w:id="18"/>
                 </w:p>
               </w:tc>
             </w:tr>

</xml_diff>

<commit_message>
Q-19, fixed #40, DE
</commit_message>
<xml_diff>
--- a/raw/mock_exam/Mock-Exam-Fragen-DE.docx
+++ b/raw/mock_exam/Mock-Exam-Fragen-DE.docx
@@ -12275,7 +12275,7 @@
           <w:i/>
           <w:szCs w:val="22"/>
         </w:rPr>
-        <w:t>Wählen Sie die zwei passendsten Antworten aus.</w:t>
+        <w:t xml:space="preserve">Wählen Sie die zwei </w:t>
       </w:r>
       <w:r>
         <w:rPr>
@@ -12283,7 +12283,7 @@
           <w:i/>
           <w:szCs w:val="22"/>
         </w:rPr>
-        <w:t xml:space="preserve">         </w:t>
+        <w:t xml:space="preserve">am besten </w:t>
       </w:r>
       <w:r>
         <w:rPr>
@@ -12291,6 +12291,30 @@
           <w:i/>
           <w:szCs w:val="22"/>
         </w:rPr>
+        <w:t>passend</w:t>
+      </w:r>
+      <w:r>
+        <w:rPr>
+          <w:rFonts w:ascii="Roboto" w:hAnsi="Roboto"/>
+          <w:i/>
+          <w:szCs w:val="22"/>
+        </w:rPr>
+        <w:t>en</w:t>
+      </w:r>
+      <w:r>
+        <w:rPr>
+          <w:rFonts w:ascii="Roboto" w:hAnsi="Roboto"/>
+          <w:i/>
+          <w:szCs w:val="22"/>
+        </w:rPr>
+        <w:t xml:space="preserve"> Antworten aus.</w:t>
+      </w:r>
+      <w:r>
+        <w:rPr>
+          <w:rFonts w:ascii="Roboto" w:hAnsi="Roboto"/>
+          <w:i/>
+          <w:szCs w:val="22"/>
+        </w:rPr>
         <w:t xml:space="preserve"> </w:t>
       </w:r>
       <w:r>
@@ -12299,15 +12323,7 @@
           <w:i/>
           <w:szCs w:val="22"/>
         </w:rPr>
-        <w:tab/>
-      </w:r>
-      <w:r>
-        <w:rPr>
-          <w:rFonts w:ascii="Roboto" w:hAnsi="Roboto"/>
-          <w:i/>
-          <w:szCs w:val="22"/>
-        </w:rPr>
-        <w:t xml:space="preserve">        </w:t>
+        <w:t xml:space="preserve">       </w:t>
       </w:r>
       <w:r>
         <w:rPr>
@@ -12363,7 +12379,7 @@
           <w:sz w:val="22"/>
           <w:szCs w:val="22"/>
         </w:rPr>
-        <w:t xml:space="preserve">Sie dokumentieren eine Komponente einer Softwarearchitektur. Welche Informationen </w:t>
+        <w:t>Sie dokumentieren eine</w:t>
       </w:r>
       <w:r>
         <w:rPr>
@@ -12373,7 +12389,7 @@
           <w:sz w:val="22"/>
           <w:szCs w:val="22"/>
         </w:rPr>
-        <w:t>sollten</w:t>
+        <w:t xml:space="preserve">n Baustein </w:t>
       </w:r>
       <w:r>
         <w:rPr>
@@ -12383,7 +12399,47 @@
           <w:sz w:val="22"/>
           <w:szCs w:val="22"/>
         </w:rPr>
-        <w:t xml:space="preserve"> in Ihrer Black-Box-Beschreibung enthalten sei</w:t>
+        <w:t xml:space="preserve">einer Softwarearchitektur. Welche Informationen </w:t>
+      </w:r>
+      <w:r>
+        <w:rPr>
+          <w:rFonts w:ascii="Roboto" w:hAnsi="Roboto"/>
+          <w:b w:val="0"/>
+          <w:bCs w:val="0"/>
+          <w:sz w:val="22"/>
+          <w:szCs w:val="22"/>
+        </w:rPr>
+        <w:t>sollten</w:t>
+      </w:r>
+      <w:r>
+        <w:rPr>
+          <w:rFonts w:ascii="Roboto" w:hAnsi="Roboto"/>
+          <w:b w:val="0"/>
+          <w:bCs w:val="0"/>
+          <w:sz w:val="22"/>
+          <w:szCs w:val="22"/>
+        </w:rPr>
+        <w:t xml:space="preserve"> in </w:t>
+      </w:r>
+      <w:r>
+        <w:rPr>
+          <w:rFonts w:ascii="Roboto" w:hAnsi="Roboto"/>
+          <w:b w:val="0"/>
+          <w:bCs w:val="0"/>
+          <w:sz w:val="22"/>
+          <w:szCs w:val="22"/>
+        </w:rPr>
+        <w:t>seiner</w:t>
+      </w:r>
+      <w:r>
+        <w:rPr>
+          <w:rFonts w:ascii="Roboto" w:hAnsi="Roboto"/>
+          <w:b w:val="0"/>
+          <w:bCs w:val="0"/>
+          <w:sz w:val="22"/>
+          <w:szCs w:val="22"/>
+        </w:rPr>
+        <w:t xml:space="preserve"> Black-Box-Beschreibung enthalten sei</w:t>
       </w:r>
       <w:r>
         <w:rPr>
@@ -12492,6 +12548,12 @@
               <w:rPr>
                 <w:rFonts w:ascii="Roboto" w:hAnsi="Roboto"/>
               </w:rPr>
+              <w:t xml:space="preserve">Öffentliche </w:t>
+            </w:r>
+            <w:r>
+              <w:rPr>
+                <w:rFonts w:ascii="Roboto" w:hAnsi="Roboto"/>
+              </w:rPr>
               <w:t>Schnittstellen.</w:t>
             </w:r>
           </w:p>
@@ -12546,6 +12608,12 @@
                 <w:rFonts w:ascii="Roboto" w:hAnsi="Roboto"/>
               </w:rPr>
               <w:t>Verantwortlichkeiten</w:t>
+            </w:r>
+            <w:r>
+              <w:rPr>
+                <w:rFonts w:ascii="Roboto" w:hAnsi="Roboto"/>
+              </w:rPr>
+              <w:t xml:space="preserve"> des Bausteins</w:t>
             </w:r>
             <w:r>
               <w:rPr>
@@ -12636,7 +12704,19 @@
               <w:rPr>
                 <w:rFonts w:ascii="Roboto" w:hAnsi="Roboto"/>
               </w:rPr>
-              <w:t>Interne Struktur.</w:t>
+              <w:t>Interne Struktur</w:t>
+            </w:r>
+            <w:r>
+              <w:rPr>
+                <w:rFonts w:ascii="Roboto" w:hAnsi="Roboto"/>
+              </w:rPr>
+              <w:t xml:space="preserve"> des Bausteins</w:t>
+            </w:r>
+            <w:r>
+              <w:rPr>
+                <w:rFonts w:ascii="Roboto" w:hAnsi="Roboto"/>
+              </w:rPr>
+              <w:t>.</w:t>
             </w:r>
           </w:p>
           <w:p>
@@ -12656,7 +12736,25 @@
               <w:rPr>
                 <w:rFonts w:ascii="Roboto" w:hAnsi="Roboto"/>
               </w:rPr>
-              <w:t>Implementierungshinweise.</w:t>
+              <w:t xml:space="preserve">Spezifikation von </w:t>
+            </w:r>
+            <w:r>
+              <w:rPr>
+                <w:rFonts w:ascii="Roboto" w:hAnsi="Roboto"/>
+              </w:rPr>
+              <w:t>Implementierungs</w:t>
+            </w:r>
+            <w:r>
+              <w:rPr>
+                <w:rFonts w:ascii="Roboto" w:hAnsi="Roboto"/>
+              </w:rPr>
+              <w:t>details</w:t>
+            </w:r>
+            <w:r>
+              <w:rPr>
+                <w:rFonts w:ascii="Roboto" w:hAnsi="Roboto"/>
+              </w:rPr>
+              <w:t>.</w:t>
             </w:r>
           </w:p>
           <w:p>

</xml_diff>

<commit_message>
clarified Q-10, option (a), DE
</commit_message>
<xml_diff>
--- a/raw/mock_exam/Mock-Exam-Fragen-DE.docx
+++ b/raw/mock_exam/Mock-Exam-Fragen-DE.docx
@@ -7343,59 +7343,41 @@
                     </w:rPr>
                     <w:t xml:space="preserve">Unterstützung der </w:t>
                   </w:r>
-                  <w:proofErr w:type="gramStart"/>
                   <w:r>
                     <w:rPr>
                       <w:rFonts w:ascii="Roboto" w:hAnsi="Roboto"/>
                     </w:rPr>
                     <w:t>Fachexpert:innen</w:t>
                   </w:r>
-                  <w:proofErr w:type="gramEnd"/>
-                  <w:r>
-                    <w:rPr>
-                      <w:rFonts w:ascii="Roboto" w:hAnsi="Roboto"/>
-                    </w:rPr>
-                    <w:t xml:space="preserve"> dabei, Qualitätsanforderungen so zu formulieren, </w:t>
-                  </w:r>
-                </w:p>
-                <w:p>
-                  <w:pPr>
-                    <w:pStyle w:val="Choice"/>
-                    <w:spacing w:line="276" w:lineRule="auto"/>
-                    <w:ind w:left="366" w:right="-3789"/>
-                    <w:rPr>
-                      <w:rFonts w:ascii="Roboto" w:hAnsi="Roboto"/>
-                    </w:rPr>
-                  </w:pPr>
-                  <w:r>
-                    <w:rPr>
-                      <w:rFonts w:ascii="Roboto" w:hAnsi="Roboto"/>
-                    </w:rPr>
-                    <w:t xml:space="preserve">dass </w:t>
-                  </w:r>
-                  <w:r>
-                    <w:rPr>
-                      <w:rFonts w:ascii="Roboto" w:hAnsi="Roboto"/>
-                    </w:rPr>
-                    <w:t xml:space="preserve">sie </w:t>
-                  </w:r>
-                  <w:r>
-                    <w:rPr>
-                      <w:rFonts w:ascii="Roboto" w:hAnsi="Roboto"/>
-                    </w:rPr>
-                    <w:t>validiert</w:t>
-                  </w:r>
-                  <w:r>
-                    <w:rPr>
-                      <w:rFonts w:ascii="Roboto" w:hAnsi="Roboto"/>
-                    </w:rPr>
-                    <w:t xml:space="preserve"> </w:t>
-                  </w:r>
-                  <w:r>
-                    <w:rPr>
-                      <w:rFonts w:ascii="Roboto" w:hAnsi="Roboto"/>
-                    </w:rPr>
-                    <w:t>werden können.</w:t>
+                  <w:r>
+                    <w:rPr>
+                      <w:rFonts w:ascii="Roboto" w:hAnsi="Roboto"/>
+                    </w:rPr>
+                    <w:t xml:space="preserve"> dabei, Qualitätsanforderungen </w:t>
+                  </w:r>
+                  <w:r>
+                    <w:rPr>
+                      <w:rFonts w:ascii="Roboto" w:hAnsi="Roboto"/>
+                    </w:rPr>
+                    <w:t xml:space="preserve">konkret und explizit </w:t>
+                  </w:r>
+                  <w:r>
+                    <w:rPr>
+                      <w:rFonts w:ascii="Roboto" w:hAnsi="Roboto"/>
+                    </w:rPr>
+                    <w:br/>
+                  </w:r>
+                  <w:r>
+                    <w:rPr>
+                      <w:rFonts w:ascii="Roboto" w:hAnsi="Roboto"/>
+                    </w:rPr>
+                    <w:t>zu formulieren</w:t>
+                  </w:r>
+                  <w:r>
+                    <w:rPr>
+                      <w:rFonts w:ascii="Roboto" w:hAnsi="Roboto"/>
+                    </w:rPr>
+                    <w:t>.</w:t>
                   </w:r>
                 </w:p>
               </w:tc>

</xml_diff>

<commit_message>
Q-38, fixed #24 in DE
</commit_message>
<xml_diff>
--- a/raw/mock_exam/Mock-Exam-Fragen-DE.docx
+++ b/raw/mock_exam/Mock-Exam-Fragen-DE.docx
@@ -7343,12 +7343,14 @@
                     </w:rPr>
                     <w:t xml:space="preserve">Unterstützung der </w:t>
                   </w:r>
+                  <w:proofErr w:type="gramStart"/>
                   <w:r>
                     <w:rPr>
                       <w:rFonts w:ascii="Roboto" w:hAnsi="Roboto"/>
                     </w:rPr>
                     <w:t>Fachexpert:innen</w:t>
                   </w:r>
+                  <w:proofErr w:type="gramEnd"/>
                   <w:r>
                     <w:rPr>
                       <w:rFonts w:ascii="Roboto" w:hAnsi="Roboto"/>
@@ -23945,6 +23947,7 @@
     <w:p>
       <w:pPr>
         <w:pStyle w:val="berschrift2"/>
+        <w:pageBreakBefore/>
         <w:pBdr>
           <w:top w:val="single" w:sz="6" w:space="1" w:color="auto"/>
           <w:bottom w:val="single" w:sz="6" w:space="1" w:color="auto"/>
@@ -23964,6 +23967,7 @@
           <w:sz w:val="28"/>
           <w:szCs w:val="28"/>
         </w:rPr>
+        <w:lastRenderedPageBreak/>
         <w:t>Frage 3</w:t>
       </w:r>
       <w:r>
@@ -24178,7 +24182,6 @@
                       <w:rFonts w:ascii="Segoe UI Symbol" w:hAnsi="Segoe UI Symbol"/>
                       <w:szCs w:val="22"/>
                     </w:rPr>
-                    <w:lastRenderedPageBreak/>
                     <w:t>☐</w:t>
                   </w:r>
                 </w:p>
@@ -24425,11 +24428,37 @@
                       <w:rFonts w:ascii="Roboto" w:hAnsi="Roboto"/>
                     </w:rPr>
                   </w:pPr>
-                  <w:r>
-                    <w:rPr>
-                      <w:rFonts w:ascii="Roboto" w:hAnsi="Roboto"/>
-                    </w:rPr>
-                    <w:t>Cluster von Fehlern im System</w:t>
+                  <w:bookmarkStart w:id="19" w:name="OLE_LINK20"/>
+                  <w:bookmarkStart w:id="20" w:name="OLE_LINK21"/>
+                  <w:r>
+                    <w:rPr>
+                      <w:rFonts w:ascii="Roboto" w:hAnsi="Roboto"/>
+                    </w:rPr>
+                    <w:t>Häufung von</w:t>
+                  </w:r>
+                  <w:r>
+                    <w:rPr>
+                      <w:rFonts w:ascii="Roboto" w:hAnsi="Roboto"/>
+                    </w:rPr>
+                    <w:t xml:space="preserve"> Fehlern </w:t>
+                  </w:r>
+                  <w:r>
+                    <w:rPr>
+                      <w:rFonts w:ascii="Roboto" w:hAnsi="Roboto"/>
+                    </w:rPr>
+                    <w:t xml:space="preserve">in bestimmten Bausteinen des </w:t>
+                  </w:r>
+                  <w:r>
+                    <w:rPr>
+                      <w:rFonts w:ascii="Roboto" w:hAnsi="Roboto"/>
+                    </w:rPr>
+                    <w:t>System</w:t>
+                  </w:r>
+                  <w:r>
+                    <w:rPr>
+                      <w:rFonts w:ascii="Roboto" w:hAnsi="Roboto"/>
+                    </w:rPr>
+                    <w:t>s</w:t>
                   </w:r>
                   <w:r>
                     <w:rPr>
@@ -24438,6 +24467,8 @@
                     <w:t>.</w:t>
                   </w:r>
                 </w:p>
+                <w:bookmarkEnd w:id="19"/>
+                <w:bookmarkEnd w:id="20"/>
                 <w:p>
                   <w:pPr>
                     <w:pStyle w:val="Choice"/>
@@ -24507,6 +24538,17 @@
     </w:tbl>
     <w:p>
       <w:pPr>
+        <w:rPr>
+          <w:rFonts w:ascii="Roboto" w:hAnsi="Roboto" w:cs="Arial"/>
+          <w:b/>
+          <w:bCs/>
+          <w:sz w:val="28"/>
+          <w:szCs w:val="28"/>
+        </w:rPr>
+      </w:pPr>
+    </w:p>
+    <w:p>
+      <w:pPr>
         <w:pStyle w:val="berschrift2"/>
         <w:pBdr>
           <w:top w:val="single" w:sz="6" w:space="1" w:color="auto"/>
@@ -24518,53 +24560,15 @@
         <w:spacing w:after="0"/>
         <w:rPr>
           <w:rFonts w:ascii="Roboto" w:hAnsi="Roboto"/>
+          <w:szCs w:val="22"/>
+        </w:rPr>
+      </w:pPr>
+      <w:r>
+        <w:rPr>
+          <w:rFonts w:ascii="Roboto" w:hAnsi="Roboto"/>
           <w:sz w:val="28"/>
           <w:szCs w:val="28"/>
         </w:rPr>
-      </w:pPr>
-    </w:p>
-    <w:p>
-      <w:pPr>
-        <w:rPr>
-          <w:rFonts w:ascii="Roboto" w:hAnsi="Roboto" w:cs="Arial"/>
-          <w:b/>
-          <w:bCs/>
-          <w:sz w:val="28"/>
-          <w:szCs w:val="28"/>
-        </w:rPr>
-      </w:pPr>
-      <w:r>
-        <w:rPr>
-          <w:rFonts w:ascii="Roboto" w:hAnsi="Roboto"/>
-          <w:sz w:val="28"/>
-          <w:szCs w:val="28"/>
-        </w:rPr>
-        <w:br w:type="page"/>
-      </w:r>
-    </w:p>
-    <w:p>
-      <w:pPr>
-        <w:pStyle w:val="berschrift2"/>
-        <w:pBdr>
-          <w:top w:val="single" w:sz="6" w:space="1" w:color="auto"/>
-          <w:bottom w:val="single" w:sz="6" w:space="1" w:color="auto"/>
-        </w:pBdr>
-        <w:tabs>
-          <w:tab w:val="left" w:pos="2127"/>
-        </w:tabs>
-        <w:spacing w:after="0"/>
-        <w:rPr>
-          <w:rFonts w:ascii="Roboto" w:hAnsi="Roboto"/>
-          <w:szCs w:val="22"/>
-        </w:rPr>
-      </w:pPr>
-      <w:r>
-        <w:rPr>
-          <w:rFonts w:ascii="Roboto" w:hAnsi="Roboto"/>
-          <w:sz w:val="28"/>
-          <w:szCs w:val="28"/>
-        </w:rPr>
-        <w:lastRenderedPageBreak/>
         <w:t xml:space="preserve">Frage </w:t>
       </w:r>
       <w:r>

</xml_diff>

<commit_message>
Q-6, fixed #35 (DE)
</commit_message>
<xml_diff>
--- a/raw/mock_exam/Mock-Exam-Fragen-DE.docx
+++ b/raw/mock_exam/Mock-Exam-Fragen-DE.docx
@@ -4693,13 +4693,20 @@
                     <w:rPr>
                       <w:rFonts w:ascii="Roboto" w:hAnsi="Roboto"/>
                     </w:rPr>
-                    <w:t>vollständiges</w:t>
-                  </w:r>
-                  <w:r>
-                    <w:rPr>
-                      <w:rFonts w:ascii="Roboto" w:hAnsi="Roboto"/>
-                    </w:rPr>
-                    <w:t xml:space="preserve"> Testen nicht möglich.</w:t>
+                    <w:t xml:space="preserve">es nicht möglich, sämtliche Fehler eines Systems </w:t>
+                  </w:r>
+                  <w:r>
+                    <w:rPr>
+                      <w:rFonts w:ascii="Roboto" w:hAnsi="Roboto"/>
+                    </w:rPr>
+                    <w:br/>
+                    <w:t>zu finden</w:t>
+                  </w:r>
+                  <w:r>
+                    <w:rPr>
+                      <w:rFonts w:ascii="Roboto" w:hAnsi="Roboto"/>
+                    </w:rPr>
+                    <w:t>.</w:t>
                   </w:r>
                   <w:r>
                     <w:rPr>
@@ -4889,6 +4896,14 @@
                       <w:szCs w:val="22"/>
                     </w:rPr>
                   </w:pPr>
+                </w:p>
+                <w:p>
+                  <w:pPr>
+                    <w:rPr>
+                      <w:rFonts w:ascii="Roboto" w:hAnsi="Roboto" w:cs="Segoe UI Symbol"/>
+                      <w:szCs w:val="22"/>
+                    </w:rPr>
+                  </w:pPr>
                   <w:r>
                     <w:rPr>
                       <w:rFonts w:ascii="Segoe UI Symbol" w:hAnsi="Segoe UI Symbol"/>
@@ -4920,7 +4935,19 @@
                     <w:rPr>
                       <w:rFonts w:ascii="Roboto" w:hAnsi="Roboto"/>
                     </w:rPr>
-                    <w:t>Durch Testen kann nur die Existenz von Fehlern aufgezeigt werden.</w:t>
+                    <w:t>Durch Testen kann nur die Existenz von Fehlern aufgezeigt werden</w:t>
+                  </w:r>
+                  <w:r>
+                    <w:rPr>
+                      <w:rFonts w:ascii="Roboto" w:hAnsi="Roboto"/>
+                    </w:rPr>
+                    <w:t>, nicht jedoch ihre Abwesenheit</w:t>
+                  </w:r>
+                  <w:r>
+                    <w:rPr>
+                      <w:rFonts w:ascii="Roboto" w:hAnsi="Roboto"/>
+                    </w:rPr>
+                    <w:t>.</w:t>
                   </w:r>
                 </w:p>
                 <w:p>
@@ -5076,7 +5103,6 @@
           <w:sz w:val="28"/>
           <w:szCs w:val="28"/>
         </w:rPr>
-        <w:lastRenderedPageBreak/>
         <w:t>Frage 7</w:t>
       </w:r>
       <w:r>

</xml_diff>

<commit_message>
Q-9, changed distractor c, fixing #37
</commit_message>
<xml_diff>
--- a/raw/mock_exam/Mock-Exam-Fragen-DE.docx
+++ b/raw/mock_exam/Mock-Exam-Fragen-DE.docx
@@ -6465,7 +6465,23 @@
           <w:sz w:val="22"/>
           <w:szCs w:val="20"/>
         </w:rPr>
-        <w:t>Versetzen Sie sich in die Lage eines Softwarearchitekten für eine große Geschäftsanwendung im Banken- oder Versicherungsbereich. Welche der folgenden Aussagen sind richtig und welche falsch?</w:t>
+        <w:t xml:space="preserve">Versetzen Sie sich in die Lage eines Softwarearchitekten für eine große </w:t>
+      </w:r>
+      <w:r>
+        <w:rPr>
+          <w:rFonts w:ascii="Roboto" w:hAnsi="Roboto"/>
+          <w:sz w:val="22"/>
+          <w:szCs w:val="20"/>
+        </w:rPr>
+        <w:t xml:space="preserve">und verteilte </w:t>
+      </w:r>
+      <w:r>
+        <w:rPr>
+          <w:rFonts w:ascii="Roboto" w:hAnsi="Roboto"/>
+          <w:sz w:val="22"/>
+          <w:szCs w:val="20"/>
+        </w:rPr>
+        <w:t>Geschäftsanwendung im Banken- oder Versicherungsbereich. Welche der folgenden Aussagen sind richtig und welche falsch?</w:t>
       </w:r>
     </w:p>
     <w:p>
@@ -6805,56 +6821,29 @@
               <w:spacing w:line="276" w:lineRule="auto"/>
               <w:rPr>
                 <w:rFonts w:ascii="Roboto" w:hAnsi="Roboto"/>
-              </w:rPr>
-            </w:pPr>
-            <w:r>
-              <w:rPr>
-                <w:rFonts w:ascii="Roboto" w:hAnsi="Roboto"/>
                 <w:szCs w:val="20"/>
               </w:rPr>
-              <w:t xml:space="preserve">Um von der Infrastruktur unabhängig zu sein, sollten Sie </w:t>
-            </w:r>
+            </w:pPr>
             <w:r>
               <w:rPr>
                 <w:rFonts w:ascii="Roboto" w:hAnsi="Roboto"/>
                 <w:szCs w:val="20"/>
               </w:rPr>
-              <w:t>die</w:t>
+              <w:t xml:space="preserve">Die Softwarearchitektur kann völlig unabhängig von der Hardware und Infrastruktur </w:t>
             </w:r>
             <w:r>
               <w:rPr>
                 <w:rFonts w:ascii="Roboto" w:hAnsi="Roboto"/>
                 <w:szCs w:val="20"/>
               </w:rPr>
-              <w:t xml:space="preserve"> </w:t>
+              <w:t>entworfen werden</w:t>
             </w:r>
             <w:r>
               <w:rPr>
                 <w:rFonts w:ascii="Roboto" w:hAnsi="Roboto"/>
                 <w:szCs w:val="20"/>
               </w:rPr>
-              <w:t>wichtigste</w:t>
-            </w:r>
-            <w:r>
-              <w:rPr>
-                <w:rFonts w:ascii="Roboto" w:hAnsi="Roboto"/>
-                <w:szCs w:val="20"/>
-              </w:rPr>
-              <w:t xml:space="preserve">n Strukturen </w:t>
-            </w:r>
-            <w:r>
-              <w:rPr>
-                <w:rFonts w:ascii="Roboto" w:hAnsi="Roboto"/>
-                <w:szCs w:val="20"/>
-              </w:rPr>
-              <w:t xml:space="preserve">Ihrer </w:t>
-            </w:r>
-            <w:r>
-              <w:rPr>
-                <w:rFonts w:ascii="Roboto" w:hAnsi="Roboto"/>
-                <w:szCs w:val="20"/>
-              </w:rPr>
-              <w:t>Softwarearchitektur festlegen, ehe der Infrastrukturarchitekt die Hardware oder Infrastruktur für ein Produkt auswählt.</w:t>
+              <w:t>.</w:t>
             </w:r>
           </w:p>
         </w:tc>
@@ -7819,6 +7808,7 @@
           <w:sz w:val="28"/>
           <w:szCs w:val="28"/>
         </w:rPr>
+        <w:lastRenderedPageBreak/>
         <w:t>Frage 11</w:t>
       </w:r>
       <w:r>
@@ -29078,7 +29068,6 @@
   <w:style w:type="character" w:default="1" w:styleId="Absatz-Standardschriftart">
     <w:name w:val="Default Paragraph Font"/>
     <w:uiPriority w:val="1"/>
-    <w:semiHidden/>
     <w:unhideWhenUsed/>
   </w:style>
   <w:style w:type="table" w:default="1" w:styleId="NormaleTabelle">

</xml_diff>

<commit_message>
Abstände angepasst und kleine Korrekturen gemacht
</commit_message>
<xml_diff>
--- a/raw/mock_exam/Mock-Exam-Fragen-DE.docx
+++ b/raw/mock_exam/Mock-Exam-Fragen-DE.docx
@@ -35,6 +35,7 @@
           <w:lang w:val="en-US"/>
         </w:rPr>
       </w:pPr>
+      <w:proofErr w:type="spellStart"/>
       <w:r>
         <w:rPr>
           <w:rFonts w:ascii="Roboto" w:hAnsi="Roboto"/>
@@ -46,6 +47,7 @@
         </w:rPr>
         <w:t>Beispielprüfung</w:t>
       </w:r>
+      <w:proofErr w:type="spellEnd"/>
     </w:p>
     <w:p>
       <w:pPr>
@@ -238,7 +240,7 @@
           <w:color w:val="333333"/>
           <w:lang w:val="en-US"/>
         </w:rPr>
-        <w:t>5</w:t>
+        <w:t>6</w:t>
       </w:r>
     </w:p>
     <w:p>
@@ -263,7 +265,40 @@
           <w:sz w:val="16"/>
           <w:szCs w:val="16"/>
         </w:rPr>
-        <w:t xml:space="preserve">basierend auf Lehrplan - Version 2019.2-DE; 16. </w:t>
+        <w:t>basierend auf Lehrplan - Version 2019.2-DE; 1</w:t>
+      </w:r>
+      <w:r>
+        <w:rPr>
+          <w:rFonts w:ascii="Roboto" w:hAnsi="Roboto" w:cs="Arial"/>
+          <w:b/>
+          <w:bCs/>
+          <w:color w:val="333333"/>
+          <w:sz w:val="16"/>
+          <w:szCs w:val="16"/>
+        </w:rPr>
+        <w:t>1</w:t>
+      </w:r>
+      <w:r>
+        <w:rPr>
+          <w:rFonts w:ascii="Roboto" w:hAnsi="Roboto" w:cs="Arial"/>
+          <w:b/>
+          <w:bCs/>
+          <w:color w:val="333333"/>
+          <w:sz w:val="16"/>
+          <w:szCs w:val="16"/>
+        </w:rPr>
+        <w:t xml:space="preserve">. </w:t>
+      </w:r>
+      <w:r>
+        <w:rPr>
+          <w:rFonts w:ascii="Roboto" w:hAnsi="Roboto" w:cs="Arial"/>
+          <w:b/>
+          <w:bCs/>
+          <w:color w:val="333333"/>
+          <w:sz w:val="16"/>
+          <w:szCs w:val="16"/>
+        </w:rPr>
+        <w:t>März</w:t>
       </w:r>
       <w:r>
         <w:rPr>
@@ -275,7 +310,19 @@
           <w:szCs w:val="16"/>
           <w:lang w:val="en-US"/>
         </w:rPr>
-        <w:t>Juni 2020</w:t>
+        <w:t xml:space="preserve"> 202</w:t>
+      </w:r>
+      <w:r>
+        <w:rPr>
+          <w:rFonts w:ascii="Roboto" w:hAnsi="Roboto" w:cs="Arial"/>
+          <w:b/>
+          <w:bCs/>
+          <w:color w:val="333333"/>
+          <w:sz w:val="16"/>
+          <w:szCs w:val="16"/>
+          <w:lang w:val="en-US"/>
+        </w:rPr>
+        <w:t>1</w:t>
       </w:r>
     </w:p>
     <w:p>
@@ -470,7 +517,31 @@
           <w:szCs w:val="28"/>
         </w:rPr>
         <w:lastRenderedPageBreak/>
-        <w:t>Erläuterungen zur Beispielprüfung Certified Professional for Software Architecture - Foundation Level</w:t>
+        <w:t xml:space="preserve">Erläuterungen zur Beispielprüfung Certified Professional </w:t>
+      </w:r>
+      <w:proofErr w:type="spellStart"/>
+      <w:r>
+        <w:rPr>
+          <w:rFonts w:ascii="Roboto" w:hAnsi="Roboto"/>
+          <w:b/>
+          <w:bCs/>
+          <w:color w:val="000000" w:themeColor="text1"/>
+          <w:sz w:val="28"/>
+          <w:szCs w:val="28"/>
+        </w:rPr>
+        <w:t>for</w:t>
+      </w:r>
+      <w:proofErr w:type="spellEnd"/>
+      <w:r>
+        <w:rPr>
+          <w:rFonts w:ascii="Roboto" w:hAnsi="Roboto"/>
+          <w:b/>
+          <w:bCs/>
+          <w:color w:val="000000" w:themeColor="text1"/>
+          <w:sz w:val="28"/>
+          <w:szCs w:val="28"/>
+        </w:rPr>
+        <w:t xml:space="preserve"> Software Architecture - Foundation Level</w:t>
       </w:r>
       <w:r>
         <w:rPr>
@@ -533,7 +604,25 @@
           <w:color w:val="000000" w:themeColor="text1"/>
           <w:szCs w:val="22"/>
         </w:rPr>
-        <w:t xml:space="preserve">Die vorliegende Prüfung ist eine Beispielprüfung, welche in Form und Umfang an die Zertifizierungsprüfung des Certified Professional for Software Architecture - Foundation Level </w:t>
+        <w:t xml:space="preserve">Die vorliegende Prüfung ist eine Beispielprüfung, welche in Form und Umfang an die Zertifizierungsprüfung des Certified Professional </w:t>
+      </w:r>
+      <w:proofErr w:type="spellStart"/>
+      <w:r>
+        <w:rPr>
+          <w:rFonts w:ascii="Roboto" w:hAnsi="Roboto"/>
+          <w:color w:val="000000" w:themeColor="text1"/>
+          <w:szCs w:val="22"/>
+        </w:rPr>
+        <w:t>for</w:t>
+      </w:r>
+      <w:proofErr w:type="spellEnd"/>
+      <w:r>
+        <w:rPr>
+          <w:rFonts w:ascii="Roboto" w:hAnsi="Roboto"/>
+          <w:color w:val="000000" w:themeColor="text1"/>
+          <w:szCs w:val="22"/>
+        </w:rPr>
+        <w:t xml:space="preserve"> Software Architecture - Foundation Level </w:t>
       </w:r>
       <w:r>
         <w:rPr>
@@ -1580,7 +1669,7 @@
                 <w:ilvl w:val="0"/>
                 <w:numId w:val="4"/>
               </w:numPr>
-              <w:spacing w:line="276" w:lineRule="auto"/>
+              <w:spacing w:after="0" w:line="240" w:lineRule="auto"/>
               <w:ind w:left="368" w:hanging="426"/>
               <w:rPr>
                 <w:rFonts w:ascii="Roboto" w:hAnsi="Roboto"/>
@@ -1608,7 +1697,8 @@
           <w:p>
             <w:pPr>
               <w:pStyle w:val="Choice"/>
-              <w:spacing w:line="276" w:lineRule="auto"/>
+              <w:spacing w:after="0" w:line="240" w:lineRule="auto"/>
+              <w:ind w:left="-58"/>
               <w:rPr>
                 <w:rFonts w:ascii="Roboto" w:hAnsi="Roboto"/>
               </w:rPr>
@@ -1617,7 +1707,8 @@
           <w:p>
             <w:pPr>
               <w:pStyle w:val="Choice"/>
-              <w:spacing w:line="276" w:lineRule="auto"/>
+              <w:spacing w:after="0" w:line="240" w:lineRule="auto"/>
+              <w:ind w:left="-58"/>
               <w:rPr>
                 <w:rFonts w:ascii="Roboto" w:hAnsi="Roboto"/>
               </w:rPr>
@@ -1626,16 +1717,8 @@
           <w:p>
             <w:pPr>
               <w:pStyle w:val="Choice"/>
-              <w:spacing w:line="276" w:lineRule="auto"/>
-              <w:rPr>
-                <w:rFonts w:ascii="Roboto" w:hAnsi="Roboto"/>
-              </w:rPr>
-            </w:pPr>
-          </w:p>
-          <w:p>
-            <w:pPr>
-              <w:pStyle w:val="Choice"/>
-              <w:spacing w:line="276" w:lineRule="auto"/>
+              <w:spacing w:after="0" w:line="240" w:lineRule="auto"/>
+              <w:ind w:left="-58"/>
               <w:rPr>
                 <w:rFonts w:ascii="Roboto" w:hAnsi="Roboto"/>
               </w:rPr>
@@ -2171,13 +2254,27 @@
                     <w:rPr>
                       <w:rFonts w:ascii="Roboto" w:hAnsi="Roboto"/>
                     </w:rPr>
-                    <w:t>-S</w:t>
-                  </w:r>
-                  <w:r>
-                    <w:rPr>
-                      <w:rFonts w:ascii="Roboto" w:hAnsi="Roboto"/>
-                    </w:rPr>
-                    <w:t>izing.</w:t>
+                    <w:t>-</w:t>
+                  </w:r>
+                  <w:proofErr w:type="spellStart"/>
+                  <w:r>
+                    <w:rPr>
+                      <w:rFonts w:ascii="Roboto" w:hAnsi="Roboto"/>
+                    </w:rPr>
+                    <w:t>S</w:t>
+                  </w:r>
+                  <w:r>
+                    <w:rPr>
+                      <w:rFonts w:ascii="Roboto" w:hAnsi="Roboto"/>
+                    </w:rPr>
+                    <w:t>izing</w:t>
+                  </w:r>
+                  <w:proofErr w:type="spellEnd"/>
+                  <w:r>
+                    <w:rPr>
+                      <w:rFonts w:ascii="Roboto" w:hAnsi="Roboto"/>
+                    </w:rPr>
+                    <w:t>.</w:t>
                   </w:r>
                 </w:p>
                 <w:p>
@@ -2965,7 +3062,6 @@
     </w:tbl>
     <w:p>
       <w:pPr>
-        <w:jc w:val="center"/>
         <w:rPr>
           <w:rFonts w:ascii="Roboto" w:hAnsi="Roboto" w:cs="Arial"/>
           <w:bCs/>
@@ -2974,8 +3070,18 @@
     </w:p>
     <w:p>
       <w:pPr>
+        <w:rPr>
+          <w:rFonts w:ascii="Roboto" w:hAnsi="Roboto" w:cs="Arial"/>
+          <w:bCs/>
+          <w:sz w:val="8"/>
+          <w:szCs w:val="10"/>
+        </w:rPr>
+      </w:pPr>
+    </w:p>
+    <w:p>
+      <w:pPr>
         <w:pBdr>
-          <w:top w:val="single" w:sz="6" w:space="1" w:color="auto"/>
+          <w:top w:val="single" w:sz="6" w:space="0" w:color="auto"/>
           <w:bottom w:val="single" w:sz="6" w:space="3" w:color="auto"/>
         </w:pBdr>
         <w:tabs>
@@ -3201,6 +3307,7 @@
         </w:rPr>
         <w:t xml:space="preserve">Bei Ihrem Projekt arbeiten drei </w:t>
       </w:r>
+      <w:proofErr w:type="spellStart"/>
       <w:proofErr w:type="gramStart"/>
       <w:r>
         <w:rPr>
@@ -3232,6 +3339,7 @@
         </w:rPr>
         <w:t>en</w:t>
       </w:r>
+      <w:proofErr w:type="spellEnd"/>
       <w:proofErr w:type="gramEnd"/>
       <w:r>
         <w:rPr>
@@ -3264,7 +3372,23 @@
           <w:rFonts w:ascii="Roboto" w:hAnsi="Roboto"/>
           <w:szCs w:val="22"/>
         </w:rPr>
-        <w:t>Geeignet    Nicht geeignet</w:t>
+        <w:t xml:space="preserve">Geeignet    </w:t>
+      </w:r>
+      <w:proofErr w:type="spellStart"/>
+      <w:r>
+        <w:rPr>
+          <w:rFonts w:ascii="Roboto" w:hAnsi="Roboto"/>
+          <w:szCs w:val="22"/>
+        </w:rPr>
+        <w:t>Nicht</w:t>
+      </w:r>
+      <w:proofErr w:type="spellEnd"/>
+      <w:r>
+        <w:rPr>
+          <w:rFonts w:ascii="Roboto" w:hAnsi="Roboto"/>
+          <w:szCs w:val="22"/>
+        </w:rPr>
+        <w:t xml:space="preserve"> geeignet</w:t>
       </w:r>
     </w:p>
     <w:tbl>
@@ -3389,7 +3513,14 @@
               <w:rPr>
                 <w:rFonts w:ascii="Roboto" w:hAnsi="Roboto"/>
               </w:rPr>
-              <w:t xml:space="preserve"> leitende Architekt</w:t>
+              <w:t xml:space="preserve"> leitende </w:t>
+            </w:r>
+            <w:proofErr w:type="spellStart"/>
+            <w:r>
+              <w:rPr>
+                <w:rFonts w:ascii="Roboto" w:hAnsi="Roboto"/>
+              </w:rPr>
+              <w:t>Architekt</w:t>
             </w:r>
             <w:r>
               <w:rPr>
@@ -3397,6 +3528,7 @@
               </w:rPr>
               <w:t>:in</w:t>
             </w:r>
+            <w:proofErr w:type="spellEnd"/>
             <w:r>
               <w:rPr>
                 <w:rFonts w:ascii="Roboto" w:hAnsi="Roboto"/>
@@ -3638,24 +3770,6 @@
         </w:tc>
       </w:tr>
     </w:tbl>
-    <w:p>
-      <w:pPr>
-        <w:pStyle w:val="berschrift2"/>
-        <w:pBdr>
-          <w:top w:val="single" w:sz="6" w:space="1" w:color="auto"/>
-          <w:bottom w:val="single" w:sz="6" w:space="1" w:color="auto"/>
-        </w:pBdr>
-        <w:tabs>
-          <w:tab w:val="left" w:pos="2127"/>
-        </w:tabs>
-        <w:spacing w:after="0"/>
-        <w:rPr>
-          <w:rFonts w:ascii="Roboto" w:hAnsi="Roboto"/>
-          <w:sz w:val="28"/>
-          <w:szCs w:val="28"/>
-        </w:rPr>
-      </w:pPr>
-    </w:p>
     <w:p>
       <w:pPr>
         <w:rPr>
@@ -4099,7 +4213,21 @@
                     <w:rPr>
                       <w:rFonts w:ascii="Roboto" w:hAnsi="Roboto"/>
                     </w:rPr>
-                    <w:t>Darstellung von Screenflows (Abfolge von Benutzerinteraktionen).</w:t>
+                    <w:t xml:space="preserve">Darstellung von </w:t>
+                  </w:r>
+                  <w:proofErr w:type="spellStart"/>
+                  <w:r>
+                    <w:rPr>
+                      <w:rFonts w:ascii="Roboto" w:hAnsi="Roboto"/>
+                    </w:rPr>
+                    <w:t>Screenflows</w:t>
+                  </w:r>
+                  <w:proofErr w:type="spellEnd"/>
+                  <w:r>
+                    <w:rPr>
+                      <w:rFonts w:ascii="Roboto" w:hAnsi="Roboto"/>
+                    </w:rPr>
+                    <w:t xml:space="preserve"> (Abfolge von Benutzerinteraktionen).</w:t>
                   </w:r>
                 </w:p>
               </w:tc>
@@ -4108,7 +4236,7 @@
               <w:trPr>
                 <w:gridAfter w:val="1"/>
                 <w:wAfter w:w="1556" w:type="dxa"/>
-                <w:trHeight w:val="2067"/>
+                <w:trHeight w:val="2604"/>
               </w:trPr>
               <w:tc>
                 <w:tcPr>
@@ -4357,7 +4485,8 @@
               <w:jc w:val="center"/>
               <w:rPr>
                 <w:rFonts w:ascii="Roboto" w:hAnsi="Roboto" w:cs="Segoe UI Symbol"/>
-                <w:szCs w:val="22"/>
+                <w:sz w:val="10"/>
+                <w:szCs w:val="10"/>
               </w:rPr>
             </w:pPr>
           </w:p>
@@ -5015,24 +5144,6 @@
                     </w:rPr>
                   </w:pPr>
                 </w:p>
-                <w:p>
-                  <w:pPr>
-                    <w:pStyle w:val="Choice"/>
-                    <w:spacing w:line="360" w:lineRule="auto"/>
-                    <w:rPr>
-                      <w:rFonts w:ascii="Roboto" w:hAnsi="Roboto"/>
-                    </w:rPr>
-                  </w:pPr>
-                </w:p>
-                <w:p>
-                  <w:pPr>
-                    <w:pStyle w:val="Choice"/>
-                    <w:spacing w:line="360" w:lineRule="auto"/>
-                    <w:rPr>
-                      <w:rFonts w:ascii="Roboto" w:hAnsi="Roboto"/>
-                    </w:rPr>
-                  </w:pPr>
-                </w:p>
               </w:tc>
             </w:tr>
           </w:tbl>
@@ -5103,6 +5214,7 @@
           <w:sz w:val="28"/>
           <w:szCs w:val="28"/>
         </w:rPr>
+        <w:lastRenderedPageBreak/>
         <w:t>Frage 7</w:t>
       </w:r>
       <w:r>
@@ -5163,7 +5275,7 @@
           <w:i/>
           <w:szCs w:val="22"/>
         </w:rPr>
-        <w:t xml:space="preserve"> Punkte</w:t>
+        <w:t xml:space="preserve"> Punkt</w:t>
       </w:r>
     </w:p>
     <w:p>
@@ -5225,7 +5337,23 @@
           <w:rFonts w:ascii="Roboto" w:hAnsi="Roboto"/>
           <w:szCs w:val="22"/>
         </w:rPr>
-        <w:t>prinzip „Information Hiding“ sind richtig und welche falsch?</w:t>
+        <w:t xml:space="preserve">prinzip „Information </w:t>
+      </w:r>
+      <w:proofErr w:type="spellStart"/>
+      <w:r>
+        <w:rPr>
+          <w:rFonts w:ascii="Roboto" w:hAnsi="Roboto"/>
+          <w:szCs w:val="22"/>
+        </w:rPr>
+        <w:t>Hiding</w:t>
+      </w:r>
+      <w:proofErr w:type="spellEnd"/>
+      <w:r>
+        <w:rPr>
+          <w:rFonts w:ascii="Roboto" w:hAnsi="Roboto"/>
+          <w:szCs w:val="22"/>
+        </w:rPr>
+        <w:t>“ sind richtig und welche falsch?</w:t>
       </w:r>
     </w:p>
     <w:p>
@@ -5386,7 +5514,21 @@
               <w:rPr>
                 <w:rFonts w:ascii="Roboto" w:hAnsi="Roboto"/>
               </w:rPr>
-              <w:t xml:space="preserve"> „Information Hiding“ wird die Flexibilität für </w:t>
+              <w:t xml:space="preserve"> „Information </w:t>
+            </w:r>
+            <w:proofErr w:type="spellStart"/>
+            <w:r>
+              <w:rPr>
+                <w:rFonts w:ascii="Roboto" w:hAnsi="Roboto"/>
+              </w:rPr>
+              <w:t>Hiding</w:t>
+            </w:r>
+            <w:proofErr w:type="spellEnd"/>
+            <w:r>
+              <w:rPr>
+                <w:rFonts w:ascii="Roboto" w:hAnsi="Roboto"/>
+              </w:rPr>
+              <w:t xml:space="preserve">“ wird die Flexibilität für </w:t>
             </w:r>
             <w:r>
               <w:rPr>
@@ -5499,7 +5641,21 @@
               <w:rPr>
                 <w:rFonts w:ascii="Roboto" w:hAnsi="Roboto"/>
               </w:rPr>
-              <w:t xml:space="preserve">Beim Information Hiding werden absichtlich Informationen vor Aufrufern oder </w:t>
+              <w:t xml:space="preserve">Beim Information </w:t>
+            </w:r>
+            <w:proofErr w:type="spellStart"/>
+            <w:r>
+              <w:rPr>
+                <w:rFonts w:ascii="Roboto" w:hAnsi="Roboto"/>
+              </w:rPr>
+              <w:t>Hiding</w:t>
+            </w:r>
+            <w:proofErr w:type="spellEnd"/>
+            <w:r>
+              <w:rPr>
+                <w:rFonts w:ascii="Roboto" w:hAnsi="Roboto"/>
+              </w:rPr>
+              <w:t xml:space="preserve"> werden absichtlich Informationen vor Aufrufern oder </w:t>
             </w:r>
             <w:r>
               <w:rPr>
@@ -5608,7 +5764,21 @@
               <w:rPr>
                 <w:rFonts w:ascii="Roboto" w:hAnsi="Roboto"/>
               </w:rPr>
-              <w:t>Information Hiding erschwert die Unterscheidung zwischen Schnittstelle und Implementierung.</w:t>
+              <w:t xml:space="preserve">Information </w:t>
+            </w:r>
+            <w:proofErr w:type="spellStart"/>
+            <w:r>
+              <w:rPr>
+                <w:rFonts w:ascii="Roboto" w:hAnsi="Roboto"/>
+              </w:rPr>
+              <w:t>Hiding</w:t>
+            </w:r>
+            <w:proofErr w:type="spellEnd"/>
+            <w:r>
+              <w:rPr>
+                <w:rFonts w:ascii="Roboto" w:hAnsi="Roboto"/>
+              </w:rPr>
+              <w:t xml:space="preserve"> erschwert die Unterscheidung zwischen Schnittstelle und Implementierung.</w:t>
             </w:r>
           </w:p>
         </w:tc>
@@ -5746,17 +5916,22 @@
               <w:rPr>
                 <w:rFonts w:ascii="Roboto" w:hAnsi="Roboto"/>
               </w:rPr>
-              <w:t>Information Hiding ist abgeleitet vom Ansatz der inkrementellen Verfeinerung entlang des Kontrollflusses.</w:t>
-            </w:r>
-          </w:p>
-          <w:p>
-            <w:pPr>
-              <w:pStyle w:val="Choice"/>
-              <w:spacing w:after="0" w:line="276" w:lineRule="auto"/>
-              <w:rPr>
-                <w:rFonts w:ascii="Roboto" w:hAnsi="Roboto"/>
-              </w:rPr>
-            </w:pPr>
+              <w:t xml:space="preserve">Information </w:t>
+            </w:r>
+            <w:proofErr w:type="spellStart"/>
+            <w:r>
+              <w:rPr>
+                <w:rFonts w:ascii="Roboto" w:hAnsi="Roboto"/>
+              </w:rPr>
+              <w:t>Hiding</w:t>
+            </w:r>
+            <w:proofErr w:type="spellEnd"/>
+            <w:r>
+              <w:rPr>
+                <w:rFonts w:ascii="Roboto" w:hAnsi="Roboto"/>
+              </w:rPr>
+              <w:t xml:space="preserve"> ist abgeleitet vom Ansatz der inkrementellen Verfeinerung entlang des Kontrollflusses.</w:t>
+            </w:r>
           </w:p>
           <w:p>
             <w:pPr>
@@ -6376,6 +6551,7 @@
           <w:sz w:val="28"/>
           <w:szCs w:val="28"/>
         </w:rPr>
+        <w:lastRenderedPageBreak/>
         <w:t>Frage 9</w:t>
       </w:r>
       <w:r>
@@ -6840,33 +7016,53 @@
           <w:p>
             <w:pPr>
               <w:pStyle w:val="Choice"/>
+              <w:spacing w:after="0" w:line="240" w:lineRule="auto"/>
+              <w:rPr>
+                <w:rFonts w:ascii="Roboto" w:hAnsi="Roboto"/>
+                <w:szCs w:val="20"/>
+              </w:rPr>
+            </w:pPr>
+            <w:r>
+              <w:rPr>
+                <w:rFonts w:ascii="Roboto" w:hAnsi="Roboto"/>
+                <w:szCs w:val="20"/>
+              </w:rPr>
+              <w:t xml:space="preserve">Die Softwarearchitektur kann völlig unabhängig von der Hardware und Infrastruktur </w:t>
+            </w:r>
+            <w:r>
+              <w:rPr>
+                <w:rFonts w:ascii="Roboto" w:hAnsi="Roboto"/>
+                <w:szCs w:val="20"/>
+              </w:rPr>
+              <w:t>entworfen werden</w:t>
+            </w:r>
+            <w:r>
+              <w:rPr>
+                <w:rFonts w:ascii="Roboto" w:hAnsi="Roboto"/>
+                <w:szCs w:val="20"/>
+              </w:rPr>
+              <w:t>.</w:t>
+            </w:r>
+          </w:p>
+          <w:p>
+            <w:pPr>
+              <w:pStyle w:val="Choice"/>
               <w:spacing w:line="276" w:lineRule="auto"/>
               <w:rPr>
                 <w:rFonts w:ascii="Roboto" w:hAnsi="Roboto"/>
                 <w:szCs w:val="20"/>
               </w:rPr>
             </w:pPr>
-            <w:r>
+          </w:p>
+          <w:p>
+            <w:pPr>
+              <w:pStyle w:val="Choice"/>
+              <w:spacing w:line="276" w:lineRule="auto"/>
               <w:rPr>
                 <w:rFonts w:ascii="Roboto" w:hAnsi="Roboto"/>
                 <w:szCs w:val="20"/>
               </w:rPr>
-              <w:t xml:space="preserve">Die Softwarearchitektur kann völlig unabhängig von der Hardware und Infrastruktur </w:t>
-            </w:r>
-            <w:r>
-              <w:rPr>
-                <w:rFonts w:ascii="Roboto" w:hAnsi="Roboto"/>
-                <w:szCs w:val="20"/>
-              </w:rPr>
-              <w:t>entworfen werden</w:t>
-            </w:r>
-            <w:r>
-              <w:rPr>
-                <w:rFonts w:ascii="Roboto" w:hAnsi="Roboto"/>
-                <w:szCs w:val="20"/>
-              </w:rPr>
-              <w:t>.</w:t>
-            </w:r>
+            </w:pPr>
           </w:p>
         </w:tc>
       </w:tr>
@@ -7029,16 +7225,26 @@
           <w:sz w:val="22"/>
           <w:szCs w:val="20"/>
         </w:rPr>
-        <w:t>als Softwarearchitekt</w:t>
-      </w:r>
+        <w:t xml:space="preserve">als </w:t>
+      </w:r>
+      <w:proofErr w:type="spellStart"/>
       <w:r>
         <w:rPr>
           <w:rFonts w:ascii="Roboto" w:hAnsi="Roboto"/>
           <w:sz w:val="22"/>
           <w:szCs w:val="20"/>
         </w:rPr>
+        <w:t>Softwarearchitekt</w:t>
+      </w:r>
+      <w:r>
+        <w:rPr>
+          <w:rFonts w:ascii="Roboto" w:hAnsi="Roboto"/>
+          <w:sz w:val="22"/>
+          <w:szCs w:val="20"/>
+        </w:rPr>
         <w:t>:in</w:t>
       </w:r>
+      <w:proofErr w:type="spellEnd"/>
       <w:r>
         <w:rPr>
           <w:rFonts w:ascii="Roboto" w:hAnsi="Roboto"/>
@@ -7164,6 +7370,7 @@
                     </w:rPr>
                     <w:t xml:space="preserve">Unterstützung der </w:t>
                   </w:r>
+                  <w:proofErr w:type="spellStart"/>
                   <w:proofErr w:type="gramStart"/>
                   <w:r>
                     <w:rPr>
@@ -7171,6 +7378,7 @@
                     </w:rPr>
                     <w:t>Fachexpert:innen</w:t>
                   </w:r>
+                  <w:proofErr w:type="spellEnd"/>
                   <w:proofErr w:type="gramEnd"/>
                   <w:r>
                     <w:rPr>
@@ -8115,6 +8323,28 @@
                     <w:t>.</w:t>
                   </w:r>
                 </w:p>
+                <w:p>
+                  <w:pPr>
+                    <w:pStyle w:val="Choice"/>
+                    <w:spacing w:after="0" w:line="360" w:lineRule="auto"/>
+                    <w:ind w:left="366"/>
+                    <w:rPr>
+                      <w:rFonts w:ascii="Roboto" w:hAnsi="Roboto"/>
+                    </w:rPr>
+                  </w:pPr>
+                </w:p>
+                <w:p>
+                  <w:pPr>
+                    <w:pStyle w:val="Choice"/>
+                    <w:spacing w:after="0" w:line="360" w:lineRule="auto"/>
+                    <w:ind w:left="366"/>
+                    <w:rPr>
+                      <w:rFonts w:ascii="Roboto" w:hAnsi="Roboto"/>
+                      <w:sz w:val="12"/>
+                      <w:szCs w:val="12"/>
+                    </w:rPr>
+                  </w:pPr>
+                </w:p>
               </w:tc>
             </w:tr>
           </w:tbl>
@@ -8293,8 +8523,8 @@
         <w:pStyle w:val="Textkrper"/>
         <w:rPr>
           <w:rFonts w:ascii="Roboto" w:hAnsi="Roboto"/>
-          <w:sz w:val="22"/>
-          <w:szCs w:val="20"/>
+          <w:sz w:val="8"/>
+          <w:szCs w:val="6"/>
         </w:rPr>
       </w:pPr>
     </w:p>
@@ -8784,7 +9014,21 @@
               <w:rPr>
                 <w:rFonts w:ascii="Roboto" w:hAnsi="Roboto"/>
               </w:rPr>
-              <w:t>Agile Projekte benötigen keine Architekturdokumente, da das Entwicklungsteam in täglichen Standup-Meetings Entscheidungen kommuniziert</w:t>
+              <w:t xml:space="preserve">Agile Projekte benötigen keine Architekturdokumente, da das Entwicklungsteam in täglichen </w:t>
+            </w:r>
+            <w:proofErr w:type="spellStart"/>
+            <w:r>
+              <w:rPr>
+                <w:rFonts w:ascii="Roboto" w:hAnsi="Roboto"/>
+              </w:rPr>
+              <w:t>Standup</w:t>
+            </w:r>
+            <w:proofErr w:type="spellEnd"/>
+            <w:r>
+              <w:rPr>
+                <w:rFonts w:ascii="Roboto" w:hAnsi="Roboto"/>
+              </w:rPr>
+              <w:t>-Meetings Entscheidungen kommuniziert</w:t>
             </w:r>
             <w:r>
               <w:rPr>
@@ -9507,78 +9751,8 @@
               <w:spacing w:after="0" w:line="276" w:lineRule="auto"/>
               <w:rPr>
                 <w:rFonts w:ascii="Roboto" w:hAnsi="Roboto"/>
-              </w:rPr>
-            </w:pPr>
-          </w:p>
-          <w:p>
-            <w:pPr>
-              <w:pStyle w:val="Choice"/>
-              <w:spacing w:after="0" w:line="276" w:lineRule="auto"/>
-              <w:rPr>
-                <w:rFonts w:ascii="Roboto" w:hAnsi="Roboto"/>
-              </w:rPr>
-            </w:pPr>
-          </w:p>
-          <w:p>
-            <w:pPr>
-              <w:pStyle w:val="Choice"/>
-              <w:spacing w:after="0" w:line="276" w:lineRule="auto"/>
-              <w:rPr>
-                <w:rFonts w:ascii="Roboto" w:hAnsi="Roboto"/>
-              </w:rPr>
-            </w:pPr>
-          </w:p>
-          <w:p>
-            <w:pPr>
-              <w:pStyle w:val="Choice"/>
-              <w:spacing w:after="0" w:line="276" w:lineRule="auto"/>
-              <w:rPr>
-                <w:rFonts w:ascii="Roboto" w:hAnsi="Roboto"/>
-              </w:rPr>
-            </w:pPr>
-          </w:p>
-          <w:p>
-            <w:pPr>
-              <w:pStyle w:val="Choice"/>
-              <w:spacing w:after="0" w:line="276" w:lineRule="auto"/>
-              <w:rPr>
-                <w:rFonts w:ascii="Roboto" w:hAnsi="Roboto"/>
-              </w:rPr>
-            </w:pPr>
-          </w:p>
-          <w:p>
-            <w:pPr>
-              <w:pStyle w:val="Choice"/>
-              <w:spacing w:after="0" w:line="276" w:lineRule="auto"/>
-              <w:rPr>
-                <w:rFonts w:ascii="Roboto" w:hAnsi="Roboto"/>
-              </w:rPr>
-            </w:pPr>
-          </w:p>
-          <w:p>
-            <w:pPr>
-              <w:pStyle w:val="Choice"/>
-              <w:spacing w:after="0" w:line="276" w:lineRule="auto"/>
-              <w:rPr>
-                <w:rFonts w:ascii="Roboto" w:hAnsi="Roboto"/>
-              </w:rPr>
-            </w:pPr>
-          </w:p>
-          <w:p>
-            <w:pPr>
-              <w:pStyle w:val="Choice"/>
-              <w:spacing w:after="0" w:line="276" w:lineRule="auto"/>
-              <w:rPr>
-                <w:rFonts w:ascii="Roboto" w:hAnsi="Roboto"/>
-              </w:rPr>
-            </w:pPr>
-          </w:p>
-          <w:p>
-            <w:pPr>
-              <w:pStyle w:val="Choice"/>
-              <w:spacing w:after="0" w:line="276" w:lineRule="auto"/>
-              <w:rPr>
-                <w:rFonts w:ascii="Roboto" w:hAnsi="Roboto"/>
+                <w:sz w:val="28"/>
+                <w:szCs w:val="28"/>
               </w:rPr>
             </w:pPr>
           </w:p>
@@ -10114,6 +10288,54 @@
                 </w:p>
                 <w:p>
                   <w:pPr>
+                    <w:pStyle w:val="Listenabsatz"/>
+                    <w:rPr>
+                      <w:rFonts w:ascii="Roboto" w:hAnsi="Roboto"/>
+                    </w:rPr>
+                  </w:pPr>
+                </w:p>
+                <w:p>
+                  <w:pPr>
+                    <w:pStyle w:val="Listenabsatz"/>
+                    <w:rPr>
+                      <w:rFonts w:ascii="Roboto" w:hAnsi="Roboto"/>
+                    </w:rPr>
+                  </w:pPr>
+                </w:p>
+                <w:p>
+                  <w:pPr>
+                    <w:pStyle w:val="Listenabsatz"/>
+                    <w:rPr>
+                      <w:rFonts w:ascii="Roboto" w:hAnsi="Roboto"/>
+                    </w:rPr>
+                  </w:pPr>
+                </w:p>
+                <w:p>
+                  <w:pPr>
+                    <w:pStyle w:val="Listenabsatz"/>
+                    <w:rPr>
+                      <w:rFonts w:ascii="Roboto" w:hAnsi="Roboto"/>
+                    </w:rPr>
+                  </w:pPr>
+                </w:p>
+                <w:p>
+                  <w:pPr>
+                    <w:pStyle w:val="Listenabsatz"/>
+                    <w:rPr>
+                      <w:rFonts w:ascii="Roboto" w:hAnsi="Roboto"/>
+                    </w:rPr>
+                  </w:pPr>
+                </w:p>
+                <w:p>
+                  <w:pPr>
+                    <w:pStyle w:val="Listenabsatz"/>
+                    <w:rPr>
+                      <w:rFonts w:ascii="Roboto" w:hAnsi="Roboto"/>
+                    </w:rPr>
+                  </w:pPr>
+                </w:p>
+                <w:p>
+                  <w:pPr>
                     <w:pStyle w:val="Choice"/>
                     <w:spacing w:after="0" w:line="360" w:lineRule="auto"/>
                     <w:ind w:left="366"/>
@@ -10551,6 +10773,7 @@
                       <w:rFonts w:ascii="Roboto" w:hAnsi="Roboto"/>
                     </w:rPr>
                   </w:pPr>
+                  <w:proofErr w:type="spellStart"/>
                   <w:r>
                     <w:rPr>
                       <w:rFonts w:ascii="Roboto" w:hAnsi="Roboto"/>
@@ -10563,6 +10786,7 @@
                     </w:rPr>
                     <w:t>s</w:t>
                   </w:r>
+                  <w:proofErr w:type="spellEnd"/>
                   <w:r>
                     <w:rPr>
                       <w:rFonts w:ascii="Roboto" w:hAnsi="Roboto"/>
@@ -10658,6 +10882,17 @@
                     <w:spacing w:after="0" w:line="276" w:lineRule="auto"/>
                     <w:rPr>
                       <w:rFonts w:ascii="Roboto" w:hAnsi="Roboto"/>
+                    </w:rPr>
+                  </w:pPr>
+                </w:p>
+                <w:p>
+                  <w:pPr>
+                    <w:pStyle w:val="Choice"/>
+                    <w:spacing w:after="0" w:line="276" w:lineRule="auto"/>
+                    <w:rPr>
+                      <w:rFonts w:ascii="Roboto" w:hAnsi="Roboto"/>
+                      <w:sz w:val="24"/>
+                      <w:szCs w:val="24"/>
                     </w:rPr>
                   </w:pPr>
                 </w:p>
@@ -11093,13 +11328,27 @@
                     <w:rPr>
                       <w:rFonts w:ascii="Roboto" w:hAnsi="Roboto"/>
                     </w:rPr>
-                    <w:t>-d</w:t>
-                  </w:r>
-                  <w:r>
-                    <w:rPr>
-                      <w:rFonts w:ascii="Roboto" w:hAnsi="Roboto"/>
-                    </w:rPr>
-                    <w:t>riven Design.</w:t>
+                    <w:t>-</w:t>
+                  </w:r>
+                  <w:proofErr w:type="spellStart"/>
+                  <w:r>
+                    <w:rPr>
+                      <w:rFonts w:ascii="Roboto" w:hAnsi="Roboto"/>
+                    </w:rPr>
+                    <w:t>d</w:t>
+                  </w:r>
+                  <w:r>
+                    <w:rPr>
+                      <w:rFonts w:ascii="Roboto" w:hAnsi="Roboto"/>
+                    </w:rPr>
+                    <w:t>riven</w:t>
+                  </w:r>
+                  <w:proofErr w:type="spellEnd"/>
+                  <w:r>
+                    <w:rPr>
+                      <w:rFonts w:ascii="Roboto" w:hAnsi="Roboto"/>
+                    </w:rPr>
+                    <w:t xml:space="preserve"> Design.</w:t>
                   </w:r>
                 </w:p>
               </w:tc>
@@ -11169,11 +11418,19 @@
                       <w:rFonts w:ascii="Roboto" w:hAnsi="Roboto"/>
                     </w:rPr>
                   </w:pPr>
-                  <w:r>
-                    <w:rPr>
-                      <w:rFonts w:ascii="Roboto" w:hAnsi="Roboto"/>
-                    </w:rPr>
-                    <w:t>Sichtenbasierte Architekturentwicklung</w:t>
+                  <w:proofErr w:type="spellStart"/>
+                  <w:r>
+                    <w:rPr>
+                      <w:rFonts w:ascii="Roboto" w:hAnsi="Roboto"/>
+                    </w:rPr>
+                    <w:t>Sichtenbasierte</w:t>
+                  </w:r>
+                  <w:proofErr w:type="spellEnd"/>
+                  <w:r>
+                    <w:rPr>
+                      <w:rFonts w:ascii="Roboto" w:hAnsi="Roboto"/>
+                    </w:rPr>
+                    <w:t xml:space="preserve"> Architekturentwicklung</w:t>
                   </w:r>
                 </w:p>
                 <w:p>
@@ -11189,11 +11446,19 @@
                       <w:rFonts w:ascii="Roboto" w:hAnsi="Roboto"/>
                     </w:rPr>
                   </w:pPr>
-                  <w:r>
-                    <w:rPr>
-                      <w:rFonts w:ascii="Roboto" w:hAnsi="Roboto"/>
-                    </w:rPr>
-                    <w:t>Bottom-up Design.</w:t>
+                  <w:proofErr w:type="spellStart"/>
+                  <w:r>
+                    <w:rPr>
+                      <w:rFonts w:ascii="Roboto" w:hAnsi="Roboto"/>
+                    </w:rPr>
+                    <w:t>Bottom-up</w:t>
+                  </w:r>
+                  <w:proofErr w:type="spellEnd"/>
+                  <w:r>
+                    <w:rPr>
+                      <w:rFonts w:ascii="Roboto" w:hAnsi="Roboto"/>
+                    </w:rPr>
+                    <w:t xml:space="preserve"> Design.</w:t>
                   </w:r>
                 </w:p>
               </w:tc>
@@ -11271,6 +11536,123 @@
               </w:rPr>
             </w:pPr>
           </w:p>
+          <w:p>
+            <w:pPr>
+              <w:spacing w:line="276" w:lineRule="auto"/>
+              <w:rPr>
+                <w:rFonts w:ascii="Roboto" w:hAnsi="Roboto" w:cs="Segoe UI Symbol"/>
+                <w:szCs w:val="22"/>
+              </w:rPr>
+            </w:pPr>
+          </w:p>
+          <w:p>
+            <w:pPr>
+              <w:spacing w:line="276" w:lineRule="auto"/>
+              <w:rPr>
+                <w:rFonts w:ascii="Roboto" w:hAnsi="Roboto" w:cs="Segoe UI Symbol"/>
+                <w:szCs w:val="22"/>
+              </w:rPr>
+            </w:pPr>
+          </w:p>
+          <w:p>
+            <w:pPr>
+              <w:spacing w:line="276" w:lineRule="auto"/>
+              <w:rPr>
+                <w:rFonts w:ascii="Roboto" w:hAnsi="Roboto" w:cs="Segoe UI Symbol"/>
+                <w:szCs w:val="22"/>
+              </w:rPr>
+            </w:pPr>
+          </w:p>
+          <w:p>
+            <w:pPr>
+              <w:spacing w:line="276" w:lineRule="auto"/>
+              <w:rPr>
+                <w:rFonts w:ascii="Roboto" w:hAnsi="Roboto" w:cs="Segoe UI Symbol"/>
+                <w:szCs w:val="22"/>
+              </w:rPr>
+            </w:pPr>
+          </w:p>
+          <w:p>
+            <w:pPr>
+              <w:spacing w:line="276" w:lineRule="auto"/>
+              <w:rPr>
+                <w:rFonts w:ascii="Roboto" w:hAnsi="Roboto" w:cs="Segoe UI Symbol"/>
+                <w:szCs w:val="22"/>
+              </w:rPr>
+            </w:pPr>
+          </w:p>
+          <w:p>
+            <w:pPr>
+              <w:spacing w:line="276" w:lineRule="auto"/>
+              <w:rPr>
+                <w:rFonts w:ascii="Roboto" w:hAnsi="Roboto" w:cs="Segoe UI Symbol"/>
+                <w:szCs w:val="22"/>
+              </w:rPr>
+            </w:pPr>
+          </w:p>
+          <w:p>
+            <w:pPr>
+              <w:spacing w:line="276" w:lineRule="auto"/>
+              <w:rPr>
+                <w:rFonts w:ascii="Roboto" w:hAnsi="Roboto" w:cs="Segoe UI Symbol"/>
+                <w:szCs w:val="22"/>
+              </w:rPr>
+            </w:pPr>
+          </w:p>
+          <w:p>
+            <w:pPr>
+              <w:spacing w:line="276" w:lineRule="auto"/>
+              <w:rPr>
+                <w:rFonts w:ascii="Roboto" w:hAnsi="Roboto" w:cs="Segoe UI Symbol"/>
+                <w:szCs w:val="22"/>
+              </w:rPr>
+            </w:pPr>
+          </w:p>
+          <w:p>
+            <w:pPr>
+              <w:spacing w:line="276" w:lineRule="auto"/>
+              <w:rPr>
+                <w:rFonts w:ascii="Roboto" w:hAnsi="Roboto" w:cs="Segoe UI Symbol"/>
+                <w:szCs w:val="22"/>
+              </w:rPr>
+            </w:pPr>
+          </w:p>
+          <w:p>
+            <w:pPr>
+              <w:spacing w:line="276" w:lineRule="auto"/>
+              <w:rPr>
+                <w:rFonts w:ascii="Roboto" w:hAnsi="Roboto" w:cs="Segoe UI Symbol"/>
+                <w:szCs w:val="22"/>
+              </w:rPr>
+            </w:pPr>
+          </w:p>
+          <w:p>
+            <w:pPr>
+              <w:spacing w:line="276" w:lineRule="auto"/>
+              <w:rPr>
+                <w:rFonts w:ascii="Roboto" w:hAnsi="Roboto" w:cs="Segoe UI Symbol"/>
+                <w:szCs w:val="22"/>
+              </w:rPr>
+            </w:pPr>
+          </w:p>
+          <w:p>
+            <w:pPr>
+              <w:spacing w:line="276" w:lineRule="auto"/>
+              <w:rPr>
+                <w:rFonts w:ascii="Roboto" w:hAnsi="Roboto" w:cs="Segoe UI Symbol"/>
+                <w:szCs w:val="22"/>
+              </w:rPr>
+            </w:pPr>
+          </w:p>
+          <w:p>
+            <w:pPr>
+              <w:spacing w:line="276" w:lineRule="auto"/>
+              <w:rPr>
+                <w:rFonts w:ascii="Roboto" w:hAnsi="Roboto" w:cs="Segoe UI Symbol"/>
+                <w:szCs w:val="22"/>
+              </w:rPr>
+            </w:pPr>
+          </w:p>
         </w:tc>
         <w:tc>
           <w:tcPr>
@@ -11328,6 +11710,7 @@
           <w:sz w:val="28"/>
           <w:szCs w:val="28"/>
         </w:rPr>
+        <w:lastRenderedPageBreak/>
         <w:t>Frage 18</w:t>
       </w:r>
       <w:r>
@@ -11503,7 +11886,25 @@
           <w:sz w:val="22"/>
           <w:szCs w:val="20"/>
         </w:rPr>
-        <w:t xml:space="preserve">Viele Architekturentwicklungsmethoden sehen einen sichtenbasierten Ansatz vor. Welche </w:t>
+        <w:t xml:space="preserve">Viele Architekturentwicklungsmethoden sehen einen </w:t>
+      </w:r>
+      <w:proofErr w:type="spellStart"/>
+      <w:r>
+        <w:rPr>
+          <w:rFonts w:ascii="Roboto" w:hAnsi="Roboto"/>
+          <w:sz w:val="22"/>
+          <w:szCs w:val="20"/>
+        </w:rPr>
+        <w:t>sichtenbasierten</w:t>
+      </w:r>
+      <w:proofErr w:type="spellEnd"/>
+      <w:r>
+        <w:rPr>
+          <w:rFonts w:ascii="Roboto" w:hAnsi="Roboto"/>
+          <w:sz w:val="22"/>
+          <w:szCs w:val="20"/>
+        </w:rPr>
+        <w:t xml:space="preserve"> Ansatz vor. Welche </w:t>
       </w:r>
       <w:r>
         <w:rPr>
@@ -11929,6 +12330,17 @@
                     </w:rPr>
                   </w:pPr>
                 </w:p>
+                <w:p>
+                  <w:pPr>
+                    <w:pStyle w:val="Choice"/>
+                    <w:spacing w:after="0" w:line="276" w:lineRule="auto"/>
+                    <w:rPr>
+                      <w:rFonts w:ascii="Roboto" w:hAnsi="Roboto"/>
+                      <w:sz w:val="28"/>
+                      <w:szCs w:val="28"/>
+                    </w:rPr>
+                  </w:pPr>
+                </w:p>
               </w:tc>
             </w:tr>
           </w:tbl>
@@ -11999,7 +12411,6 @@
           <w:sz w:val="28"/>
           <w:szCs w:val="28"/>
         </w:rPr>
-        <w:lastRenderedPageBreak/>
         <w:t>Frage 19</w:t>
       </w:r>
       <w:r>
@@ -12083,7 +12494,7 @@
           <w:i/>
           <w:szCs w:val="22"/>
         </w:rPr>
-        <w:t xml:space="preserve">       </w:t>
+        <w:t xml:space="preserve">    </w:t>
       </w:r>
       <w:r>
         <w:rPr>
@@ -12091,7 +12502,15 @@
           <w:i/>
           <w:szCs w:val="22"/>
         </w:rPr>
-        <w:t>1 Punkt</w:t>
+        <w:t>1</w:t>
+      </w:r>
+      <w:r>
+        <w:rPr>
+          <w:rFonts w:ascii="Roboto" w:hAnsi="Roboto"/>
+          <w:i/>
+          <w:szCs w:val="22"/>
+        </w:rPr>
+        <w:t xml:space="preserve"> Punkt</w:t>
       </w:r>
     </w:p>
     <w:p>
@@ -12523,6 +12942,8 @@
               <w:spacing w:after="0" w:line="276" w:lineRule="auto"/>
               <w:rPr>
                 <w:rFonts w:ascii="Roboto" w:hAnsi="Roboto"/>
+                <w:sz w:val="28"/>
+                <w:szCs w:val="28"/>
               </w:rPr>
             </w:pPr>
           </w:p>
@@ -12782,7 +13203,7 @@
                       <w:numId w:val="29"/>
                     </w:numPr>
                     <w:spacing w:after="0" w:line="276" w:lineRule="auto"/>
-                    <w:ind w:right="-3789"/>
+                    <w:ind w:right="-3789" w:hanging="423"/>
                     <w:rPr>
                       <w:rFonts w:ascii="Roboto" w:hAnsi="Roboto"/>
                     </w:rPr>
@@ -13007,15 +13428,6 @@
                     </w:rPr>
                   </w:pPr>
                 </w:p>
-                <w:p>
-                  <w:pPr>
-                    <w:pStyle w:val="Choice"/>
-                    <w:spacing w:after="0" w:line="276" w:lineRule="auto"/>
-                    <w:rPr>
-                      <w:rFonts w:ascii="Roboto" w:hAnsi="Roboto"/>
-                    </w:rPr>
-                  </w:pPr>
-                </w:p>
               </w:tc>
             </w:tr>
           </w:tbl>
@@ -13063,43 +13475,6 @@
         </w:tc>
       </w:tr>
     </w:tbl>
-    <w:p>
-      <w:pPr>
-        <w:pStyle w:val="berschrift2"/>
-        <w:pBdr>
-          <w:top w:val="single" w:sz="6" w:space="1" w:color="auto"/>
-          <w:bottom w:val="single" w:sz="6" w:space="1" w:color="auto"/>
-        </w:pBdr>
-        <w:tabs>
-          <w:tab w:val="left" w:pos="2127"/>
-        </w:tabs>
-        <w:spacing w:after="0"/>
-        <w:rPr>
-          <w:rFonts w:ascii="Roboto" w:hAnsi="Roboto"/>
-          <w:sz w:val="28"/>
-          <w:szCs w:val="28"/>
-        </w:rPr>
-      </w:pPr>
-    </w:p>
-    <w:p>
-      <w:pPr>
-        <w:rPr>
-          <w:rFonts w:ascii="Roboto" w:hAnsi="Roboto" w:cs="Arial"/>
-          <w:b/>
-          <w:bCs/>
-          <w:sz w:val="28"/>
-          <w:szCs w:val="28"/>
-        </w:rPr>
-      </w:pPr>
-      <w:r>
-        <w:rPr>
-          <w:rFonts w:ascii="Roboto" w:hAnsi="Roboto"/>
-          <w:sz w:val="28"/>
-          <w:szCs w:val="28"/>
-        </w:rPr>
-        <w:br w:type="page"/>
-      </w:r>
-    </w:p>
     <w:p>
       <w:pPr>
         <w:pStyle w:val="berschrift2"/>
@@ -13538,15 +13913,8 @@
                     <w:spacing w:line="276" w:lineRule="auto"/>
                     <w:rPr>
                       <w:rFonts w:ascii="Roboto" w:hAnsi="Roboto"/>
-                    </w:rPr>
-                  </w:pPr>
-                </w:p>
-                <w:p>
-                  <w:pPr>
-                    <w:pStyle w:val="Choice"/>
-                    <w:spacing w:line="276" w:lineRule="auto"/>
-                    <w:rPr>
-                      <w:rFonts w:ascii="Roboto" w:hAnsi="Roboto"/>
+                      <w:sz w:val="16"/>
+                      <w:szCs w:val="16"/>
                     </w:rPr>
                   </w:pPr>
                 </w:p>
@@ -13987,11 +14355,19 @@
                 <w:rFonts w:ascii="Roboto" w:hAnsi="Roboto"/>
               </w:rPr>
             </w:pPr>
-            <w:r>
-              <w:rPr>
-                <w:rFonts w:ascii="Roboto" w:hAnsi="Roboto"/>
-              </w:rPr>
-              <w:t>Nichtabstreitbarkeit.</w:t>
+            <w:proofErr w:type="spellStart"/>
+            <w:r>
+              <w:rPr>
+                <w:rFonts w:ascii="Roboto" w:hAnsi="Roboto"/>
+              </w:rPr>
+              <w:t>Nichtabstreitbarkeit</w:t>
+            </w:r>
+            <w:proofErr w:type="spellEnd"/>
+            <w:r>
+              <w:rPr>
+                <w:rFonts w:ascii="Roboto" w:hAnsi="Roboto"/>
+              </w:rPr>
+              <w:t>.</w:t>
             </w:r>
           </w:p>
         </w:tc>
@@ -14002,6 +14378,16 @@
         <w:rPr>
           <w:rFonts w:ascii="Roboto" w:hAnsi="Roboto" w:cs="Arial"/>
           <w:bCs/>
+        </w:rPr>
+      </w:pPr>
+    </w:p>
+    <w:p>
+      <w:pPr>
+        <w:rPr>
+          <w:rFonts w:ascii="Roboto" w:hAnsi="Roboto" w:cs="Arial"/>
+          <w:bCs/>
+          <w:sz w:val="40"/>
+          <w:szCs w:val="44"/>
         </w:rPr>
       </w:pPr>
     </w:p>
@@ -14134,7 +14520,25 @@
           <w:sz w:val="22"/>
           <w:szCs w:val="22"/>
         </w:rPr>
-        <w:t>Für welche Art von System kann das Blackboard-Architekturmuster verwendet werden?</w:t>
+        <w:t xml:space="preserve">Für welche Art von System kann das </w:t>
+      </w:r>
+      <w:proofErr w:type="spellStart"/>
+      <w:r>
+        <w:rPr>
+          <w:rFonts w:ascii="Roboto" w:hAnsi="Roboto"/>
+          <w:sz w:val="22"/>
+          <w:szCs w:val="22"/>
+        </w:rPr>
+        <w:t>Blackboard</w:t>
+      </w:r>
+      <w:proofErr w:type="spellEnd"/>
+      <w:r>
+        <w:rPr>
+          <w:rFonts w:ascii="Roboto" w:hAnsi="Roboto"/>
+          <w:sz w:val="22"/>
+          <w:szCs w:val="22"/>
+        </w:rPr>
+        <w:t>-Architekturmuster verwendet werden?</w:t>
       </w:r>
     </w:p>
     <w:p>
@@ -14344,12 +14748,14 @@
                 <w:rFonts w:ascii="Roboto" w:hAnsi="Roboto"/>
               </w:rPr>
             </w:pPr>
+            <w:proofErr w:type="spellStart"/>
             <w:r>
               <w:rPr>
                 <w:rFonts w:ascii="Roboto" w:hAnsi="Roboto"/>
               </w:rPr>
               <w:t>Linné</w:t>
             </w:r>
+            <w:proofErr w:type="spellEnd"/>
             <w:r>
               <w:rPr>
                 <w:rFonts w:ascii="Roboto" w:hAnsi="Roboto"/>
@@ -14419,38 +14825,9 @@
               </w:rPr>
             </w:pPr>
           </w:p>
-          <w:p>
-            <w:pPr>
-              <w:pStyle w:val="Choice"/>
-              <w:spacing w:line="276" w:lineRule="auto"/>
-              <w:rPr>
-                <w:rFonts w:ascii="Roboto" w:hAnsi="Roboto"/>
-              </w:rPr>
-            </w:pPr>
-          </w:p>
-          <w:p>
-            <w:pPr>
-              <w:pStyle w:val="Choice"/>
-              <w:spacing w:line="276" w:lineRule="auto"/>
-              <w:rPr>
-                <w:rFonts w:ascii="Roboto" w:hAnsi="Roboto"/>
-              </w:rPr>
-            </w:pPr>
-          </w:p>
         </w:tc>
       </w:tr>
     </w:tbl>
-    <w:p>
-      <w:pPr>
-        <w:rPr>
-          <w:rFonts w:ascii="Roboto" w:hAnsi="Roboto"/>
-          <w:b/>
-          <w:bCs/>
-          <w:sz w:val="28"/>
-          <w:szCs w:val="28"/>
-        </w:rPr>
-      </w:pPr>
-    </w:p>
     <w:p>
       <w:pPr>
         <w:pBdr>
@@ -14474,6 +14851,7 @@
           <w:sz w:val="28"/>
           <w:szCs w:val="28"/>
         </w:rPr>
+        <w:lastRenderedPageBreak/>
         <w:t>Frage 24</w:t>
       </w:r>
       <w:r>
@@ -14790,6 +15168,15 @@
               </w:rPr>
             </w:pPr>
           </w:p>
+          <w:p>
+            <w:pPr>
+              <w:pStyle w:val="Choice"/>
+              <w:spacing w:line="276" w:lineRule="auto"/>
+              <w:rPr>
+                <w:rFonts w:ascii="Roboto" w:hAnsi="Roboto"/>
+              </w:rPr>
+            </w:pPr>
+          </w:p>
         </w:tc>
       </w:tr>
     </w:tbl>
@@ -15033,8 +15420,17 @@
           <w:rFonts w:ascii="Roboto" w:hAnsi="Roboto"/>
           <w:szCs w:val="22"/>
         </w:rPr>
-        <w:t>Kopplung      Kopplung</w:t>
-      </w:r>
+        <w:t xml:space="preserve">Kopplung      </w:t>
+      </w:r>
+      <w:proofErr w:type="spellStart"/>
+      <w:r>
+        <w:rPr>
+          <w:rFonts w:ascii="Roboto" w:hAnsi="Roboto"/>
+          <w:szCs w:val="22"/>
+        </w:rPr>
+        <w:t>Kopplung</w:t>
+      </w:r>
+      <w:proofErr w:type="spellEnd"/>
     </w:p>
     <w:tbl>
       <w:tblPr>
@@ -15664,7 +16060,61 @@
           <w:sz w:val="22"/>
           <w:szCs w:val="20"/>
         </w:rPr>
-        <w:t xml:space="preserve"> Aussagen zum „Don’t repeat yourself”-Prinzip (DRY) sind richtig? (Anders gesagt: Was könnte passieren, wenn Teile des Quellcodes oder der Konfiguration im System mehrfach vorhanden sind?) </w:t>
+        <w:t xml:space="preserve"> Aussagen zum „</w:t>
+      </w:r>
+      <w:proofErr w:type="spellStart"/>
+      <w:r>
+        <w:rPr>
+          <w:rFonts w:ascii="Roboto" w:hAnsi="Roboto"/>
+          <w:sz w:val="22"/>
+          <w:szCs w:val="20"/>
+        </w:rPr>
+        <w:t>Don’t</w:t>
+      </w:r>
+      <w:proofErr w:type="spellEnd"/>
+      <w:r>
+        <w:rPr>
+          <w:rFonts w:ascii="Roboto" w:hAnsi="Roboto"/>
+          <w:sz w:val="22"/>
+          <w:szCs w:val="20"/>
+        </w:rPr>
+        <w:t xml:space="preserve"> </w:t>
+      </w:r>
+      <w:proofErr w:type="spellStart"/>
+      <w:r>
+        <w:rPr>
+          <w:rFonts w:ascii="Roboto" w:hAnsi="Roboto"/>
+          <w:sz w:val="22"/>
+          <w:szCs w:val="20"/>
+        </w:rPr>
+        <w:t>repeat</w:t>
+      </w:r>
+      <w:proofErr w:type="spellEnd"/>
+      <w:r>
+        <w:rPr>
+          <w:rFonts w:ascii="Roboto" w:hAnsi="Roboto"/>
+          <w:sz w:val="22"/>
+          <w:szCs w:val="20"/>
+        </w:rPr>
+        <w:t xml:space="preserve"> </w:t>
+      </w:r>
+      <w:proofErr w:type="spellStart"/>
+      <w:r>
+        <w:rPr>
+          <w:rFonts w:ascii="Roboto" w:hAnsi="Roboto"/>
+          <w:sz w:val="22"/>
+          <w:szCs w:val="20"/>
+        </w:rPr>
+        <w:t>yourself</w:t>
+      </w:r>
+      <w:proofErr w:type="spellEnd"/>
+      <w:r>
+        <w:rPr>
+          <w:rFonts w:ascii="Roboto" w:hAnsi="Roboto"/>
+          <w:sz w:val="22"/>
+          <w:szCs w:val="20"/>
+        </w:rPr>
+        <w:t xml:space="preserve">”-Prinzip (DRY) sind richtig? (Anders gesagt: Was könnte passieren, wenn Teile des Quellcodes oder der Konfiguration im System mehrfach vorhanden sind?) </w:t>
       </w:r>
     </w:p>
     <w:p>
@@ -16032,30 +16482,12 @@
     </w:tbl>
     <w:p>
       <w:pPr>
-        <w:pBdr>
-          <w:top w:val="single" w:sz="6" w:space="1" w:color="auto"/>
-          <w:bottom w:val="single" w:sz="6" w:space="1" w:color="auto"/>
-        </w:pBdr>
-        <w:tabs>
-          <w:tab w:val="left" w:pos="2127"/>
-        </w:tabs>
         <w:rPr>
           <w:rFonts w:ascii="Roboto" w:hAnsi="Roboto"/>
           <w:b/>
           <w:bCs/>
-          <w:sz w:val="28"/>
-          <w:szCs w:val="28"/>
-        </w:rPr>
-      </w:pPr>
-    </w:p>
-    <w:p>
-      <w:pPr>
-        <w:rPr>
-          <w:rFonts w:ascii="Roboto" w:hAnsi="Roboto"/>
-          <w:b/>
-          <w:bCs/>
-          <w:sz w:val="28"/>
-          <w:szCs w:val="28"/>
+          <w:sz w:val="56"/>
+          <w:szCs w:val="56"/>
         </w:rPr>
       </w:pPr>
     </w:p>
@@ -16676,27 +17108,11 @@
               </w:rPr>
             </w:pPr>
           </w:p>
-          <w:p>
-            <w:pPr>
-              <w:pStyle w:val="Choice"/>
-              <w:spacing w:after="0" w:line="276" w:lineRule="auto"/>
-              <w:rPr>
-                <w:rFonts w:ascii="Roboto" w:hAnsi="Roboto"/>
-              </w:rPr>
-            </w:pPr>
-          </w:p>
         </w:tc>
       </w:tr>
     </w:tbl>
     <w:p>
       <w:pPr>
-        <w:pBdr>
-          <w:top w:val="single" w:sz="6" w:space="1" w:color="auto"/>
-          <w:bottom w:val="single" w:sz="6" w:space="1" w:color="auto"/>
-        </w:pBdr>
-        <w:tabs>
-          <w:tab w:val="left" w:pos="2127"/>
-        </w:tabs>
         <w:rPr>
           <w:rFonts w:ascii="Roboto" w:hAnsi="Roboto"/>
           <w:b/>
@@ -16716,7 +17132,9 @@
           <w:szCs w:val="28"/>
         </w:rPr>
       </w:pPr>
-      <w:r>
+    </w:p>
+    <w:p>
+      <w:pPr>
         <w:rPr>
           <w:rFonts w:ascii="Roboto" w:hAnsi="Roboto"/>
           <w:b/>
@@ -16724,8 +17142,40 @@
           <w:sz w:val="28"/>
           <w:szCs w:val="28"/>
         </w:rPr>
-        <w:br w:type="page"/>
-      </w:r>
+      </w:pPr>
+    </w:p>
+    <w:p>
+      <w:pPr>
+        <w:rPr>
+          <w:rFonts w:ascii="Roboto" w:hAnsi="Roboto"/>
+          <w:b/>
+          <w:bCs/>
+          <w:sz w:val="28"/>
+          <w:szCs w:val="28"/>
+        </w:rPr>
+      </w:pPr>
+    </w:p>
+    <w:p>
+      <w:pPr>
+        <w:rPr>
+          <w:rFonts w:ascii="Roboto" w:hAnsi="Roboto"/>
+          <w:b/>
+          <w:bCs/>
+          <w:sz w:val="28"/>
+          <w:szCs w:val="28"/>
+        </w:rPr>
+      </w:pPr>
+    </w:p>
+    <w:p>
+      <w:pPr>
+        <w:rPr>
+          <w:rFonts w:ascii="Roboto" w:hAnsi="Roboto"/>
+          <w:b/>
+          <w:bCs/>
+          <w:sz w:val="28"/>
+          <w:szCs w:val="28"/>
+        </w:rPr>
+      </w:pPr>
     </w:p>
     <w:p>
       <w:pPr>
@@ -16989,7 +17439,21 @@
               <w:rPr>
                 <w:rFonts w:ascii="Roboto" w:hAnsi="Roboto"/>
               </w:rPr>
-              <w:t>Business Process Model &amp; Notation (BPMN) sollte nur von Business</w:t>
+              <w:t xml:space="preserve">Business </w:t>
+            </w:r>
+            <w:proofErr w:type="spellStart"/>
+            <w:r>
+              <w:rPr>
+                <w:rFonts w:ascii="Roboto" w:hAnsi="Roboto"/>
+              </w:rPr>
+              <w:t>Process</w:t>
+            </w:r>
+            <w:proofErr w:type="spellEnd"/>
+            <w:r>
+              <w:rPr>
+                <w:rFonts w:ascii="Roboto" w:hAnsi="Roboto"/>
+              </w:rPr>
+              <w:t xml:space="preserve"> Model &amp; Notation (BPMN) sollte nur von Business</w:t>
             </w:r>
             <w:r>
               <w:rPr>
@@ -17363,15 +17827,8 @@
               <w:spacing w:after="0" w:line="276" w:lineRule="auto"/>
               <w:rPr>
                 <w:rFonts w:ascii="Roboto" w:hAnsi="Roboto"/>
-              </w:rPr>
-            </w:pPr>
-          </w:p>
-          <w:p>
-            <w:pPr>
-              <w:pStyle w:val="Choice"/>
-              <w:spacing w:after="0" w:line="276" w:lineRule="auto"/>
-              <w:rPr>
-                <w:rFonts w:ascii="Roboto" w:hAnsi="Roboto"/>
+                <w:sz w:val="8"/>
+                <w:szCs w:val="8"/>
               </w:rPr>
             </w:pPr>
           </w:p>
@@ -17844,6 +18301,25 @@
     </w:tbl>
     <w:p>
       <w:pPr>
+        <w:rPr>
+          <w:rFonts w:ascii="Roboto" w:hAnsi="Roboto" w:cs="Arial"/>
+          <w:b/>
+          <w:bCs/>
+          <w:sz w:val="28"/>
+          <w:szCs w:val="28"/>
+        </w:rPr>
+      </w:pPr>
+      <w:r>
+        <w:rPr>
+          <w:rFonts w:ascii="Roboto" w:hAnsi="Roboto"/>
+          <w:sz w:val="28"/>
+          <w:szCs w:val="28"/>
+        </w:rPr>
+        <w:br w:type="page"/>
+      </w:r>
+    </w:p>
+    <w:p>
+      <w:pPr>
         <w:pStyle w:val="berschrift2"/>
         <w:pBdr>
           <w:top w:val="single" w:sz="6" w:space="1" w:color="auto"/>
@@ -17855,122 +18331,96 @@
         <w:spacing w:after="0"/>
         <w:rPr>
           <w:rFonts w:ascii="Roboto" w:hAnsi="Roboto"/>
+          <w:szCs w:val="22"/>
+        </w:rPr>
+      </w:pPr>
+      <w:r>
+        <w:rPr>
+          <w:rFonts w:ascii="Roboto" w:hAnsi="Roboto"/>
           <w:sz w:val="28"/>
           <w:szCs w:val="28"/>
         </w:rPr>
-      </w:pPr>
+        <w:lastRenderedPageBreak/>
+        <w:t>Frage 30</w:t>
+      </w:r>
+      <w:r>
+        <w:rPr>
+          <w:rFonts w:ascii="Roboto" w:hAnsi="Roboto"/>
+          <w:sz w:val="28"/>
+          <w:szCs w:val="28"/>
+        </w:rPr>
+        <w:tab/>
+      </w:r>
+      <w:r>
+        <w:rPr>
+          <w:rFonts w:ascii="Roboto" w:hAnsi="Roboto"/>
+          <w:b w:val="0"/>
+          <w:i/>
+          <w:szCs w:val="22"/>
+        </w:rPr>
+        <w:t>P-Frage: Wählen Sie die zwei passendsten Antworten aus.</w:t>
+      </w:r>
+      <w:r>
+        <w:rPr>
+          <w:rFonts w:ascii="Roboto" w:hAnsi="Roboto"/>
+          <w:b w:val="0"/>
+          <w:i/>
+          <w:szCs w:val="22"/>
+        </w:rPr>
+        <w:tab/>
+      </w:r>
+      <w:r>
+        <w:rPr>
+          <w:rFonts w:ascii="Roboto" w:hAnsi="Roboto"/>
+          <w:b w:val="0"/>
+          <w:i/>
+          <w:szCs w:val="22"/>
+        </w:rPr>
+        <w:tab/>
+        <w:t xml:space="preserve">       </w:t>
+      </w:r>
+      <w:r>
+        <w:rPr>
+          <w:rFonts w:ascii="Roboto" w:hAnsi="Roboto"/>
+          <w:b w:val="0"/>
+          <w:i/>
+          <w:szCs w:val="22"/>
+        </w:rPr>
+        <w:t>1 Punkt</w:t>
+      </w:r>
     </w:p>
     <w:p>
       <w:pPr>
         <w:rPr>
-          <w:rFonts w:ascii="Roboto" w:hAnsi="Roboto" w:cs="Arial"/>
+          <w:rFonts w:ascii="Roboto" w:hAnsi="Roboto"/>
           <w:b/>
           <w:bCs/>
-          <w:sz w:val="28"/>
-          <w:szCs w:val="28"/>
-        </w:rPr>
-      </w:pPr>
-      <w:r>
-        <w:rPr>
-          <w:rFonts w:ascii="Roboto" w:hAnsi="Roboto"/>
-          <w:sz w:val="28"/>
-          <w:szCs w:val="28"/>
-        </w:rPr>
-        <w:br w:type="page"/>
+          <w:szCs w:val="22"/>
+        </w:rPr>
+      </w:pPr>
+      <w:r>
+        <w:rPr>
+          <w:rFonts w:ascii="Roboto" w:hAnsi="Roboto"/>
+          <w:b/>
+          <w:bCs/>
+          <w:szCs w:val="22"/>
+        </w:rPr>
+        <w:t>ID: Q-20-04-23</w:t>
       </w:r>
     </w:p>
     <w:p>
       <w:pPr>
-        <w:pStyle w:val="berschrift2"/>
-        <w:pBdr>
-          <w:top w:val="single" w:sz="6" w:space="1" w:color="auto"/>
-          <w:bottom w:val="single" w:sz="6" w:space="1" w:color="auto"/>
-        </w:pBdr>
-        <w:tabs>
-          <w:tab w:val="left" w:pos="2127"/>
-        </w:tabs>
-        <w:spacing w:after="0"/>
-        <w:rPr>
-          <w:rFonts w:ascii="Roboto" w:hAnsi="Roboto"/>
-          <w:szCs w:val="22"/>
-        </w:rPr>
-      </w:pPr>
-      <w:r>
-        <w:rPr>
-          <w:rFonts w:ascii="Roboto" w:hAnsi="Roboto"/>
-          <w:sz w:val="28"/>
-          <w:szCs w:val="28"/>
-        </w:rPr>
-        <w:lastRenderedPageBreak/>
-        <w:t>Frage 30</w:t>
-      </w:r>
-      <w:r>
-        <w:rPr>
-          <w:rFonts w:ascii="Roboto" w:hAnsi="Roboto"/>
-          <w:sz w:val="28"/>
-          <w:szCs w:val="28"/>
-        </w:rPr>
-        <w:tab/>
-      </w:r>
-      <w:r>
-        <w:rPr>
-          <w:rFonts w:ascii="Roboto" w:hAnsi="Roboto"/>
-          <w:b w:val="0"/>
-          <w:i/>
-          <w:szCs w:val="22"/>
-        </w:rPr>
-        <w:t>P-Frage: Wählen Sie die zwei passendsten Antworten aus.</w:t>
-      </w:r>
-      <w:r>
-        <w:rPr>
-          <w:rFonts w:ascii="Roboto" w:hAnsi="Roboto"/>
-          <w:b w:val="0"/>
-          <w:i/>
-          <w:szCs w:val="22"/>
-        </w:rPr>
-        <w:tab/>
-      </w:r>
-      <w:r>
-        <w:rPr>
-          <w:rFonts w:ascii="Roboto" w:hAnsi="Roboto"/>
-          <w:b w:val="0"/>
-          <w:i/>
-          <w:szCs w:val="22"/>
-        </w:rPr>
-        <w:tab/>
-        <w:t xml:space="preserve">       </w:t>
-      </w:r>
-      <w:r>
-        <w:rPr>
-          <w:rFonts w:ascii="Roboto" w:hAnsi="Roboto"/>
-          <w:b w:val="0"/>
-          <w:i/>
-          <w:szCs w:val="22"/>
-        </w:rPr>
-        <w:t>1 Punkt</w:t>
-      </w:r>
+        <w:pStyle w:val="FirstParagraph"/>
+        <w:spacing w:before="0" w:after="0"/>
+        <w:rPr>
+          <w:rFonts w:ascii="Roboto" w:hAnsi="Roboto"/>
+          <w:sz w:val="22"/>
+          <w:szCs w:val="20"/>
+        </w:rPr>
+      </w:pPr>
     </w:p>
     <w:p>
       <w:pPr>
-        <w:rPr>
-          <w:rFonts w:ascii="Roboto" w:hAnsi="Roboto"/>
-          <w:b/>
-          <w:bCs/>
-          <w:szCs w:val="22"/>
-        </w:rPr>
-      </w:pPr>
-      <w:r>
-        <w:rPr>
-          <w:rFonts w:ascii="Roboto" w:hAnsi="Roboto"/>
-          <w:b/>
-          <w:bCs/>
-          <w:szCs w:val="22"/>
-        </w:rPr>
-        <w:t>ID: Q-20-04-23</w:t>
-      </w:r>
-    </w:p>
-    <w:p>
-      <w:pPr>
         <w:pStyle w:val="FirstParagraph"/>
         <w:spacing w:before="0" w:after="0"/>
         <w:rPr>
@@ -17979,24 +18429,21 @@
           <w:szCs w:val="20"/>
         </w:rPr>
       </w:pPr>
-    </w:p>
-    <w:p>
-      <w:pPr>
-        <w:pStyle w:val="FirstParagraph"/>
-        <w:spacing w:before="0" w:after="0"/>
+      <w:r>
         <w:rPr>
           <w:rFonts w:ascii="Roboto" w:hAnsi="Roboto"/>
           <w:sz w:val="22"/>
           <w:szCs w:val="20"/>
         </w:rPr>
-      </w:pPr>
+        <w:t xml:space="preserve">In der </w:t>
+      </w:r>
       <w:r>
         <w:rPr>
           <w:rFonts w:ascii="Roboto" w:hAnsi="Roboto"/>
           <w:sz w:val="22"/>
           <w:szCs w:val="20"/>
         </w:rPr>
-        <w:t xml:space="preserve">In der </w:t>
+        <w:t xml:space="preserve">Kontextsicht </w:t>
       </w:r>
       <w:r>
         <w:rPr>
@@ -18004,7 +18451,7 @@
           <w:sz w:val="22"/>
           <w:szCs w:val="20"/>
         </w:rPr>
-        <w:t xml:space="preserve">Kontextsicht </w:t>
+        <w:t xml:space="preserve">können Sie einen </w:t>
       </w:r>
       <w:r>
         <w:rPr>
@@ -18012,7 +18459,7 @@
           <w:sz w:val="22"/>
           <w:szCs w:val="20"/>
         </w:rPr>
-        <w:t xml:space="preserve">können Sie einen </w:t>
+        <w:t>geschäftliche</w:t>
       </w:r>
       <w:r>
         <w:rPr>
@@ -18020,7 +18467,7 @@
           <w:sz w:val="22"/>
           <w:szCs w:val="20"/>
         </w:rPr>
-        <w:t>geschäftliche</w:t>
+        <w:t>n</w:t>
       </w:r>
       <w:r>
         <w:rPr>
@@ -18028,7 +18475,7 @@
           <w:sz w:val="22"/>
           <w:szCs w:val="20"/>
         </w:rPr>
-        <w:t>n</w:t>
+        <w:t xml:space="preserve"> Kontext </w:t>
       </w:r>
       <w:r>
         <w:rPr>
@@ -18036,15 +18483,43 @@
           <w:sz w:val="22"/>
           <w:szCs w:val="20"/>
         </w:rPr>
-        <w:t xml:space="preserve"> Kontext </w:t>
-      </w:r>
+        <w:t>(„</w:t>
+      </w:r>
+      <w:proofErr w:type="spellStart"/>
       <w:r>
         <w:rPr>
           <w:rFonts w:ascii="Roboto" w:hAnsi="Roboto"/>
           <w:sz w:val="22"/>
           <w:szCs w:val="20"/>
         </w:rPr>
-        <w:t xml:space="preserve">(„business context“) </w:t>
+        <w:t>business</w:t>
+      </w:r>
+      <w:proofErr w:type="spellEnd"/>
+      <w:r>
+        <w:rPr>
+          <w:rFonts w:ascii="Roboto" w:hAnsi="Roboto"/>
+          <w:sz w:val="22"/>
+          <w:szCs w:val="20"/>
+        </w:rPr>
+        <w:t xml:space="preserve"> </w:t>
+      </w:r>
+      <w:proofErr w:type="spellStart"/>
+      <w:r>
+        <w:rPr>
+          <w:rFonts w:ascii="Roboto" w:hAnsi="Roboto"/>
+          <w:sz w:val="22"/>
+          <w:szCs w:val="20"/>
+        </w:rPr>
+        <w:t>context</w:t>
+      </w:r>
+      <w:proofErr w:type="spellEnd"/>
+      <w:r>
+        <w:rPr>
+          <w:rFonts w:ascii="Roboto" w:hAnsi="Roboto"/>
+          <w:sz w:val="22"/>
+          <w:szCs w:val="20"/>
+        </w:rPr>
+        <w:t xml:space="preserve">“) </w:t>
       </w:r>
       <w:r>
         <w:rPr>
@@ -18560,6 +19035,8 @@
                     <w:spacing w:after="0" w:line="276" w:lineRule="auto"/>
                     <w:rPr>
                       <w:rFonts w:ascii="Roboto" w:hAnsi="Roboto"/>
+                      <w:sz w:val="32"/>
+                      <w:szCs w:val="32"/>
                     </w:rPr>
                   </w:pPr>
                 </w:p>
@@ -19202,16 +19679,6 @@
               </w:rPr>
             </w:pPr>
           </w:p>
-          <w:p>
-            <w:pPr>
-              <w:spacing w:line="276" w:lineRule="auto"/>
-              <w:jc w:val="center"/>
-              <w:rPr>
-                <w:rFonts w:ascii="Roboto" w:hAnsi="Roboto" w:cs="Segoe UI Symbol"/>
-                <w:szCs w:val="22"/>
-              </w:rPr>
-            </w:pPr>
-          </w:p>
         </w:tc>
         <w:tc>
           <w:tcPr>
@@ -19248,13 +19715,6 @@
     </w:tbl>
     <w:p>
       <w:pPr>
-        <w:pBdr>
-          <w:top w:val="single" w:sz="6" w:space="1" w:color="auto"/>
-          <w:bottom w:val="single" w:sz="6" w:space="1" w:color="auto"/>
-        </w:pBdr>
-        <w:tabs>
-          <w:tab w:val="left" w:pos="2127"/>
-        </w:tabs>
         <w:rPr>
           <w:rFonts w:ascii="Roboto" w:hAnsi="Roboto"/>
           <w:b/>
@@ -19274,7 +19734,9 @@
           <w:szCs w:val="28"/>
         </w:rPr>
       </w:pPr>
-      <w:r>
+    </w:p>
+    <w:p>
+      <w:pPr>
         <w:rPr>
           <w:rFonts w:ascii="Roboto" w:hAnsi="Roboto"/>
           <w:b/>
@@ -19282,8 +19744,29 @@
           <w:sz w:val="28"/>
           <w:szCs w:val="28"/>
         </w:rPr>
-        <w:br w:type="page"/>
-      </w:r>
+      </w:pPr>
+    </w:p>
+    <w:p>
+      <w:pPr>
+        <w:rPr>
+          <w:rFonts w:ascii="Roboto" w:hAnsi="Roboto"/>
+          <w:b/>
+          <w:bCs/>
+          <w:sz w:val="28"/>
+          <w:szCs w:val="28"/>
+        </w:rPr>
+      </w:pPr>
+    </w:p>
+    <w:p>
+      <w:pPr>
+        <w:rPr>
+          <w:rFonts w:ascii="Roboto" w:hAnsi="Roboto"/>
+          <w:b/>
+          <w:bCs/>
+          <w:sz w:val="28"/>
+          <w:szCs w:val="28"/>
+        </w:rPr>
+      </w:pPr>
     </w:p>
     <w:p>
       <w:pPr>
@@ -20104,33 +20587,8 @@
               <w:spacing w:after="0" w:line="276" w:lineRule="auto"/>
               <w:rPr>
                 <w:rFonts w:ascii="Roboto" w:hAnsi="Roboto"/>
-              </w:rPr>
-            </w:pPr>
-          </w:p>
-          <w:p>
-            <w:pPr>
-              <w:pStyle w:val="Choice"/>
-              <w:spacing w:after="0" w:line="276" w:lineRule="auto"/>
-              <w:rPr>
-                <w:rFonts w:ascii="Roboto" w:hAnsi="Roboto"/>
-              </w:rPr>
-            </w:pPr>
-          </w:p>
-          <w:p>
-            <w:pPr>
-              <w:pStyle w:val="Choice"/>
-              <w:spacing w:after="0" w:line="276" w:lineRule="auto"/>
-              <w:rPr>
-                <w:rFonts w:ascii="Roboto" w:hAnsi="Roboto"/>
-              </w:rPr>
-            </w:pPr>
-          </w:p>
-          <w:p>
-            <w:pPr>
-              <w:pStyle w:val="Choice"/>
-              <w:spacing w:after="0" w:line="276" w:lineRule="auto"/>
-              <w:rPr>
-                <w:rFonts w:ascii="Roboto" w:hAnsi="Roboto"/>
+                <w:sz w:val="36"/>
+                <w:szCs w:val="36"/>
               </w:rPr>
             </w:pPr>
           </w:p>
@@ -20911,6 +21369,7 @@
           <w:szCs w:val="22"/>
         </w:rPr>
         <w:tab/>
+        <w:t xml:space="preserve">      </w:t>
       </w:r>
       <w:r>
         <w:rPr>
@@ -20918,7 +21377,7 @@
           <w:i/>
           <w:szCs w:val="22"/>
         </w:rPr>
-        <w:tab/>
+        <w:t>2</w:t>
       </w:r>
       <w:r>
         <w:rPr>
@@ -20926,7 +21385,7 @@
           <w:i/>
           <w:szCs w:val="22"/>
         </w:rPr>
-        <w:tab/>
+        <w:t xml:space="preserve"> Punkt</w:t>
       </w:r>
       <w:r>
         <w:rPr>
@@ -20934,72 +21393,7 @@
           <w:i/>
           <w:szCs w:val="22"/>
         </w:rPr>
-        <w:tab/>
-      </w:r>
-      <w:r>
-        <w:rPr>
-          <w:rFonts w:ascii="Roboto" w:hAnsi="Roboto"/>
-          <w:i/>
-          <w:szCs w:val="22"/>
-        </w:rPr>
-        <w:tab/>
-      </w:r>
-      <w:r>
-        <w:rPr>
-          <w:rFonts w:ascii="Roboto" w:hAnsi="Roboto"/>
-          <w:i/>
-          <w:szCs w:val="22"/>
-        </w:rPr>
-        <w:tab/>
-      </w:r>
-      <w:r>
-        <w:rPr>
-          <w:rFonts w:ascii="Roboto" w:hAnsi="Roboto"/>
-          <w:i/>
-          <w:szCs w:val="22"/>
-        </w:rPr>
-        <w:tab/>
-      </w:r>
-      <w:r>
-        <w:rPr>
-          <w:rFonts w:ascii="Roboto" w:hAnsi="Roboto"/>
-          <w:i/>
-          <w:szCs w:val="22"/>
-        </w:rPr>
-        <w:tab/>
-      </w:r>
-      <w:r>
-        <w:rPr>
-          <w:rFonts w:ascii="Roboto" w:hAnsi="Roboto"/>
-          <w:i/>
-          <w:szCs w:val="22"/>
-        </w:rPr>
-        <w:tab/>
-      </w:r>
-      <w:r>
-        <w:rPr>
-          <w:rFonts w:ascii="Roboto" w:hAnsi="Roboto"/>
-          <w:i/>
-          <w:szCs w:val="22"/>
-        </w:rPr>
-        <w:tab/>
-        <w:t xml:space="preserve">        </w:t>
-      </w:r>
-      <w:r>
-        <w:rPr>
-          <w:rFonts w:ascii="Roboto" w:hAnsi="Roboto"/>
-          <w:i/>
-          <w:szCs w:val="22"/>
-        </w:rPr>
-        <w:t>2</w:t>
-      </w:r>
-      <w:r>
-        <w:rPr>
-          <w:rFonts w:ascii="Roboto" w:hAnsi="Roboto"/>
-          <w:i/>
-          <w:szCs w:val="22"/>
-        </w:rPr>
-        <w:t xml:space="preserve"> Punkt</w:t>
+        <w:t>e</w:t>
       </w:r>
     </w:p>
     <w:p>
@@ -21775,8 +22169,42 @@
               <w:rPr>
                 <w:rFonts w:ascii="Roboto" w:hAnsi="Roboto"/>
               </w:rPr>
-              <w:t>Sicherstellung der gleichmässigen Auslastung des Teams.</w:t>
-            </w:r>
+              <w:t xml:space="preserve">Sicherstellung der </w:t>
+            </w:r>
+            <w:r>
+              <w:rPr>
+                <w:rFonts w:ascii="Roboto" w:hAnsi="Roboto"/>
+              </w:rPr>
+              <w:t>gleichmäßigen</w:t>
+            </w:r>
+            <w:r>
+              <w:rPr>
+                <w:rFonts w:ascii="Roboto" w:hAnsi="Roboto"/>
+              </w:rPr>
+              <w:t xml:space="preserve"> Auslastung des Teams.</w:t>
+            </w:r>
+          </w:p>
+          <w:p>
+            <w:pPr>
+              <w:pStyle w:val="Choice"/>
+              <w:spacing w:after="0" w:line="276" w:lineRule="auto"/>
+              <w:ind w:left="176"/>
+              <w:rPr>
+                <w:rFonts w:ascii="Roboto" w:hAnsi="Roboto"/>
+              </w:rPr>
+            </w:pPr>
+          </w:p>
+          <w:p>
+            <w:pPr>
+              <w:pStyle w:val="Choice"/>
+              <w:spacing w:after="0" w:line="276" w:lineRule="auto"/>
+              <w:ind w:left="176"/>
+              <w:rPr>
+                <w:rFonts w:ascii="Roboto" w:hAnsi="Roboto"/>
+                <w:sz w:val="32"/>
+                <w:szCs w:val="32"/>
+              </w:rPr>
+            </w:pPr>
           </w:p>
         </w:tc>
       </w:tr>
@@ -21849,88 +22277,7 @@
           <w:i/>
           <w:szCs w:val="22"/>
         </w:rPr>
-        <w:tab/>
-      </w:r>
-      <w:r>
-        <w:rPr>
-          <w:rFonts w:ascii="Roboto" w:hAnsi="Roboto"/>
-          <w:i/>
-          <w:szCs w:val="22"/>
-        </w:rPr>
-        <w:tab/>
-      </w:r>
-      <w:r>
-        <w:rPr>
-          <w:rFonts w:ascii="Roboto" w:hAnsi="Roboto"/>
-          <w:i/>
-          <w:szCs w:val="22"/>
-        </w:rPr>
-        <w:tab/>
-      </w:r>
-      <w:r>
-        <w:rPr>
-          <w:rFonts w:ascii="Roboto" w:hAnsi="Roboto"/>
-          <w:i/>
-          <w:szCs w:val="22"/>
-        </w:rPr>
-        <w:tab/>
-      </w:r>
-      <w:r>
-        <w:rPr>
-          <w:rFonts w:ascii="Roboto" w:hAnsi="Roboto"/>
-          <w:i/>
-          <w:szCs w:val="22"/>
-        </w:rPr>
-        <w:tab/>
-      </w:r>
-      <w:r>
-        <w:rPr>
-          <w:rFonts w:ascii="Roboto" w:hAnsi="Roboto"/>
-          <w:i/>
-          <w:szCs w:val="22"/>
-        </w:rPr>
-        <w:tab/>
-      </w:r>
-      <w:r>
-        <w:rPr>
-          <w:rFonts w:ascii="Roboto" w:hAnsi="Roboto"/>
-          <w:i/>
-          <w:szCs w:val="22"/>
-        </w:rPr>
-        <w:tab/>
-      </w:r>
-      <w:r>
-        <w:rPr>
-          <w:rFonts w:ascii="Roboto" w:hAnsi="Roboto"/>
-          <w:i/>
-          <w:szCs w:val="22"/>
-        </w:rPr>
-        <w:tab/>
-      </w:r>
-      <w:r>
-        <w:rPr>
-          <w:rFonts w:ascii="Roboto" w:hAnsi="Roboto"/>
-          <w:i/>
-          <w:szCs w:val="22"/>
-        </w:rPr>
-        <w:tab/>
-      </w:r>
-      <w:r>
-        <w:rPr>
-          <w:rFonts w:ascii="Roboto" w:hAnsi="Roboto"/>
-          <w:i/>
-          <w:szCs w:val="22"/>
-        </w:rPr>
-        <w:tab/>
-      </w:r>
-      <w:r>
-        <w:rPr>
-          <w:rFonts w:ascii="Roboto" w:hAnsi="Roboto"/>
-          <w:i/>
-          <w:szCs w:val="22"/>
-        </w:rPr>
-        <w:tab/>
-        <w:t xml:space="preserve">        </w:t>
+        <w:t xml:space="preserve">   </w:t>
       </w:r>
       <w:r>
         <w:rPr>
@@ -22446,30 +22793,482 @@
               <w:ind w:left="176"/>
               <w:rPr>
                 <w:rFonts w:ascii="Roboto" w:hAnsi="Roboto"/>
+                <w:sz w:val="4"/>
+                <w:szCs w:val="4"/>
+              </w:rPr>
+            </w:pPr>
+          </w:p>
+          <w:p>
+            <w:pPr>
+              <w:pStyle w:val="Choice"/>
+              <w:spacing w:after="0" w:line="276" w:lineRule="auto"/>
+              <w:ind w:left="176"/>
+              <w:rPr>
+                <w:rFonts w:ascii="Roboto" w:hAnsi="Roboto"/>
+                <w:sz w:val="4"/>
+                <w:szCs w:val="4"/>
+              </w:rPr>
+            </w:pPr>
+          </w:p>
+          <w:p>
+            <w:pPr>
+              <w:pStyle w:val="Choice"/>
+              <w:spacing w:after="0" w:line="276" w:lineRule="auto"/>
+              <w:ind w:left="176"/>
+              <w:rPr>
+                <w:rFonts w:ascii="Roboto" w:hAnsi="Roboto"/>
+                <w:sz w:val="4"/>
+                <w:szCs w:val="4"/>
+              </w:rPr>
+            </w:pPr>
+          </w:p>
+          <w:p>
+            <w:pPr>
+              <w:pStyle w:val="Choice"/>
+              <w:spacing w:after="0" w:line="276" w:lineRule="auto"/>
+              <w:ind w:left="176"/>
+              <w:rPr>
+                <w:rFonts w:ascii="Roboto" w:hAnsi="Roboto"/>
+                <w:sz w:val="4"/>
+                <w:szCs w:val="4"/>
+              </w:rPr>
+            </w:pPr>
+          </w:p>
+          <w:p>
+            <w:pPr>
+              <w:pStyle w:val="Choice"/>
+              <w:spacing w:after="0" w:line="276" w:lineRule="auto"/>
+              <w:ind w:left="176"/>
+              <w:rPr>
+                <w:rFonts w:ascii="Roboto" w:hAnsi="Roboto"/>
+                <w:sz w:val="4"/>
+                <w:szCs w:val="4"/>
+              </w:rPr>
+            </w:pPr>
+          </w:p>
+          <w:p>
+            <w:pPr>
+              <w:pStyle w:val="Choice"/>
+              <w:spacing w:after="0" w:line="276" w:lineRule="auto"/>
+              <w:ind w:left="176"/>
+              <w:rPr>
+                <w:rFonts w:ascii="Roboto" w:hAnsi="Roboto"/>
+                <w:sz w:val="4"/>
+                <w:szCs w:val="4"/>
+              </w:rPr>
+            </w:pPr>
+          </w:p>
+          <w:p>
+            <w:pPr>
+              <w:pStyle w:val="Choice"/>
+              <w:spacing w:after="0" w:line="276" w:lineRule="auto"/>
+              <w:ind w:left="176"/>
+              <w:rPr>
+                <w:rFonts w:ascii="Roboto" w:hAnsi="Roboto"/>
+                <w:sz w:val="4"/>
+                <w:szCs w:val="4"/>
+              </w:rPr>
+            </w:pPr>
+          </w:p>
+          <w:p>
+            <w:pPr>
+              <w:pStyle w:val="Choice"/>
+              <w:spacing w:after="0" w:line="276" w:lineRule="auto"/>
+              <w:ind w:left="176"/>
+              <w:rPr>
+                <w:rFonts w:ascii="Roboto" w:hAnsi="Roboto"/>
+                <w:sz w:val="4"/>
+                <w:szCs w:val="4"/>
+              </w:rPr>
+            </w:pPr>
+          </w:p>
+          <w:p>
+            <w:pPr>
+              <w:pStyle w:val="Choice"/>
+              <w:spacing w:after="0" w:line="276" w:lineRule="auto"/>
+              <w:ind w:left="176"/>
+              <w:rPr>
+                <w:rFonts w:ascii="Roboto" w:hAnsi="Roboto"/>
+                <w:sz w:val="4"/>
+                <w:szCs w:val="4"/>
+              </w:rPr>
+            </w:pPr>
+          </w:p>
+          <w:p>
+            <w:pPr>
+              <w:pStyle w:val="Choice"/>
+              <w:spacing w:after="0" w:line="276" w:lineRule="auto"/>
+              <w:ind w:left="176"/>
+              <w:rPr>
+                <w:rFonts w:ascii="Roboto" w:hAnsi="Roboto"/>
+                <w:sz w:val="4"/>
+                <w:szCs w:val="4"/>
+              </w:rPr>
+            </w:pPr>
+          </w:p>
+          <w:p>
+            <w:pPr>
+              <w:pStyle w:val="Choice"/>
+              <w:spacing w:after="0" w:line="276" w:lineRule="auto"/>
+              <w:ind w:left="176"/>
+              <w:rPr>
+                <w:rFonts w:ascii="Roboto" w:hAnsi="Roboto"/>
+                <w:sz w:val="4"/>
+                <w:szCs w:val="4"/>
+              </w:rPr>
+            </w:pPr>
+          </w:p>
+          <w:p>
+            <w:pPr>
+              <w:pStyle w:val="Choice"/>
+              <w:spacing w:after="0" w:line="276" w:lineRule="auto"/>
+              <w:ind w:left="176"/>
+              <w:rPr>
+                <w:rFonts w:ascii="Roboto" w:hAnsi="Roboto"/>
+                <w:sz w:val="4"/>
+                <w:szCs w:val="4"/>
+              </w:rPr>
+            </w:pPr>
+          </w:p>
+          <w:p>
+            <w:pPr>
+              <w:pStyle w:val="Choice"/>
+              <w:spacing w:after="0" w:line="276" w:lineRule="auto"/>
+              <w:ind w:left="176"/>
+              <w:rPr>
+                <w:rFonts w:ascii="Roboto" w:hAnsi="Roboto"/>
+                <w:sz w:val="4"/>
+                <w:szCs w:val="4"/>
+              </w:rPr>
+            </w:pPr>
+          </w:p>
+          <w:p>
+            <w:pPr>
+              <w:pStyle w:val="Choice"/>
+              <w:spacing w:after="0" w:line="276" w:lineRule="auto"/>
+              <w:ind w:left="176"/>
+              <w:rPr>
+                <w:rFonts w:ascii="Roboto" w:hAnsi="Roboto"/>
+                <w:sz w:val="4"/>
+                <w:szCs w:val="4"/>
+              </w:rPr>
+            </w:pPr>
+          </w:p>
+          <w:p>
+            <w:pPr>
+              <w:pStyle w:val="Choice"/>
+              <w:spacing w:after="0" w:line="276" w:lineRule="auto"/>
+              <w:ind w:left="176"/>
+              <w:rPr>
+                <w:rFonts w:ascii="Roboto" w:hAnsi="Roboto"/>
+                <w:sz w:val="4"/>
+                <w:szCs w:val="4"/>
+              </w:rPr>
+            </w:pPr>
+          </w:p>
+          <w:p>
+            <w:pPr>
+              <w:pStyle w:val="Choice"/>
+              <w:spacing w:after="0" w:line="276" w:lineRule="auto"/>
+              <w:ind w:left="176"/>
+              <w:rPr>
+                <w:rFonts w:ascii="Roboto" w:hAnsi="Roboto"/>
+                <w:sz w:val="4"/>
+                <w:szCs w:val="4"/>
+              </w:rPr>
+            </w:pPr>
+          </w:p>
+          <w:p>
+            <w:pPr>
+              <w:pStyle w:val="Choice"/>
+              <w:spacing w:after="0" w:line="276" w:lineRule="auto"/>
+              <w:ind w:left="176"/>
+              <w:rPr>
+                <w:rFonts w:ascii="Roboto" w:hAnsi="Roboto"/>
+                <w:sz w:val="4"/>
+                <w:szCs w:val="4"/>
+              </w:rPr>
+            </w:pPr>
+          </w:p>
+          <w:p>
+            <w:pPr>
+              <w:pStyle w:val="Choice"/>
+              <w:spacing w:after="0" w:line="276" w:lineRule="auto"/>
+              <w:ind w:left="176"/>
+              <w:rPr>
+                <w:rFonts w:ascii="Roboto" w:hAnsi="Roboto"/>
+                <w:sz w:val="4"/>
+                <w:szCs w:val="4"/>
+              </w:rPr>
+            </w:pPr>
+          </w:p>
+          <w:p>
+            <w:pPr>
+              <w:pStyle w:val="Choice"/>
+              <w:spacing w:after="0" w:line="276" w:lineRule="auto"/>
+              <w:ind w:left="176"/>
+              <w:rPr>
+                <w:rFonts w:ascii="Roboto" w:hAnsi="Roboto"/>
+                <w:sz w:val="4"/>
+                <w:szCs w:val="4"/>
+              </w:rPr>
+            </w:pPr>
+          </w:p>
+          <w:p>
+            <w:pPr>
+              <w:pStyle w:val="Choice"/>
+              <w:spacing w:after="0" w:line="276" w:lineRule="auto"/>
+              <w:ind w:left="176"/>
+              <w:rPr>
+                <w:rFonts w:ascii="Roboto" w:hAnsi="Roboto"/>
+                <w:sz w:val="4"/>
+                <w:szCs w:val="4"/>
+              </w:rPr>
+            </w:pPr>
+          </w:p>
+          <w:p>
+            <w:pPr>
+              <w:pStyle w:val="Choice"/>
+              <w:spacing w:after="0" w:line="276" w:lineRule="auto"/>
+              <w:ind w:left="176"/>
+              <w:rPr>
+                <w:rFonts w:ascii="Roboto" w:hAnsi="Roboto"/>
+                <w:sz w:val="4"/>
+                <w:szCs w:val="4"/>
+              </w:rPr>
+            </w:pPr>
+          </w:p>
+          <w:p>
+            <w:pPr>
+              <w:pStyle w:val="Choice"/>
+              <w:spacing w:after="0" w:line="276" w:lineRule="auto"/>
+              <w:ind w:left="176"/>
+              <w:rPr>
+                <w:rFonts w:ascii="Roboto" w:hAnsi="Roboto"/>
+                <w:sz w:val="4"/>
+                <w:szCs w:val="4"/>
+              </w:rPr>
+            </w:pPr>
+          </w:p>
+          <w:p>
+            <w:pPr>
+              <w:pStyle w:val="Choice"/>
+              <w:spacing w:after="0" w:line="276" w:lineRule="auto"/>
+              <w:ind w:left="176"/>
+              <w:rPr>
+                <w:rFonts w:ascii="Roboto" w:hAnsi="Roboto"/>
+                <w:sz w:val="4"/>
+                <w:szCs w:val="4"/>
+              </w:rPr>
+            </w:pPr>
+          </w:p>
+          <w:p>
+            <w:pPr>
+              <w:pStyle w:val="Choice"/>
+              <w:spacing w:after="0" w:line="276" w:lineRule="auto"/>
+              <w:ind w:left="176"/>
+              <w:rPr>
+                <w:rFonts w:ascii="Roboto" w:hAnsi="Roboto"/>
+                <w:sz w:val="4"/>
+                <w:szCs w:val="4"/>
+              </w:rPr>
+            </w:pPr>
+          </w:p>
+          <w:p>
+            <w:pPr>
+              <w:pStyle w:val="Choice"/>
+              <w:spacing w:after="0" w:line="276" w:lineRule="auto"/>
+              <w:ind w:left="176"/>
+              <w:rPr>
+                <w:rFonts w:ascii="Roboto" w:hAnsi="Roboto"/>
+                <w:sz w:val="4"/>
+                <w:szCs w:val="4"/>
+              </w:rPr>
+            </w:pPr>
+          </w:p>
+          <w:p>
+            <w:pPr>
+              <w:pStyle w:val="Choice"/>
+              <w:spacing w:after="0" w:line="276" w:lineRule="auto"/>
+              <w:ind w:left="176"/>
+              <w:rPr>
+                <w:rFonts w:ascii="Roboto" w:hAnsi="Roboto"/>
+                <w:sz w:val="4"/>
+                <w:szCs w:val="4"/>
+              </w:rPr>
+            </w:pPr>
+          </w:p>
+          <w:p>
+            <w:pPr>
+              <w:pStyle w:val="Choice"/>
+              <w:spacing w:after="0" w:line="276" w:lineRule="auto"/>
+              <w:ind w:left="176"/>
+              <w:rPr>
+                <w:rFonts w:ascii="Roboto" w:hAnsi="Roboto"/>
+                <w:sz w:val="4"/>
+                <w:szCs w:val="4"/>
+              </w:rPr>
+            </w:pPr>
+          </w:p>
+          <w:p>
+            <w:pPr>
+              <w:pStyle w:val="Choice"/>
+              <w:spacing w:after="0" w:line="276" w:lineRule="auto"/>
+              <w:ind w:left="176"/>
+              <w:rPr>
+                <w:rFonts w:ascii="Roboto" w:hAnsi="Roboto"/>
+                <w:sz w:val="4"/>
+                <w:szCs w:val="4"/>
+              </w:rPr>
+            </w:pPr>
+          </w:p>
+          <w:p>
+            <w:pPr>
+              <w:pStyle w:val="Choice"/>
+              <w:spacing w:after="0" w:line="276" w:lineRule="auto"/>
+              <w:ind w:left="176"/>
+              <w:rPr>
+                <w:rFonts w:ascii="Roboto" w:hAnsi="Roboto"/>
+                <w:sz w:val="4"/>
+                <w:szCs w:val="4"/>
+              </w:rPr>
+            </w:pPr>
+          </w:p>
+          <w:p>
+            <w:pPr>
+              <w:pStyle w:val="Choice"/>
+              <w:spacing w:after="0" w:line="276" w:lineRule="auto"/>
+              <w:ind w:left="176"/>
+              <w:rPr>
+                <w:rFonts w:ascii="Roboto" w:hAnsi="Roboto"/>
+                <w:sz w:val="4"/>
+                <w:szCs w:val="4"/>
+              </w:rPr>
+            </w:pPr>
+          </w:p>
+          <w:p>
+            <w:pPr>
+              <w:pStyle w:val="Choice"/>
+              <w:spacing w:after="0" w:line="276" w:lineRule="auto"/>
+              <w:ind w:left="176"/>
+              <w:rPr>
+                <w:rFonts w:ascii="Roboto" w:hAnsi="Roboto"/>
+                <w:sz w:val="4"/>
+                <w:szCs w:val="4"/>
+              </w:rPr>
+            </w:pPr>
+          </w:p>
+          <w:p>
+            <w:pPr>
+              <w:pStyle w:val="Choice"/>
+              <w:spacing w:after="0" w:line="276" w:lineRule="auto"/>
+              <w:ind w:left="176"/>
+              <w:rPr>
+                <w:rFonts w:ascii="Roboto" w:hAnsi="Roboto"/>
+                <w:sz w:val="4"/>
+                <w:szCs w:val="4"/>
+              </w:rPr>
+            </w:pPr>
+          </w:p>
+          <w:p>
+            <w:pPr>
+              <w:pStyle w:val="Choice"/>
+              <w:spacing w:after="0" w:line="276" w:lineRule="auto"/>
+              <w:ind w:left="176"/>
+              <w:rPr>
+                <w:rFonts w:ascii="Roboto" w:hAnsi="Roboto"/>
+                <w:sz w:val="4"/>
+                <w:szCs w:val="4"/>
+              </w:rPr>
+            </w:pPr>
+          </w:p>
+          <w:p>
+            <w:pPr>
+              <w:pStyle w:val="Choice"/>
+              <w:spacing w:after="0" w:line="276" w:lineRule="auto"/>
+              <w:ind w:left="176"/>
+              <w:rPr>
+                <w:rFonts w:ascii="Roboto" w:hAnsi="Roboto"/>
+                <w:sz w:val="4"/>
+                <w:szCs w:val="4"/>
+              </w:rPr>
+            </w:pPr>
+          </w:p>
+          <w:p>
+            <w:pPr>
+              <w:pStyle w:val="Choice"/>
+              <w:spacing w:after="0" w:line="276" w:lineRule="auto"/>
+              <w:ind w:left="176"/>
+              <w:rPr>
+                <w:rFonts w:ascii="Roboto" w:hAnsi="Roboto"/>
+                <w:sz w:val="4"/>
+                <w:szCs w:val="4"/>
+              </w:rPr>
+            </w:pPr>
+          </w:p>
+          <w:p>
+            <w:pPr>
+              <w:pStyle w:val="Choice"/>
+              <w:spacing w:after="0" w:line="276" w:lineRule="auto"/>
+              <w:ind w:left="176"/>
+              <w:rPr>
+                <w:rFonts w:ascii="Roboto" w:hAnsi="Roboto"/>
+                <w:sz w:val="4"/>
+                <w:szCs w:val="4"/>
+              </w:rPr>
+            </w:pPr>
+          </w:p>
+          <w:p>
+            <w:pPr>
+              <w:pStyle w:val="Choice"/>
+              <w:spacing w:after="0" w:line="276" w:lineRule="auto"/>
+              <w:ind w:left="176"/>
+              <w:rPr>
+                <w:rFonts w:ascii="Roboto" w:hAnsi="Roboto"/>
+                <w:sz w:val="4"/>
+                <w:szCs w:val="4"/>
+              </w:rPr>
+            </w:pPr>
+          </w:p>
+          <w:p>
+            <w:pPr>
+              <w:pStyle w:val="Choice"/>
+              <w:spacing w:after="0" w:line="276" w:lineRule="auto"/>
+              <w:ind w:left="176"/>
+              <w:rPr>
+                <w:rFonts w:ascii="Roboto" w:hAnsi="Roboto"/>
+                <w:sz w:val="4"/>
+                <w:szCs w:val="4"/>
+              </w:rPr>
+            </w:pPr>
+          </w:p>
+          <w:p>
+            <w:pPr>
+              <w:pStyle w:val="Choice"/>
+              <w:spacing w:after="0" w:line="276" w:lineRule="auto"/>
+              <w:ind w:left="176"/>
+              <w:rPr>
+                <w:rFonts w:ascii="Roboto" w:hAnsi="Roboto"/>
+                <w:sz w:val="4"/>
+                <w:szCs w:val="4"/>
+              </w:rPr>
+            </w:pPr>
+          </w:p>
+          <w:p>
+            <w:pPr>
+              <w:pStyle w:val="Choice"/>
+              <w:spacing w:after="0" w:line="276" w:lineRule="auto"/>
+              <w:ind w:left="176"/>
+              <w:rPr>
+                <w:rFonts w:ascii="Roboto" w:hAnsi="Roboto"/>
+                <w:sz w:val="4"/>
+                <w:szCs w:val="4"/>
               </w:rPr>
             </w:pPr>
           </w:p>
         </w:tc>
       </w:tr>
     </w:tbl>
-    <w:p>
-      <w:pPr>
-        <w:pStyle w:val="berschrift2"/>
-        <w:pBdr>
-          <w:top w:val="single" w:sz="6" w:space="1" w:color="auto"/>
-          <w:bottom w:val="single" w:sz="6" w:space="1" w:color="auto"/>
-        </w:pBdr>
-        <w:tabs>
-          <w:tab w:val="left" w:pos="2127"/>
-        </w:tabs>
-        <w:spacing w:after="0"/>
-        <w:rPr>
-          <w:rFonts w:ascii="Roboto" w:hAnsi="Roboto"/>
-          <w:sz w:val="28"/>
-          <w:szCs w:val="28"/>
-        </w:rPr>
-      </w:pPr>
-    </w:p>
     <w:p>
       <w:pPr>
         <w:rPr>
@@ -22480,14 +23279,17 @@
           <w:szCs w:val="28"/>
         </w:rPr>
       </w:pPr>
-      <w:r>
-        <w:rPr>
-          <w:rFonts w:ascii="Roboto" w:hAnsi="Roboto"/>
+    </w:p>
+    <w:p>
+      <w:pPr>
+        <w:rPr>
+          <w:rFonts w:ascii="Roboto" w:hAnsi="Roboto" w:cs="Arial"/>
+          <w:b/>
+          <w:bCs/>
           <w:sz w:val="28"/>
           <w:szCs w:val="28"/>
         </w:rPr>
-        <w:br w:type="page"/>
-      </w:r>
+      </w:pPr>
     </w:p>
     <w:p>
       <w:pPr>
@@ -23045,6 +23847,8 @@
         <w:rPr>
           <w:rFonts w:ascii="Roboto" w:hAnsi="Roboto" w:cs="Arial"/>
           <w:bCs/>
+          <w:sz w:val="28"/>
+          <w:szCs w:val="32"/>
         </w:rPr>
       </w:pPr>
     </w:p>
@@ -23388,6 +24192,13 @@
               </w:rPr>
               <w:t>☐</w:t>
             </w:r>
+            <w:r>
+              <w:rPr>
+                <w:rFonts w:ascii="Segoe UI Symbol" w:hAnsi="Segoe UI Symbol"/>
+                <w:szCs w:val="22"/>
+              </w:rPr>
+              <w:t xml:space="preserve">       </w:t>
+            </w:r>
           </w:p>
         </w:tc>
         <w:tc>
@@ -23484,7 +24295,7 @@
         <w:trPr>
           <w:gridAfter w:val="1"/>
           <w:wAfter w:w="1558" w:type="dxa"/>
-          <w:trHeight w:val="1179"/>
+          <w:trHeight w:val="1061"/>
         </w:trPr>
         <w:tc>
           <w:tcPr>
@@ -23561,6 +24372,24 @@
           </w:p>
           <w:bookmarkEnd w:id="15"/>
           <w:bookmarkEnd w:id="16"/>
+          <w:p>
+            <w:pPr>
+              <w:spacing w:line="276" w:lineRule="auto"/>
+              <w:ind w:hanging="225"/>
+              <w:jc w:val="center"/>
+              <w:rPr>
+                <w:rFonts w:ascii="Roboto" w:hAnsi="Roboto" w:cs="Segoe UI Symbol"/>
+                <w:szCs w:val="22"/>
+              </w:rPr>
+            </w:pPr>
+            <w:r>
+              <w:rPr>
+                <w:rFonts w:ascii="Segoe UI Symbol" w:hAnsi="Segoe UI Symbol"/>
+                <w:szCs w:val="22"/>
+              </w:rPr>
+              <w:t>☐</w:t>
+            </w:r>
+          </w:p>
           <w:p>
             <w:pPr>
               <w:spacing w:line="276" w:lineRule="auto"/>
@@ -23649,54 +24478,6 @@
               <w:t>.</w:t>
             </w:r>
           </w:p>
-        </w:tc>
-      </w:tr>
-      <w:tr>
-        <w:trPr>
-          <w:gridAfter w:val="1"/>
-          <w:wAfter w:w="1558" w:type="dxa"/>
-          <w:trHeight w:val="1179"/>
-        </w:trPr>
-        <w:tc>
-          <w:tcPr>
-            <w:tcW w:w="406" w:type="dxa"/>
-            <w:shd w:val="clear" w:color="auto" w:fill="auto"/>
-          </w:tcPr>
-          <w:p>
-            <w:pPr>
-              <w:spacing w:line="276" w:lineRule="auto"/>
-              <w:ind w:hanging="225"/>
-              <w:jc w:val="center"/>
-              <w:rPr>
-                <w:rFonts w:ascii="Roboto" w:hAnsi="Roboto" w:cs="Segoe UI Symbol"/>
-                <w:szCs w:val="22"/>
-              </w:rPr>
-            </w:pPr>
-            <w:r>
-              <w:rPr>
-                <w:rFonts w:ascii="Segoe UI Symbol" w:hAnsi="Segoe UI Symbol"/>
-                <w:szCs w:val="22"/>
-              </w:rPr>
-              <w:t>☐</w:t>
-            </w:r>
-          </w:p>
-          <w:p>
-            <w:pPr>
-              <w:spacing w:line="276" w:lineRule="auto"/>
-              <w:ind w:hanging="225"/>
-              <w:jc w:val="center"/>
-              <w:rPr>
-                <w:rFonts w:ascii="Segoe UI Symbol" w:hAnsi="Segoe UI Symbol"/>
-                <w:szCs w:val="22"/>
-              </w:rPr>
-            </w:pPr>
-          </w:p>
-        </w:tc>
-        <w:tc>
-          <w:tcPr>
-            <w:tcW w:w="9398" w:type="dxa"/>
-            <w:shd w:val="clear" w:color="auto" w:fill="auto"/>
-          </w:tcPr>
           <w:p>
             <w:pPr>
               <w:pStyle w:val="Choice"/>
@@ -24318,8 +25099,8 @@
           <w:rFonts w:ascii="Roboto" w:hAnsi="Roboto" w:cs="Arial"/>
           <w:b/>
           <w:bCs/>
-          <w:sz w:val="28"/>
-          <w:szCs w:val="28"/>
+          <w:sz w:val="44"/>
+          <w:szCs w:val="44"/>
         </w:rPr>
       </w:pPr>
     </w:p>
@@ -25059,6 +25840,7 @@
                                 <w:docPartUnique/>
                               </w:docPartObj>
                             </w:sdtPr>
+                            <w:sdtEndPr/>
                             <w:sdtContent>
                               <w:r>
                                 <w:rPr>
@@ -25204,7 +25986,7 @@
               <v:stroke joinstyle="miter"/>
               <v:path gradientshapeok="t" o:connecttype="rect"/>
             </v:shapetype>
-            <v:shape id="Textfeld 2" o:spid="_x0000_s1026" type="#_x0000_t202" style="position:absolute;margin-left:394.4pt;margin-top:9.2pt;width:185.9pt;height:110.6pt;z-index:251659264;visibility:visible;mso-wrap-style:square;mso-width-percent:400;mso-height-percent:200;mso-wrap-distance-left:9pt;mso-wrap-distance-top:3.6pt;mso-wrap-distance-right:9pt;mso-wrap-distance-bottom:3.6pt;mso-position-horizontal:absolute;mso-position-horizontal-relative:text;mso-position-vertical:absolute;mso-position-vertical-relative:text;mso-width-percent:400;mso-height-percent:200;mso-width-relative:margin;mso-height-relative:margin;v-text-anchor:top" o:gfxdata="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" filled="f" stroked="f">
+            <v:shape id="Textfeld 2" o:spid="_x0000_s1026" type="#_x0000_t202" style="position:absolute;margin-left:394.4pt;margin-top:9.2pt;width:185.9pt;height:110.6pt;z-index:251659264;visibility:visible;mso-wrap-style:square;mso-width-percent:400;mso-height-percent:200;mso-wrap-distance-left:9pt;mso-wrap-distance-top:3.6pt;mso-wrap-distance-right:9pt;mso-wrap-distance-bottom:3.6pt;mso-position-horizontal:absolute;mso-position-horizontal-relative:text;mso-position-vertical:absolute;mso-position-vertical-relative:text;mso-width-percent:400;mso-height-percent:200;mso-width-relative:margin;mso-height-relative:margin;v-text-anchor:top" o:gfxdata="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" filled="f" stroked="f">
               <v:textbox style="mso-fit-shape-to-text:t">
                 <w:txbxContent>
                   <w:p>
@@ -25384,7 +26166,7 @@
         <w:sz w:val="16"/>
         <w:szCs w:val="16"/>
       </w:rPr>
-      <w:t>-rev5</w:t>
+      <w:t>-rev6</w:t>
     </w:r>
   </w:p>
   <w:p>
@@ -28894,6 +29676,7 @@
   <w:style w:type="character" w:default="1" w:styleId="Absatz-Standardschriftart">
     <w:name w:val="Default Paragraph Font"/>
     <w:uiPriority w:val="1"/>
+    <w:semiHidden/>
     <w:unhideWhenUsed/>
   </w:style>
   <w:style w:type="table" w:default="1" w:styleId="NormaleTabelle">
@@ -29795,10 +30578,6 @@
 </file>
 
 <file path=customXml/item2.xml><?xml version="1.0" encoding="utf-8"?>
-<b:Sources xmlns:b="http://schemas.openxmlformats.org/officeDocument/2006/bibliography" xmlns="http://schemas.openxmlformats.org/officeDocument/2006/bibliography" SelectedStyle="\APA.XSL" StyleName="APA"/>
-</file>
-
-<file path=customXml/item3.xml><?xml version="1.0" encoding="utf-8"?>
 <?mso-contentType ?>
 <FormTemplates xmlns="http://schemas.microsoft.com/sharepoint/v3/contenttype/forms">
   <Display>DocumentLibraryForm</Display>
@@ -29807,17 +30586,11 @@
 </FormTemplates>
 </file>
 
-<file path=customXml/item4.xml><?xml version="1.0" encoding="utf-8"?>
-<p:properties xmlns:p="http://schemas.microsoft.com/office/2006/metadata/properties" xmlns:xsi="http://www.w3.org/2001/XMLSchema-instance" xmlns:pc="http://schemas.microsoft.com/office/infopath/2007/PartnerControls">
-  <documentManagement/>
-</p:properties>
-</file>
-
-<file path=customXml/item5.xml><?xml version="1.0" encoding="utf-8"?>
+<file path=customXml/item3.xml><?xml version="1.0" encoding="utf-8"?>
 <b:Sources xmlns:b="http://schemas.openxmlformats.org/officeDocument/2006/bibliography" xmlns="http://schemas.openxmlformats.org/officeDocument/2006/bibliography" SelectedStyle="\APA.XSL" StyleName="APA"/>
 </file>
 
-<file path=customXml/item6.xml><?xml version="1.0" encoding="utf-8"?>
+<file path=customXml/item4.xml><?xml version="1.0" encoding="utf-8"?>
 <ct:contentTypeSchema xmlns:ct="http://schemas.microsoft.com/office/2006/metadata/contentType" xmlns:ma="http://schemas.microsoft.com/office/2006/metadata/properties/metaAttributes" ct:_="" ma:_="" ma:contentTypeName="Dokument" ma:contentTypeID="0x0101008A91445496CF7245836D5B403B1B3D9D" ma:contentTypeVersion="12" ma:contentTypeDescription="Ein neues Dokument erstellen." ma:contentTypeScope="" ma:versionID="5196ab9d298bec00ec658eeb33d04f7b">
   <xsd:schema xmlns:xsd="http://www.w3.org/2001/XMLSchema" xmlns:xs="http://www.w3.org/2001/XMLSchema" xmlns:p="http://schemas.microsoft.com/office/2006/metadata/properties" xmlns:ns3="814032d5-8582-4412-9ef1-c32d0ab713c9" xmlns:ns4="315b142d-b22c-42dd-addf-9883f01299f4" targetNamespace="http://schemas.microsoft.com/office/2006/metadata/properties" ma:root="true" ma:fieldsID="3fd54ae5d4007f6aac05cd0e61ab1f7e" ns3:_="" ns4:_="">
     <xsd:import namespace="814032d5-8582-4412-9ef1-c32d0ab713c9"/>
@@ -30034,12 +30807,22 @@
 </ct:contentTypeSchema>
 </file>
 
-<file path=customXml/item7.xml><?xml version="1.0" encoding="utf-8"?>
+<file path=customXml/item5.xml><?xml version="1.0" encoding="utf-8"?>
 <b:Sources xmlns:b="http://schemas.openxmlformats.org/officeDocument/2006/bibliography" xmlns="http://schemas.openxmlformats.org/officeDocument/2006/bibliography" SelectedStyle="\APA.XSL" StyleName="APA"/>
 </file>
 
+<file path=customXml/item6.xml><?xml version="1.0" encoding="utf-8"?>
+<b:Sources xmlns:b="http://schemas.openxmlformats.org/officeDocument/2006/bibliography" xmlns="http://schemas.openxmlformats.org/officeDocument/2006/bibliography" SelectedStyle="\APA.XSL" StyleName="APA"/>
+</file>
+
+<file path=customXml/item7.xml><?xml version="1.0" encoding="utf-8"?>
+<p:properties xmlns:p="http://schemas.microsoft.com/office/2006/metadata/properties" xmlns:xsi="http://www.w3.org/2001/XMLSchema-instance" xmlns:pc="http://schemas.microsoft.com/office/infopath/2007/PartnerControls">
+  <documentManagement/>
+</p:properties>
+</file>
+
 <file path=customXml/itemProps1.xml><?xml version="1.0" encoding="utf-8"?>
-<ds:datastoreItem xmlns:ds="http://schemas.openxmlformats.org/officeDocument/2006/customXml" ds:itemID="{B49A5441-9F8E-4A71-A095-26AD66033B56}">
+<ds:datastoreItem xmlns:ds="http://schemas.openxmlformats.org/officeDocument/2006/customXml" ds:itemID="{2287EA74-21CA-4257-A416-36E12203EE57}">
   <ds:schemaRefs>
     <ds:schemaRef ds:uri="http://schemas.openxmlformats.org/officeDocument/2006/bibliography"/>
   </ds:schemaRefs>
@@ -30047,14 +30830,6 @@
 </file>
 
 <file path=customXml/itemProps2.xml><?xml version="1.0" encoding="utf-8"?>
-<ds:datastoreItem xmlns:ds="http://schemas.openxmlformats.org/officeDocument/2006/customXml" ds:itemID="{80BAD927-2F5B-4126-BC95-42E937ADF65C}">
-  <ds:schemaRefs>
-    <ds:schemaRef ds:uri="http://schemas.openxmlformats.org/officeDocument/2006/bibliography"/>
-  </ds:schemaRefs>
-</ds:datastoreItem>
-</file>
-
-<file path=customXml/itemProps3.xml><?xml version="1.0" encoding="utf-8"?>
 <ds:datastoreItem xmlns:ds="http://schemas.openxmlformats.org/officeDocument/2006/customXml" ds:itemID="{C25A4B22-728D-4546-8C41-88CFC9C6767F}">
   <ds:schemaRefs>
     <ds:schemaRef ds:uri="http://schemas.microsoft.com/sharepoint/v3/contenttype/forms"/>
@@ -30062,16 +30837,7 @@
 </ds:datastoreItem>
 </file>
 
-<file path=customXml/itemProps4.xml><?xml version="1.0" encoding="utf-8"?>
-<ds:datastoreItem xmlns:ds="http://schemas.openxmlformats.org/officeDocument/2006/customXml" ds:itemID="{5F957A9B-0D92-459B-AC45-13365733178A}">
-  <ds:schemaRefs>
-    <ds:schemaRef ds:uri="http://schemas.microsoft.com/office/2006/metadata/properties"/>
-    <ds:schemaRef ds:uri="http://schemas.microsoft.com/office/infopath/2007/PartnerControls"/>
-  </ds:schemaRefs>
-</ds:datastoreItem>
-</file>
-
-<file path=customXml/itemProps5.xml><?xml version="1.0" encoding="utf-8"?>
+<file path=customXml/itemProps3.xml><?xml version="1.0" encoding="utf-8"?>
 <ds:datastoreItem xmlns:ds="http://schemas.openxmlformats.org/officeDocument/2006/customXml" ds:itemID="{406AA43E-D8BB-4076-923F-6FC525F7C58D}">
   <ds:schemaRefs>
     <ds:schemaRef ds:uri="http://schemas.openxmlformats.org/officeDocument/2006/bibliography"/>
@@ -30079,7 +30845,7 @@
 </ds:datastoreItem>
 </file>
 
-<file path=customXml/itemProps6.xml><?xml version="1.0" encoding="utf-8"?>
+<file path=customXml/itemProps4.xml><?xml version="1.0" encoding="utf-8"?>
 <ds:datastoreItem xmlns:ds="http://schemas.openxmlformats.org/officeDocument/2006/customXml" ds:itemID="{1AE138E6-D560-4085-9339-84A6A473A1ED}">
   <ds:schemaRefs>
     <ds:schemaRef ds:uri="http://schemas.microsoft.com/office/2006/metadata/contentType"/>
@@ -30098,10 +30864,27 @@
 </ds:datastoreItem>
 </file>
 
-<file path=customXml/itemProps7.xml><?xml version="1.0" encoding="utf-8"?>
-<ds:datastoreItem xmlns:ds="http://schemas.openxmlformats.org/officeDocument/2006/customXml" ds:itemID="{2287EA74-21CA-4257-A416-36E12203EE57}">
+<file path=customXml/itemProps5.xml><?xml version="1.0" encoding="utf-8"?>
+<ds:datastoreItem xmlns:ds="http://schemas.openxmlformats.org/officeDocument/2006/customXml" ds:itemID="{B49A5441-9F8E-4A71-A095-26AD66033B56}">
   <ds:schemaRefs>
     <ds:schemaRef ds:uri="http://schemas.openxmlformats.org/officeDocument/2006/bibliography"/>
   </ds:schemaRefs>
 </ds:datastoreItem>
+</file>
+
+<file path=customXml/itemProps6.xml><?xml version="1.0" encoding="utf-8"?>
+<ds:datastoreItem xmlns:ds="http://schemas.openxmlformats.org/officeDocument/2006/customXml" ds:itemID="{80BAD927-2F5B-4126-BC95-42E937ADF65C}">
+  <ds:schemaRefs>
+    <ds:schemaRef ds:uri="http://schemas.openxmlformats.org/officeDocument/2006/bibliography"/>
+  </ds:schemaRefs>
+</ds:datastoreItem>
+</file>
+
+<file path=customXml/itemProps7.xml><?xml version="1.0" encoding="utf-8"?>
+<ds:datastoreItem xmlns:ds="http://schemas.openxmlformats.org/officeDocument/2006/customXml" ds:itemID="{5F957A9B-0D92-459B-AC45-13365733178A}">
+  <ds:schemaRefs>
+    <ds:schemaRef ds:uri="http://schemas.microsoft.com/office/2006/metadata/properties"/>
+    <ds:schemaRef ds:uri="http://schemas.microsoft.com/office/infopath/2007/PartnerControls"/>
+  </ds:schemaRefs>
+</ds:datastoreItem>
 </file>
</xml_diff>